<commit_message>
Updated fly_tipping_form_1 by saumik
</commit_message>
<xml_diff>
--- a/Documents/Fly-tipping templates/Fly-tipping_Form_template_1.docx
+++ b/Documents/Fly-tipping templates/Fly-tipping_Form_template_1.docx
@@ -497,7 +497,7 @@
                         <w:txbxContent>
                           <w:p>
                             <w:r>
-                              <w:t xml:space="preserve">Step 2 </w:t>
+                              <w:t>Details</w:t>
                             </w:r>
                           </w:p>
                         </w:txbxContent>
@@ -519,18 +519,16 @@
           </mc:Choice>
           <mc:Fallback>
             <w:pict>
-              <v:shape w14:anchorId="481B5DD7" id="_x0000_s1028" type="#_x0000_t202" style="position:absolute;margin-left:62.5pt;margin-top:58.8pt;width:50pt;height:21pt;z-index:251670528;visibility:visible;mso-wrap-style:square;mso-width-percent:0;mso-height-percent:0;mso-wrap-distance-left:9pt;mso-wrap-distance-top:3.6pt;mso-wrap-distance-right:9pt;mso-wrap-distance-bottom:3.6pt;mso-position-horizontal:absolute;mso-position-horizontal-relative:text;mso-position-vertical:absolute;mso-position-vertical-relative:text;mso-width-percent:0;mso-height-percent:0;mso-width-relative:margin;mso-height-relative:margin;v-text-anchor:top" o:gfxdata="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" stroked="f">
+              <v:shapetype w14:anchorId="481B5DD7" id="_x0000_t202" coordsize="21600,21600" o:spt="202" path="m,l,21600r21600,l21600,xe">
+                <v:stroke joinstyle="miter"/>
+                <v:path gradientshapeok="t" o:connecttype="rect"/>
+              </v:shapetype>
+              <v:shape id="_x0000_s1028" type="#_x0000_t202" style="position:absolute;margin-left:62.5pt;margin-top:58.8pt;width:50pt;height:21pt;z-index:251670528;visibility:visible;mso-wrap-style:square;mso-width-percent:0;mso-height-percent:0;mso-wrap-distance-left:9pt;mso-wrap-distance-top:3.6pt;mso-wrap-distance-right:9pt;mso-wrap-distance-bottom:3.6pt;mso-position-horizontal:absolute;mso-position-horizontal-relative:text;mso-position-vertical:absolute;mso-position-vertical-relative:text;mso-width-percent:0;mso-height-percent:0;mso-width-relative:margin;mso-height-relative:margin;v-text-anchor:top" o:gfxdata="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" stroked="f">
                 <v:textbox>
                   <w:txbxContent>
                     <w:p>
                       <w:r>
-                        <w:t xml:space="preserve">Step </w:t>
-                      </w:r>
-                      <w:r>
-                        <w:t>2</w:t>
-                      </w:r>
-                      <w:r>
-                        <w:t xml:space="preserve"> </w:t>
+                        <w:t>Details</w:t>
                       </w:r>
                     </w:p>
                   </w:txbxContent>
@@ -778,97 +776,7 @@
         <mc:AlternateContent>
           <mc:Choice Requires="wps">
             <w:drawing>
-              <wp:anchor distT="45720" distB="45720" distL="114300" distR="114300" simplePos="0" relativeHeight="251653120" behindDoc="0" locked="0" layoutInCell="1" allowOverlap="1" wp14:anchorId="1A59AC82" wp14:editId="73CCD4AE">
-                <wp:simplePos x="0" y="0"/>
-                <wp:positionH relativeFrom="column">
-                  <wp:posOffset>-361950</wp:posOffset>
-                </wp:positionH>
-                <wp:positionV relativeFrom="paragraph">
-                  <wp:posOffset>746760</wp:posOffset>
-                </wp:positionV>
-                <wp:extent cx="635000" cy="266700"/>
-                <wp:effectExtent l="0" t="0" r="0" b="0"/>
-                <wp:wrapSquare wrapText="bothSides"/>
-                <wp:docPr id="217" name="Text Box 2"/>
-                <wp:cNvGraphicFramePr>
-                  <a:graphicFrameLocks xmlns:a="http://schemas.openxmlformats.org/drawingml/2006/main"/>
-                </wp:cNvGraphicFramePr>
-                <a:graphic xmlns:a="http://schemas.openxmlformats.org/drawingml/2006/main">
-                  <a:graphicData uri="http://schemas.microsoft.com/office/word/2010/wordprocessingShape">
-                    <wps:wsp>
-                      <wps:cNvSpPr txBox="1">
-                        <a:spLocks noChangeArrowheads="1"/>
-                      </wps:cNvSpPr>
-                      <wps:spPr bwMode="auto">
-                        <a:xfrm>
-                          <a:off x="0" y="0"/>
-                          <a:ext cx="635000" cy="266700"/>
-                        </a:xfrm>
-                        <a:prstGeom prst="rect">
-                          <a:avLst/>
-                        </a:prstGeom>
-                        <a:solidFill>
-                          <a:srgbClr val="FFFFFF"/>
-                        </a:solidFill>
-                        <a:ln w="9525">
-                          <a:noFill/>
-                          <a:miter lim="800000"/>
-                          <a:headEnd/>
-                          <a:tailEnd/>
-                        </a:ln>
-                      </wps:spPr>
-                      <wps:txbx>
-                        <w:txbxContent>
-                          <w:p>
-                            <w:r>
-                              <w:t xml:space="preserve">Step 1 </w:t>
-                            </w:r>
-                          </w:p>
-                        </w:txbxContent>
-                      </wps:txbx>
-                      <wps:bodyPr rot="0" vert="horz" wrap="square" lIns="91440" tIns="45720" rIns="91440" bIns="45720" anchor="t" anchorCtr="0">
-                        <a:noAutofit/>
-                      </wps:bodyPr>
-                    </wps:wsp>
-                  </a:graphicData>
-                </a:graphic>
-                <wp14:sizeRelH relativeFrom="margin">
-                  <wp14:pctWidth>0</wp14:pctWidth>
-                </wp14:sizeRelH>
-                <wp14:sizeRelV relativeFrom="margin">
-                  <wp14:pctHeight>0</wp14:pctHeight>
-                </wp14:sizeRelV>
-              </wp:anchor>
-            </w:drawing>
-          </mc:Choice>
-          <mc:Fallback>
-            <w:pict>
-              <v:shape w14:anchorId="1A59AC82" id="_x0000_s1029" type="#_x0000_t202" style="position:absolute;margin-left:-28.5pt;margin-top:58.8pt;width:50pt;height:21pt;z-index:251653120;visibility:visible;mso-wrap-style:square;mso-width-percent:0;mso-height-percent:0;mso-wrap-distance-left:9pt;mso-wrap-distance-top:3.6pt;mso-wrap-distance-right:9pt;mso-wrap-distance-bottom:3.6pt;mso-position-horizontal:absolute;mso-position-horizontal-relative:text;mso-position-vertical:absolute;mso-position-vertical-relative:text;mso-width-percent:0;mso-height-percent:0;mso-width-relative:margin;mso-height-relative:margin;v-text-anchor:top" o:gfxdata="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" stroked="f">
-                <v:textbox>
-                  <w:txbxContent>
-                    <w:p>
-                      <w:r>
-                        <w:t xml:space="preserve">Step 1 </w:t>
-                      </w:r>
-                    </w:p>
-                  </w:txbxContent>
-                </v:textbox>
-                <w10:wrap type="square"/>
-              </v:shape>
-            </w:pict>
-          </mc:Fallback>
-        </mc:AlternateContent>
-      </w:r>
-      <w:r>
-        <w:rPr>
-          <w:noProof/>
-          <w:sz w:val="36"/>
-          <w:u w:val="single"/>
-        </w:rPr>
-        <mc:AlternateContent>
-          <mc:Choice Requires="wps">
-            <w:drawing>
-              <wp:anchor distT="45720" distB="45720" distL="114300" distR="114300" simplePos="0" relativeHeight="251676672" behindDoc="0" locked="0" layoutInCell="1" allowOverlap="1" wp14:anchorId="28FEFC35" wp14:editId="14080BF4">
+              <wp:anchor distT="45720" distB="45720" distL="114300" distR="114300" simplePos="0" relativeHeight="251676672" behindDoc="0" locked="0" layoutInCell="1" allowOverlap="1" wp14:anchorId="28FEFC35" wp14:editId="6868135C">
                 <wp:simplePos x="0" y="0"/>
                 <wp:positionH relativeFrom="column">
                   <wp:posOffset>4787900</wp:posOffset>
@@ -933,15 +841,12 @@
           </mc:Choice>
           <mc:Fallback>
             <w:pict>
-              <v:shape w14:anchorId="28FEFC35" id="_x0000_s1030" type="#_x0000_t202" style="position:absolute;margin-left:377pt;margin-top:58.8pt;width:50pt;height:21pt;z-index:251676672;visibility:visible;mso-wrap-style:square;mso-width-percent:0;mso-height-percent:0;mso-wrap-distance-left:9pt;mso-wrap-distance-top:3.6pt;mso-wrap-distance-right:9pt;mso-wrap-distance-bottom:3.6pt;mso-position-horizontal:absolute;mso-position-horizontal-relative:text;mso-position-vertical:absolute;mso-position-vertical-relative:text;mso-width-percent:0;mso-height-percent:0;mso-width-relative:margin;mso-height-relative:margin;v-text-anchor:top" o:gfxdata="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" stroked="f">
+              <v:shape w14:anchorId="28FEFC35" id="_x0000_s1029" type="#_x0000_t202" style="position:absolute;margin-left:377pt;margin-top:58.8pt;width:50pt;height:21pt;z-index:251676672;visibility:visible;mso-wrap-style:square;mso-width-percent:0;mso-height-percent:0;mso-wrap-distance-left:9pt;mso-wrap-distance-top:3.6pt;mso-wrap-distance-right:9pt;mso-wrap-distance-bottom:3.6pt;mso-position-horizontal:absolute;mso-position-horizontal-relative:text;mso-position-vertical:absolute;mso-position-vertical-relative:text;mso-width-percent:0;mso-height-percent:0;mso-width-relative:margin;mso-height-relative:margin;v-text-anchor:top" o:gfxdata="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" stroked="f">
                 <v:textbox>
                   <w:txbxContent>
                     <w:p>
                       <w:r>
-                        <w:t>Final</w:t>
-                      </w:r>
-                      <w:r>
-                        <w:t xml:space="preserve"> </w:t>
+                        <w:t xml:space="preserve">Final </w:t>
                       </w:r>
                     </w:p>
                   </w:txbxContent>
@@ -1056,6 +961,102 @@
           <w:u w:val="single"/>
         </w:rPr>
       </w:pPr>
+      <w:r>
+        <w:rPr>
+          <w:noProof/>
+          <w:sz w:val="36"/>
+          <w:u w:val="single"/>
+        </w:rPr>
+        <mc:AlternateContent>
+          <mc:Choice Requires="wps">
+            <w:drawing>
+              <wp:anchor distT="45720" distB="45720" distL="114300" distR="114300" simplePos="0" relativeHeight="251653120" behindDoc="0" locked="0" layoutInCell="1" allowOverlap="1" wp14:anchorId="1A59AC82" wp14:editId="233A7F39">
+                <wp:simplePos x="0" y="0"/>
+                <wp:positionH relativeFrom="column">
+                  <wp:posOffset>-478681</wp:posOffset>
+                </wp:positionH>
+                <wp:positionV relativeFrom="paragraph">
+                  <wp:posOffset>337185</wp:posOffset>
+                </wp:positionV>
+                <wp:extent cx="927100" cy="304800"/>
+                <wp:effectExtent l="0" t="0" r="6350" b="0"/>
+                <wp:wrapSquare wrapText="bothSides"/>
+                <wp:docPr id="217" name="Text Box 2"/>
+                <wp:cNvGraphicFramePr>
+                  <a:graphicFrameLocks xmlns:a="http://schemas.openxmlformats.org/drawingml/2006/main"/>
+                </wp:cNvGraphicFramePr>
+                <a:graphic xmlns:a="http://schemas.openxmlformats.org/drawingml/2006/main">
+                  <a:graphicData uri="http://schemas.microsoft.com/office/word/2010/wordprocessingShape">
+                    <wps:wsp>
+                      <wps:cNvSpPr txBox="1">
+                        <a:spLocks noChangeArrowheads="1"/>
+                      </wps:cNvSpPr>
+                      <wps:spPr bwMode="auto">
+                        <a:xfrm>
+                          <a:off x="0" y="0"/>
+                          <a:ext cx="927100" cy="304800"/>
+                        </a:xfrm>
+                        <a:prstGeom prst="rect">
+                          <a:avLst/>
+                        </a:prstGeom>
+                        <a:solidFill>
+                          <a:srgbClr val="FFFFFF"/>
+                        </a:solidFill>
+                        <a:ln w="9525">
+                          <a:noFill/>
+                          <a:miter lim="800000"/>
+                          <a:headEnd/>
+                          <a:tailEnd/>
+                        </a:ln>
+                      </wps:spPr>
+                      <wps:txbx>
+                        <w:txbxContent>
+                          <w:p>
+                            <w:r>
+                              <w:t>Information</w:t>
+                            </w:r>
+                            <w:r>
+                              <w:t xml:space="preserve"> </w:t>
+                            </w:r>
+                          </w:p>
+                        </w:txbxContent>
+                      </wps:txbx>
+                      <wps:bodyPr rot="0" vert="horz" wrap="square" lIns="91440" tIns="45720" rIns="91440" bIns="45720" anchor="t" anchorCtr="0">
+                        <a:noAutofit/>
+                      </wps:bodyPr>
+                    </wps:wsp>
+                  </a:graphicData>
+                </a:graphic>
+                <wp14:sizeRelH relativeFrom="margin">
+                  <wp14:pctWidth>0</wp14:pctWidth>
+                </wp14:sizeRelH>
+                <wp14:sizeRelV relativeFrom="margin">
+                  <wp14:pctHeight>0</wp14:pctHeight>
+                </wp14:sizeRelV>
+              </wp:anchor>
+            </w:drawing>
+          </mc:Choice>
+          <mc:Fallback>
+            <w:pict>
+              <v:shape w14:anchorId="1A59AC82" id="_x0000_s1031" type="#_x0000_t202" style="position:absolute;margin-left:-37.7pt;margin-top:26.55pt;width:73pt;height:24pt;z-index:251653120;visibility:visible;mso-wrap-style:square;mso-width-percent:0;mso-height-percent:0;mso-wrap-distance-left:9pt;mso-wrap-distance-top:3.6pt;mso-wrap-distance-right:9pt;mso-wrap-distance-bottom:3.6pt;mso-position-horizontal:absolute;mso-position-horizontal-relative:text;mso-position-vertical:absolute;mso-position-vertical-relative:text;mso-width-percent:0;mso-height-percent:0;mso-width-relative:margin;mso-height-relative:margin;v-text-anchor:top" o:gfxdata="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" stroked="f">
+                <v:textbox>
+                  <w:txbxContent>
+                    <w:p>
+                      <w:r>
+                        <w:t>Information</w:t>
+                      </w:r>
+                      <w:r>
+                        <w:t xml:space="preserve"> </w:t>
+                      </w:r>
+                    </w:p>
+                  </w:txbxContent>
+                </v:textbox>
+                <w10:wrap type="square"/>
+              </v:shape>
+            </w:pict>
+          </mc:Fallback>
+        </mc:AlternateContent>
+      </w:r>
       <w:r>
         <w:rPr>
           <w:noProof/>
@@ -3476,6 +3477,7 @@
       </w:pPr>
       <w:r>
         <w:rPr>
+          <w:noProof/>
           <w:sz w:val="36"/>
           <w:u w:val="single"/>
         </w:rPr>
@@ -3546,6 +3548,7 @@
       </w:r>
       <w:r>
         <w:rPr>
+          <w:noProof/>
           <w:sz w:val="36"/>
           <w:u w:val="single"/>
         </w:rPr>
@@ -3703,6 +3706,7 @@
       </w:r>
       <w:r>
         <w:rPr>
+          <w:noProof/>
           <w:sz w:val="36"/>
           <w:u w:val="single"/>
         </w:rPr>
@@ -3828,6 +3832,7 @@
       </w:r>
       <w:r>
         <w:rPr>
+          <w:noProof/>
           <w:sz w:val="36"/>
           <w:u w:val="single"/>
         </w:rPr>
@@ -3903,6 +3908,7 @@
       </w:r>
       <w:r>
         <w:rPr>
+          <w:noProof/>
           <w:sz w:val="36"/>
           <w:u w:val="single"/>
         </w:rPr>
@@ -3978,6 +3984,7 @@
       </w:r>
       <w:r>
         <w:rPr>
+          <w:noProof/>
           <w:sz w:val="36"/>
           <w:u w:val="single"/>
         </w:rPr>
@@ -4053,6 +4060,7 @@
       </w:r>
       <w:r>
         <w:rPr>
+          <w:noProof/>
           <w:sz w:val="36"/>
           <w:u w:val="single"/>
         </w:rPr>
@@ -4117,6 +4125,7 @@
       </w:r>
       <w:r>
         <w:rPr>
+          <w:noProof/>
           <w:sz w:val="36"/>
           <w:u w:val="single"/>
         </w:rPr>
@@ -4181,6 +4190,7 @@
       </w:r>
       <w:r>
         <w:rPr>
+          <w:noProof/>
           <w:sz w:val="36"/>
           <w:u w:val="single"/>
         </w:rPr>
@@ -4256,6 +4266,97 @@
       </w:pPr>
       <w:r>
         <w:rPr>
+          <w:noProof/>
+          <w:sz w:val="36"/>
+          <w:u w:val="single"/>
+        </w:rPr>
+        <mc:AlternateContent>
+          <mc:Choice Requires="wps">
+            <w:drawing>
+              <wp:anchor distT="45720" distB="45720" distL="114300" distR="114300" simplePos="0" relativeHeight="251822080" behindDoc="0" locked="0" layoutInCell="1" allowOverlap="1" wp14:anchorId="59265578" wp14:editId="6CF511F4">
+                <wp:simplePos x="0" y="0"/>
+                <wp:positionH relativeFrom="column">
+                  <wp:posOffset>-165100</wp:posOffset>
+                </wp:positionH>
+                <wp:positionV relativeFrom="paragraph">
+                  <wp:posOffset>395605</wp:posOffset>
+                </wp:positionV>
+                <wp:extent cx="1066800" cy="241300"/>
+                <wp:effectExtent l="0" t="0" r="0" b="6350"/>
+                <wp:wrapSquare wrapText="bothSides"/>
+                <wp:docPr id="263" name="Text Box 2"/>
+                <wp:cNvGraphicFramePr>
+                  <a:graphicFrameLocks xmlns:a="http://schemas.openxmlformats.org/drawingml/2006/main"/>
+                </wp:cNvGraphicFramePr>
+                <a:graphic xmlns:a="http://schemas.openxmlformats.org/drawingml/2006/main">
+                  <a:graphicData uri="http://schemas.microsoft.com/office/word/2010/wordprocessingShape">
+                    <wps:wsp>
+                      <wps:cNvSpPr txBox="1">
+                        <a:spLocks noChangeArrowheads="1"/>
+                      </wps:cNvSpPr>
+                      <wps:spPr bwMode="auto">
+                        <a:xfrm>
+                          <a:off x="0" y="0"/>
+                          <a:ext cx="1066800" cy="241300"/>
+                        </a:xfrm>
+                        <a:prstGeom prst="rect">
+                          <a:avLst/>
+                        </a:prstGeom>
+                        <a:solidFill>
+                          <a:srgbClr val="FFFFFF"/>
+                        </a:solidFill>
+                        <a:ln w="9525">
+                          <a:noFill/>
+                          <a:miter lim="800000"/>
+                          <a:headEnd/>
+                          <a:tailEnd/>
+                        </a:ln>
+                      </wps:spPr>
+                      <wps:txbx>
+                        <w:txbxContent>
+                          <w:p>
+                            <w:r>
+                              <w:t>Information</w:t>
+                            </w:r>
+                          </w:p>
+                        </w:txbxContent>
+                      </wps:txbx>
+                      <wps:bodyPr rot="0" vert="horz" wrap="square" lIns="91440" tIns="45720" rIns="91440" bIns="45720" anchor="t" anchorCtr="0">
+                        <a:noAutofit/>
+                      </wps:bodyPr>
+                    </wps:wsp>
+                  </a:graphicData>
+                </a:graphic>
+                <wp14:sizeRelH relativeFrom="margin">
+                  <wp14:pctWidth>0</wp14:pctWidth>
+                </wp14:sizeRelH>
+                <wp14:sizeRelV relativeFrom="margin">
+                  <wp14:pctHeight>0</wp14:pctHeight>
+                </wp14:sizeRelV>
+              </wp:anchor>
+            </w:drawing>
+          </mc:Choice>
+          <mc:Fallback>
+            <w:pict>
+              <v:shape w14:anchorId="59265578" id="_x0000_s1073" type="#_x0000_t202" style="position:absolute;margin-left:-13pt;margin-top:31.15pt;width:84pt;height:19pt;z-index:251822080;visibility:visible;mso-wrap-style:square;mso-width-percent:0;mso-height-percent:0;mso-wrap-distance-left:9pt;mso-wrap-distance-top:3.6pt;mso-wrap-distance-right:9pt;mso-wrap-distance-bottom:3.6pt;mso-position-horizontal:absolute;mso-position-horizontal-relative:text;mso-position-vertical:absolute;mso-position-vertical-relative:text;mso-width-percent:0;mso-height-percent:0;mso-width-relative:margin;mso-height-relative:margin;v-text-anchor:top" o:gfxdata="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" stroked="f">
+                <v:textbox>
+                  <w:txbxContent>
+                    <w:p>
+                      <w:r>
+                        <w:t>Information</w:t>
+                      </w:r>
+                    </w:p>
+                  </w:txbxContent>
+                </v:textbox>
+                <w10:wrap type="square"/>
+              </v:shape>
+            </w:pict>
+          </mc:Fallback>
+        </mc:AlternateContent>
+      </w:r>
+      <w:r>
+        <w:rPr>
+          <w:noProof/>
           <w:sz w:val="36"/>
           <w:u w:val="single"/>
         </w:rPr>
@@ -4349,6 +4450,7 @@
       </w:r>
       <w:r>
         <w:rPr>
+          <w:noProof/>
           <w:sz w:val="36"/>
           <w:u w:val="single"/>
         </w:rPr>
@@ -4438,6 +4540,7 @@
       </w:r>
       <w:r>
         <w:rPr>
+          <w:noProof/>
           <w:sz w:val="36"/>
           <w:u w:val="single"/>
         </w:rPr>
@@ -4527,13 +4630,14 @@
       </w:r>
       <w:r>
         <w:rPr>
+          <w:noProof/>
           <w:sz w:val="36"/>
           <w:u w:val="single"/>
         </w:rPr>
         <mc:AlternateContent>
           <mc:Choice Requires="wps">
             <w:drawing>
-              <wp:anchor distT="45720" distB="45720" distL="114300" distR="114300" simplePos="0" relativeHeight="251831296" behindDoc="0" locked="0" layoutInCell="1" allowOverlap="1" wp14:anchorId="2522CFE4" wp14:editId="1D36F98F">
+              <wp:anchor distT="45720" distB="45720" distL="114300" distR="114300" simplePos="0" relativeHeight="251831296" behindDoc="0" locked="0" layoutInCell="1" allowOverlap="1" wp14:anchorId="2522CFE4" wp14:editId="71945986">
                 <wp:simplePos x="0" y="0"/>
                 <wp:positionH relativeFrom="column">
                   <wp:posOffset>1187450</wp:posOffset>
@@ -4576,7 +4680,7 @@
                         <w:txbxContent>
                           <w:p>
                             <w:r>
-                              <w:t xml:space="preserve">Step 2 </w:t>
+                              <w:t>Details</w:t>
                             </w:r>
                           </w:p>
                         </w:txbxContent>
@@ -4598,101 +4702,12 @@
           </mc:Choice>
           <mc:Fallback>
             <w:pict>
-              <v:shape w14:anchorId="2522CFE4" id="_x0000_s1076" type="#_x0000_t202" style="position:absolute;margin-left:93.5pt;margin-top:31.5pt;width:50pt;height:21pt;z-index:251831296;visibility:visible;mso-wrap-style:square;mso-width-percent:0;mso-height-percent:0;mso-wrap-distance-left:9pt;mso-wrap-distance-top:3.6pt;mso-wrap-distance-right:9pt;mso-wrap-distance-bottom:3.6pt;mso-position-horizontal:absolute;mso-position-horizontal-relative:text;mso-position-vertical:absolute;mso-position-vertical-relative:text;mso-width-percent:0;mso-height-percent:0;mso-width-relative:margin;mso-height-relative:margin;v-text-anchor:top" o:gfxdata="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" stroked="f">
+              <v:shape w14:anchorId="2522CFE4" id="_x0000_s1077" type="#_x0000_t202" style="position:absolute;margin-left:93.5pt;margin-top:31.5pt;width:50pt;height:21pt;z-index:251831296;visibility:visible;mso-wrap-style:square;mso-width-percent:0;mso-height-percent:0;mso-wrap-distance-left:9pt;mso-wrap-distance-top:3.6pt;mso-wrap-distance-right:9pt;mso-wrap-distance-bottom:3.6pt;mso-position-horizontal:absolute;mso-position-horizontal-relative:text;mso-position-vertical:absolute;mso-position-vertical-relative:text;mso-width-percent:0;mso-height-percent:0;mso-width-relative:margin;mso-height-relative:margin;v-text-anchor:top" o:gfxdata="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" stroked="f">
                 <v:textbox>
                   <w:txbxContent>
                     <w:p>
                       <w:r>
-                        <w:t xml:space="preserve">Step 2 </w:t>
-                      </w:r>
-                    </w:p>
-                  </w:txbxContent>
-                </v:textbox>
-                <w10:wrap type="square"/>
-              </v:shape>
-            </w:pict>
-          </mc:Fallback>
-        </mc:AlternateContent>
-      </w:r>
-      <w:r>
-        <w:rPr>
-          <w:sz w:val="36"/>
-          <w:u w:val="single"/>
-        </w:rPr>
-        <mc:AlternateContent>
-          <mc:Choice Requires="wps">
-            <w:drawing>
-              <wp:anchor distT="45720" distB="45720" distL="114300" distR="114300" simplePos="0" relativeHeight="251822080" behindDoc="0" locked="0" layoutInCell="1" allowOverlap="1" wp14:anchorId="59265578" wp14:editId="3B1ACAEE">
-                <wp:simplePos x="0" y="0"/>
-                <wp:positionH relativeFrom="column">
-                  <wp:posOffset>31953</wp:posOffset>
-                </wp:positionH>
-                <wp:positionV relativeFrom="paragraph">
-                  <wp:posOffset>400050</wp:posOffset>
-                </wp:positionV>
-                <wp:extent cx="635000" cy="266700"/>
-                <wp:effectExtent l="0" t="0" r="0" b="0"/>
-                <wp:wrapSquare wrapText="bothSides"/>
-                <wp:docPr id="263" name="Text Box 2"/>
-                <wp:cNvGraphicFramePr>
-                  <a:graphicFrameLocks xmlns:a="http://schemas.openxmlformats.org/drawingml/2006/main"/>
-                </wp:cNvGraphicFramePr>
-                <a:graphic xmlns:a="http://schemas.openxmlformats.org/drawingml/2006/main">
-                  <a:graphicData uri="http://schemas.microsoft.com/office/word/2010/wordprocessingShape">
-                    <wps:wsp>
-                      <wps:cNvSpPr txBox="1">
-                        <a:spLocks noChangeArrowheads="1"/>
-                      </wps:cNvSpPr>
-                      <wps:spPr bwMode="auto">
-                        <a:xfrm>
-                          <a:off x="0" y="0"/>
-                          <a:ext cx="635000" cy="266700"/>
-                        </a:xfrm>
-                        <a:prstGeom prst="rect">
-                          <a:avLst/>
-                        </a:prstGeom>
-                        <a:solidFill>
-                          <a:srgbClr val="FFFFFF"/>
-                        </a:solidFill>
-                        <a:ln w="9525">
-                          <a:noFill/>
-                          <a:miter lim="800000"/>
-                          <a:headEnd/>
-                          <a:tailEnd/>
-                        </a:ln>
-                      </wps:spPr>
-                      <wps:txbx>
-                        <w:txbxContent>
-                          <w:p>
-                            <w:r>
-                              <w:t xml:space="preserve">Step 1 </w:t>
-                            </w:r>
-                          </w:p>
-                        </w:txbxContent>
-                      </wps:txbx>
-                      <wps:bodyPr rot="0" vert="horz" wrap="square" lIns="91440" tIns="45720" rIns="91440" bIns="45720" anchor="t" anchorCtr="0">
-                        <a:noAutofit/>
-                      </wps:bodyPr>
-                    </wps:wsp>
-                  </a:graphicData>
-                </a:graphic>
-                <wp14:sizeRelH relativeFrom="margin">
-                  <wp14:pctWidth>0</wp14:pctWidth>
-                </wp14:sizeRelH>
-                <wp14:sizeRelV relativeFrom="margin">
-                  <wp14:pctHeight>0</wp14:pctHeight>
-                </wp14:sizeRelV>
-              </wp:anchor>
-            </w:drawing>
-          </mc:Choice>
-          <mc:Fallback>
-            <w:pict>
-              <v:shape w14:anchorId="59265578" id="_x0000_s1077" type="#_x0000_t202" style="position:absolute;margin-left:2.5pt;margin-top:31.5pt;width:50pt;height:21pt;z-index:251822080;visibility:visible;mso-wrap-style:square;mso-width-percent:0;mso-height-percent:0;mso-wrap-distance-left:9pt;mso-wrap-distance-top:3.6pt;mso-wrap-distance-right:9pt;mso-wrap-distance-bottom:3.6pt;mso-position-horizontal:absolute;mso-position-horizontal-relative:text;mso-position-vertical:absolute;mso-position-vertical-relative:text;mso-width-percent:0;mso-height-percent:0;mso-width-relative:margin;mso-height-relative:margin;v-text-anchor:top" o:gfxdata="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" stroked="f">
-                <v:textbox>
-                  <w:txbxContent>
-                    <w:p>
-                      <w:r>
-                        <w:t xml:space="preserve">Step 1 </w:t>
+                        <w:t>Details</w:t>
                       </w:r>
                     </w:p>
                   </w:txbxContent>
@@ -4744,6 +4759,7 @@
       </w:pPr>
       <w:r>
         <w:rPr>
+          <w:noProof/>
           <w:sz w:val="36"/>
           <w:u w:val="single"/>
         </w:rPr>
@@ -4863,6 +4879,7 @@
       </w:r>
       <w:r>
         <w:rPr>
+          <w:noProof/>
           <w:sz w:val="36"/>
           <w:u w:val="single"/>
         </w:rPr>
@@ -5008,6 +5025,7 @@
       </w:pPr>
       <w:r>
         <w:rPr>
+          <w:noProof/>
           <w:sz w:val="36"/>
           <w:u w:val="single"/>
         </w:rPr>
@@ -5139,6 +5157,7 @@
       </w:pPr>
       <w:r>
         <w:rPr>
+          <w:noProof/>
           <w:sz w:val="36"/>
           <w:u w:val="single"/>
         </w:rPr>
@@ -5284,6 +5303,7 @@
       </w:pPr>
       <w:r>
         <w:rPr>
+          <w:noProof/>
           <w:sz w:val="36"/>
           <w:u w:val="single"/>
         </w:rPr>
@@ -5399,6 +5419,7 @@
       </w:r>
       <w:r>
         <w:rPr>
+          <w:noProof/>
           <w:sz w:val="36"/>
           <w:u w:val="single"/>
         </w:rPr>
@@ -5530,6 +5551,7 @@
       </w:pPr>
       <w:r>
         <w:rPr>
+          <w:noProof/>
           <w:sz w:val="36"/>
           <w:u w:val="single"/>
         </w:rPr>
@@ -5672,6 +5694,7 @@
       </w:pPr>
       <w:r>
         <w:rPr>
+          <w:noProof/>
           <w:sz w:val="36"/>
           <w:u w:val="single"/>
         </w:rPr>
@@ -5732,14 +5755,7 @@
                                 <w:color w:val="7F7F7F" w:themeColor="text1" w:themeTint="80"/>
                                 <w:sz w:val="44"/>
                               </w:rPr>
-                              <w:t xml:space="preserve">Address Line </w:t>
-                            </w:r>
-                            <w:r>
-                              <w:rPr>
-                                <w:color w:val="7F7F7F" w:themeColor="text1" w:themeTint="80"/>
-                                <w:sz w:val="44"/>
-                              </w:rPr>
-                              <w:t>2</w:t>
+                              <w:t>Address Line 2</w:t>
                             </w:r>
                           </w:p>
                           <w:p/>
@@ -5814,6 +5830,7 @@
       </w:pPr>
       <w:r>
         <w:rPr>
+          <w:noProof/>
           <w:sz w:val="36"/>
           <w:u w:val="single"/>
         </w:rPr>
@@ -5923,6 +5940,7 @@
       </w:r>
       <w:r>
         <w:rPr>
+          <w:noProof/>
           <w:sz w:val="36"/>
           <w:u w:val="single"/>
         </w:rPr>
@@ -6028,6 +6046,7 @@
       </w:r>
       <w:r>
         <w:rPr>
+          <w:noProof/>
           <w:sz w:val="36"/>
           <w:u w:val="single"/>
         </w:rPr>
@@ -7129,16 +7148,16 @@
         <mc:AlternateContent>
           <mc:Choice Requires="wps">
             <w:drawing>
-              <wp:anchor distT="0" distB="0" distL="114300" distR="114300" simplePos="0" relativeHeight="251650047" behindDoc="0" locked="0" layoutInCell="1" allowOverlap="1" wp14:anchorId="2069FA7E" wp14:editId="426B3923">
+              <wp:anchor distT="0" distB="0" distL="114300" distR="114300" simplePos="0" relativeHeight="251650047" behindDoc="0" locked="0" layoutInCell="1" allowOverlap="1" wp14:anchorId="2069FA7E" wp14:editId="644A1B99">
                 <wp:simplePos x="0" y="0"/>
                 <wp:positionH relativeFrom="column">
-                  <wp:posOffset>1090930</wp:posOffset>
+                  <wp:posOffset>1095153</wp:posOffset>
                 </wp:positionH>
                 <wp:positionV relativeFrom="paragraph">
-                  <wp:posOffset>399415</wp:posOffset>
+                  <wp:posOffset>401454</wp:posOffset>
                 </wp:positionV>
-                <wp:extent cx="3185327" cy="381837"/>
-                <wp:effectExtent l="0" t="0" r="15240" b="18415"/>
+                <wp:extent cx="1446028" cy="350874"/>
+                <wp:effectExtent l="0" t="0" r="20955" b="11430"/>
                 <wp:wrapNone/>
                 <wp:docPr id="248" name="Flowchart: Process 248"/>
                 <wp:cNvGraphicFramePr/>
@@ -7149,7 +7168,7 @@
                       <wps:spPr>
                         <a:xfrm>
                           <a:off x="0" y="0"/>
-                          <a:ext cx="3185327" cy="381837"/>
+                          <a:ext cx="1446028" cy="350874"/>
                         </a:xfrm>
                         <a:prstGeom prst="flowChartProcess">
                           <a:avLst/>
@@ -7173,6 +7192,7 @@
                         <w:txbxContent>
                           <w:p>
                             <w:pPr>
+                              <w:jc w:val="center"/>
                               <w:rPr>
                                 <w:color w:val="A6A6A6" w:themeColor="background1" w:themeShade="A6"/>
                                 <w:sz w:val="2"/>
@@ -7185,7 +7205,7 @@
                                 <w:sz w:val="41"/>
                                 <w:szCs w:val="97"/>
                               </w:rPr>
-                              <w:t xml:space="preserve">                Yes               ▼</w:t>
+                              <w:t>Yes</w:t>
                             </w:r>
                           </w:p>
                         </w:txbxContent>
@@ -7210,11 +7230,16 @@
           </mc:Choice>
           <mc:Fallback>
             <w:pict>
-              <v:shape w14:anchorId="2069FA7E" id="Flowchart: Process 248" o:spid="_x0000_s1074" type="#_x0000_t109" style="position:absolute;margin-left:85.9pt;margin-top:31.45pt;width:250.8pt;height:30.05pt;z-index:251650047;visibility:visible;mso-wrap-style:square;mso-width-percent:0;mso-height-percent:0;mso-wrap-distance-left:9pt;mso-wrap-distance-top:0;mso-wrap-distance-right:9pt;mso-wrap-distance-bottom:0;mso-position-horizontal:absolute;mso-position-horizontal-relative:text;mso-position-vertical:absolute;mso-position-vertical-relative:text;mso-width-percent:0;mso-height-percent:0;mso-width-relative:margin;mso-height-relative:margin;v-text-anchor:middle" o:gfxdata="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" fillcolor="white [3201]" strokecolor="#a5a5a5 [3206]" strokeweight="1pt">
+              <v:shapetype w14:anchorId="2069FA7E" id="_x0000_t109" coordsize="21600,21600" o:spt="109" path="m,l,21600r21600,l21600,xe">
+                <v:stroke joinstyle="miter"/>
+                <v:path gradientshapeok="t" o:connecttype="rect"/>
+              </v:shapetype>
+              <v:shape id="Flowchart: Process 248" o:spid="_x0000_s1092" type="#_x0000_t109" style="position:absolute;margin-left:86.25pt;margin-top:31.6pt;width:113.85pt;height:27.65pt;z-index:251650047;visibility:visible;mso-wrap-style:square;mso-width-percent:0;mso-height-percent:0;mso-wrap-distance-left:9pt;mso-wrap-distance-top:0;mso-wrap-distance-right:9pt;mso-wrap-distance-bottom:0;mso-position-horizontal:absolute;mso-position-horizontal-relative:text;mso-position-vertical:absolute;mso-position-vertical-relative:text;mso-width-percent:0;mso-height-percent:0;mso-width-relative:margin;mso-height-relative:margin;v-text-anchor:middle" o:gfxdata="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" fillcolor="white [3201]" strokecolor="#a5a5a5 [3206]" strokeweight="1pt">
                 <v:textbox>
                   <w:txbxContent>
                     <w:p>
                       <w:pPr>
+                        <w:jc w:val="center"/>
                         <w:rPr>
                           <w:color w:val="A6A6A6" w:themeColor="background1" w:themeShade="A6"/>
                           <w:sz w:val="2"/>
@@ -7227,16 +7252,7 @@
                           <w:sz w:val="41"/>
                           <w:szCs w:val="97"/>
                         </w:rPr>
-                        <w:t xml:space="preserve">                Yes               </w:t>
-                      </w:r>
-                      <w:r>
-                        <w:rPr>
-                          <w:rFonts w:ascii="Arial Unicode MS" w:hAnsi="Arial Unicode MS"/>
-                          <w:color w:val="A6A6A6" w:themeColor="background1" w:themeShade="A6"/>
-                          <w:sz w:val="41"/>
-                          <w:szCs w:val="97"/>
-                        </w:rPr>
-                        <w:t>▼</w:t>
+                        <w:t>Yes</w:t>
                       </w:r>
                     </w:p>
                   </w:txbxContent>
@@ -7262,6 +7278,125 @@
           <w:u w:val="single"/>
         </w:rPr>
       </w:pPr>
+      <w:r>
+        <w:rPr>
+          <w:noProof/>
+          <w:sz w:val="36"/>
+          <w:u w:val="single"/>
+        </w:rPr>
+        <mc:AlternateContent>
+          <mc:Choice Requires="wps">
+            <w:drawing>
+              <wp:anchor distT="0" distB="0" distL="114300" distR="114300" simplePos="0" relativeHeight="251852800" behindDoc="0" locked="0" layoutInCell="1" allowOverlap="1" wp14:anchorId="26F8D6E0" wp14:editId="2D3CDCF2">
+                <wp:simplePos x="0" y="0"/>
+                <wp:positionH relativeFrom="column">
+                  <wp:posOffset>2746331</wp:posOffset>
+                </wp:positionH>
+                <wp:positionV relativeFrom="paragraph">
+                  <wp:posOffset>12272</wp:posOffset>
+                </wp:positionV>
+                <wp:extent cx="1446028" cy="350874"/>
+                <wp:effectExtent l="0" t="0" r="20955" b="11430"/>
+                <wp:wrapNone/>
+                <wp:docPr id="228" name="Flowchart: Process 228"/>
+                <wp:cNvGraphicFramePr/>
+                <a:graphic xmlns:a="http://schemas.openxmlformats.org/drawingml/2006/main">
+                  <a:graphicData uri="http://schemas.microsoft.com/office/word/2010/wordprocessingShape">
+                    <wps:wsp>
+                      <wps:cNvSpPr/>
+                      <wps:spPr>
+                        <a:xfrm>
+                          <a:off x="0" y="0"/>
+                          <a:ext cx="1446028" cy="350874"/>
+                        </a:xfrm>
+                        <a:prstGeom prst="flowChartProcess">
+                          <a:avLst/>
+                        </a:prstGeom>
+                      </wps:spPr>
+                      <wps:style>
+                        <a:lnRef idx="2">
+                          <a:schemeClr val="accent3"/>
+                        </a:lnRef>
+                        <a:fillRef idx="1">
+                          <a:schemeClr val="lt1"/>
+                        </a:fillRef>
+                        <a:effectRef idx="0">
+                          <a:schemeClr val="accent3"/>
+                        </a:effectRef>
+                        <a:fontRef idx="minor">
+                          <a:schemeClr val="dk1"/>
+                        </a:fontRef>
+                      </wps:style>
+                      <wps:txbx>
+                        <w:txbxContent>
+                          <w:p>
+                            <w:pPr>
+                              <w:jc w:val="center"/>
+                              <w:rPr>
+                                <w:color w:val="A6A6A6" w:themeColor="background1" w:themeShade="A6"/>
+                                <w:sz w:val="2"/>
+                              </w:rPr>
+                            </w:pPr>
+                            <w:r>
+                              <w:rPr>
+                                <w:rFonts w:ascii="Arial Unicode MS" w:hAnsi="Arial Unicode MS"/>
+                                <w:color w:val="A6A6A6" w:themeColor="background1" w:themeShade="A6"/>
+                                <w:sz w:val="41"/>
+                                <w:szCs w:val="97"/>
+                              </w:rPr>
+                              <w:t>No</w:t>
+                            </w:r>
+                          </w:p>
+                        </w:txbxContent>
+                      </wps:txbx>
+                      <wps:bodyPr rot="0" spcFirstLastPara="0" vertOverflow="overflow" horzOverflow="overflow" vert="horz" wrap="square" lIns="91440" tIns="45720" rIns="91440" bIns="45720" numCol="1" spcCol="0" rtlCol="0" fromWordArt="0" anchor="ctr" anchorCtr="0" forceAA="0" compatLnSpc="1">
+                        <a:prstTxWarp prst="textNoShape">
+                          <a:avLst/>
+                        </a:prstTxWarp>
+                        <a:noAutofit/>
+                      </wps:bodyPr>
+                    </wps:wsp>
+                  </a:graphicData>
+                </a:graphic>
+                <wp14:sizeRelH relativeFrom="margin">
+                  <wp14:pctWidth>0</wp14:pctWidth>
+                </wp14:sizeRelH>
+                <wp14:sizeRelV relativeFrom="margin">
+                  <wp14:pctHeight>0</wp14:pctHeight>
+                </wp14:sizeRelV>
+              </wp:anchor>
+            </w:drawing>
+          </mc:Choice>
+          <mc:Fallback>
+            <w:pict>
+              <v:shape w14:anchorId="26F8D6E0" id="Flowchart: Process 228" o:spid="_x0000_s1093" type="#_x0000_t109" style="position:absolute;left:0;text-align:left;margin-left:216.25pt;margin-top:.95pt;width:113.85pt;height:27.65pt;z-index:251852800;visibility:visible;mso-wrap-style:square;mso-width-percent:0;mso-height-percent:0;mso-wrap-distance-left:9pt;mso-wrap-distance-top:0;mso-wrap-distance-right:9pt;mso-wrap-distance-bottom:0;mso-position-horizontal:absolute;mso-position-horizontal-relative:text;mso-position-vertical:absolute;mso-position-vertical-relative:text;mso-width-percent:0;mso-height-percent:0;mso-width-relative:margin;mso-height-relative:margin;v-text-anchor:middle" o:gfxdata="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" fillcolor="white [3201]" strokecolor="#a5a5a5 [3206]" strokeweight="1pt">
+                <v:textbox>
+                  <w:txbxContent>
+                    <w:p>
+                      <w:pPr>
+                        <w:jc w:val="center"/>
+                        <w:rPr>
+                          <w:color w:val="A6A6A6" w:themeColor="background1" w:themeShade="A6"/>
+                          <w:sz w:val="2"/>
+                        </w:rPr>
+                      </w:pPr>
+                      <w:r>
+                        <w:rPr>
+                          <w:rFonts w:ascii="Arial Unicode MS" w:hAnsi="Arial Unicode MS"/>
+                          <w:color w:val="A6A6A6" w:themeColor="background1" w:themeShade="A6"/>
+                          <w:sz w:val="41"/>
+                          <w:szCs w:val="97"/>
+                        </w:rPr>
+                        <w:t>No</w:t>
+                      </w:r>
+                    </w:p>
+                  </w:txbxContent>
+                </v:textbox>
+              </v:shape>
+            </w:pict>
+          </mc:Fallback>
+        </mc:AlternateContent>
+      </w:r>
     </w:p>
     <w:p>
       <w:pPr>
@@ -7279,7 +7414,7 @@
         <mc:AlternateContent>
           <mc:Choice Requires="wps">
             <w:drawing>
-              <wp:anchor distT="0" distB="0" distL="114300" distR="114300" simplePos="0" relativeHeight="251736064" behindDoc="0" locked="0" layoutInCell="1" allowOverlap="1" wp14:anchorId="47AE7669" wp14:editId="5B9C3541">
+              <wp:anchor distT="0" distB="0" distL="114300" distR="114300" simplePos="0" relativeHeight="251736064" behindDoc="0" locked="0" layoutInCell="1" allowOverlap="1" wp14:anchorId="47AE7669" wp14:editId="5CCD2767">
                 <wp:simplePos x="0" y="0"/>
                 <wp:positionH relativeFrom="column">
                   <wp:posOffset>1357135</wp:posOffset>
@@ -7346,7 +7481,7 @@
           </mc:Choice>
           <mc:Fallback>
             <w:pict>
-              <v:shape w14:anchorId="47AE7669" id="_x0000_s1075" type="#_x0000_t202" style="position:absolute;margin-left:106.85pt;margin-top:1.3pt;width:239.1pt;height:44.6pt;z-index:251736064;visibility:visible;mso-wrap-style:square;mso-wrap-distance-left:9pt;mso-wrap-distance-top:0;mso-wrap-distance-right:9pt;mso-wrap-distance-bottom:0;mso-position-horizontal:absolute;mso-position-horizontal-relative:text;mso-position-vertical:absolute;mso-position-vertical-relative:text;v-text-anchor:top" o:gfxdata="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" stroked="f">
+              <v:shape w14:anchorId="47AE7669" id="_x0000_s1094" type="#_x0000_t202" style="position:absolute;margin-left:106.85pt;margin-top:1.3pt;width:239.1pt;height:44.6pt;z-index:251736064;visibility:visible;mso-wrap-style:square;mso-wrap-distance-left:9pt;mso-wrap-distance-top:0;mso-wrap-distance-right:9pt;mso-wrap-distance-bottom:0;mso-position-horizontal:absolute;mso-position-horizontal-relative:text;mso-position-vertical:absolute;mso-position-vertical-relative:text;v-text-anchor:top" o:gfxdata="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" stroked="f">
                 <v:textbox>
                   <w:txbxContent>
                     <w:p>
@@ -7379,25 +7514,24 @@
       </w:pPr>
       <w:r>
         <w:rPr>
-          <w:noProof/>
           <w:sz w:val="36"/>
           <w:u w:val="single"/>
         </w:rPr>
         <mc:AlternateContent>
           <mc:Choice Requires="wps">
             <w:drawing>
-              <wp:anchor distT="0" distB="0" distL="114300" distR="114300" simplePos="0" relativeHeight="251737088" behindDoc="0" locked="0" layoutInCell="1" allowOverlap="1" wp14:anchorId="525DF59F" wp14:editId="5A6A8401">
+              <wp:anchor distT="0" distB="0" distL="114300" distR="114300" simplePos="0" relativeHeight="251854848" behindDoc="0" locked="0" layoutInCell="1" allowOverlap="1" wp14:anchorId="7CBEAE5C" wp14:editId="16B63695">
                 <wp:simplePos x="0" y="0"/>
                 <wp:positionH relativeFrom="column">
-                  <wp:posOffset>1055510</wp:posOffset>
+                  <wp:posOffset>1105535</wp:posOffset>
                 </wp:positionH>
                 <wp:positionV relativeFrom="paragraph">
-                  <wp:posOffset>86360</wp:posOffset>
+                  <wp:posOffset>24765</wp:posOffset>
                 </wp:positionV>
-                <wp:extent cx="3185327" cy="381837"/>
-                <wp:effectExtent l="0" t="0" r="15240" b="18415"/>
+                <wp:extent cx="1445895" cy="350520"/>
+                <wp:effectExtent l="0" t="0" r="20955" b="11430"/>
                 <wp:wrapNone/>
-                <wp:docPr id="256" name="Flowchart: Process 256"/>
+                <wp:docPr id="229" name="Flowchart: Process 229"/>
                 <wp:cNvGraphicFramePr/>
                 <a:graphic xmlns:a="http://schemas.openxmlformats.org/drawingml/2006/main">
                   <a:graphicData uri="http://schemas.microsoft.com/office/word/2010/wordprocessingShape">
@@ -7406,7 +7540,7 @@
                       <wps:spPr>
                         <a:xfrm>
                           <a:off x="0" y="0"/>
-                          <a:ext cx="3185327" cy="381837"/>
+                          <a:ext cx="1445895" cy="350520"/>
                         </a:xfrm>
                         <a:prstGeom prst="flowChartProcess">
                           <a:avLst/>
@@ -7430,6 +7564,7 @@
                         <w:txbxContent>
                           <w:p>
                             <w:pPr>
+                              <w:jc w:val="center"/>
                               <w:rPr>
                                 <w:color w:val="A6A6A6" w:themeColor="background1" w:themeShade="A6"/>
                                 <w:sz w:val="2"/>
@@ -7442,16 +7577,8 @@
                                 <w:sz w:val="41"/>
                                 <w:szCs w:val="97"/>
                               </w:rPr>
-                              <w:t xml:space="preserve">                 No                ▼</w:t>
+                              <w:t>Yes</w:t>
                             </w:r>
-                          </w:p>
-                          <w:p>
-                            <w:pPr>
-                              <w:jc w:val="center"/>
-                              <w:rPr>
-                                <w:color w:val="A6A6A6" w:themeColor="background1" w:themeShade="A6"/>
-                              </w:rPr>
-                            </w:pPr>
                           </w:p>
                         </w:txbxContent>
                       </wps:txbx>
@@ -7475,11 +7602,12 @@
           </mc:Choice>
           <mc:Fallback>
             <w:pict>
-              <v:shape w14:anchorId="525DF59F" id="Flowchart: Process 256" o:spid="_x0000_s1076" type="#_x0000_t109" style="position:absolute;margin-left:83.1pt;margin-top:6.8pt;width:250.8pt;height:30.05pt;z-index:251737088;visibility:visible;mso-wrap-style:square;mso-width-percent:0;mso-height-percent:0;mso-wrap-distance-left:9pt;mso-wrap-distance-top:0;mso-wrap-distance-right:9pt;mso-wrap-distance-bottom:0;mso-position-horizontal:absolute;mso-position-horizontal-relative:text;mso-position-vertical:absolute;mso-position-vertical-relative:text;mso-width-percent:0;mso-height-percent:0;mso-width-relative:margin;mso-height-relative:margin;v-text-anchor:middle" o:gfxdata="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" fillcolor="white [3201]" strokecolor="#a5a5a5 [3206]" strokeweight="1pt">
+              <v:shape w14:anchorId="7CBEAE5C" id="Flowchart: Process 229" o:spid="_x0000_s1095" type="#_x0000_t109" style="position:absolute;margin-left:87.05pt;margin-top:1.95pt;width:113.85pt;height:27.6pt;z-index:251854848;visibility:visible;mso-wrap-style:square;mso-width-percent:0;mso-height-percent:0;mso-wrap-distance-left:9pt;mso-wrap-distance-top:0;mso-wrap-distance-right:9pt;mso-wrap-distance-bottom:0;mso-position-horizontal:absolute;mso-position-horizontal-relative:text;mso-position-vertical:absolute;mso-position-vertical-relative:text;mso-width-percent:0;mso-height-percent:0;mso-width-relative:margin;mso-height-relative:margin;v-text-anchor:middle" o:gfxdata="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" fillcolor="white [3201]" strokecolor="#a5a5a5 [3206]" strokeweight="1pt">
                 <v:textbox>
                   <w:txbxContent>
                     <w:p>
                       <w:pPr>
+                        <w:jc w:val="center"/>
                         <w:rPr>
                           <w:color w:val="A6A6A6" w:themeColor="background1" w:themeShade="A6"/>
                           <w:sz w:val="2"/>
@@ -7492,25 +7620,8 @@
                           <w:sz w:val="41"/>
                           <w:szCs w:val="97"/>
                         </w:rPr>
-                        <w:t xml:space="preserve">                 No                </w:t>
+                        <w:t>Yes</w:t>
                       </w:r>
-                      <w:r>
-                        <w:rPr>
-                          <w:rFonts w:ascii="Arial Unicode MS" w:hAnsi="Arial Unicode MS"/>
-                          <w:color w:val="A6A6A6" w:themeColor="background1" w:themeShade="A6"/>
-                          <w:sz w:val="41"/>
-                          <w:szCs w:val="97"/>
-                        </w:rPr>
-                        <w:t>▼</w:t>
-                      </w:r>
-                    </w:p>
-                    <w:p>
-                      <w:pPr>
-                        <w:jc w:val="center"/>
-                        <w:rPr>
-                          <w:color w:val="A6A6A6" w:themeColor="background1" w:themeShade="A6"/>
-                        </w:rPr>
-                      </w:pPr>
                     </w:p>
                   </w:txbxContent>
                 </v:textbox>
@@ -7519,35 +7630,26 @@
           </mc:Fallback>
         </mc:AlternateContent>
       </w:r>
-    </w:p>
-    <w:p>
-      <w:pPr>
-        <w:rPr>
-          <w:sz w:val="36"/>
-          <w:u w:val="single"/>
-        </w:rPr>
-      </w:pPr>
       <w:r>
         <w:rPr>
-          <w:noProof/>
           <w:sz w:val="36"/>
           <w:u w:val="single"/>
         </w:rPr>
         <mc:AlternateContent>
           <mc:Choice Requires="wps">
             <w:drawing>
-              <wp:anchor distT="0" distB="0" distL="114300" distR="114300" simplePos="0" relativeHeight="251742208" behindDoc="0" locked="0" layoutInCell="1" allowOverlap="1" wp14:anchorId="031BA620" wp14:editId="30336EA6">
+              <wp:anchor distT="0" distB="0" distL="114300" distR="114300" simplePos="0" relativeHeight="251855872" behindDoc="0" locked="0" layoutInCell="1" allowOverlap="1" wp14:anchorId="79B139F9" wp14:editId="693E50FF">
                 <wp:simplePos x="0" y="0"/>
                 <wp:positionH relativeFrom="column">
-                  <wp:posOffset>1085215</wp:posOffset>
+                  <wp:posOffset>2756787</wp:posOffset>
                 </wp:positionH>
                 <wp:positionV relativeFrom="paragraph">
-                  <wp:posOffset>1746885</wp:posOffset>
+                  <wp:posOffset>38942</wp:posOffset>
                 </wp:positionV>
-                <wp:extent cx="3185160" cy="381635"/>
-                <wp:effectExtent l="0" t="0" r="15240" b="18415"/>
+                <wp:extent cx="1446028" cy="350874"/>
+                <wp:effectExtent l="0" t="0" r="20955" b="11430"/>
                 <wp:wrapNone/>
-                <wp:docPr id="260" name="Flowchart: Process 260"/>
+                <wp:docPr id="230" name="Flowchart: Process 230"/>
                 <wp:cNvGraphicFramePr/>
                 <a:graphic xmlns:a="http://schemas.openxmlformats.org/drawingml/2006/main">
                   <a:graphicData uri="http://schemas.microsoft.com/office/word/2010/wordprocessingShape">
@@ -7556,7 +7658,7 @@
                       <wps:spPr>
                         <a:xfrm>
                           <a:off x="0" y="0"/>
-                          <a:ext cx="3185160" cy="381635"/>
+                          <a:ext cx="1446028" cy="350874"/>
                         </a:xfrm>
                         <a:prstGeom prst="flowChartProcess">
                           <a:avLst/>
@@ -7580,7 +7682,7 @@
                         <w:txbxContent>
                           <w:p>
                             <w:pPr>
-                              <w:jc w:val="right"/>
+                              <w:jc w:val="center"/>
                               <w:rPr>
                                 <w:color w:val="A6A6A6" w:themeColor="background1" w:themeShade="A6"/>
                                 <w:sz w:val="2"/>
@@ -7593,13 +7695,8 @@
                                 <w:sz w:val="41"/>
                                 <w:szCs w:val="97"/>
                               </w:rPr>
-                              <w:t>▼</w:t>
+                              <w:t>No</w:t>
                             </w:r>
-                          </w:p>
-                          <w:p>
-                            <w:pPr>
-                              <w:jc w:val="center"/>
-                            </w:pPr>
                           </w:p>
                         </w:txbxContent>
                       </wps:txbx>
@@ -7623,12 +7720,12 @@
           </mc:Choice>
           <mc:Fallback>
             <w:pict>
-              <v:shape w14:anchorId="031BA620" id="Flowchart: Process 260" o:spid="_x0000_s1077" type="#_x0000_t109" style="position:absolute;margin-left:85.45pt;margin-top:137.55pt;width:250.8pt;height:30.05pt;z-index:251742208;visibility:visible;mso-wrap-style:square;mso-width-percent:0;mso-height-percent:0;mso-wrap-distance-left:9pt;mso-wrap-distance-top:0;mso-wrap-distance-right:9pt;mso-wrap-distance-bottom:0;mso-position-horizontal:absolute;mso-position-horizontal-relative:text;mso-position-vertical:absolute;mso-position-vertical-relative:text;mso-width-percent:0;mso-height-percent:0;mso-width-relative:margin;mso-height-relative:margin;v-text-anchor:middle" o:gfxdata="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" fillcolor="white [3201]" strokecolor="#a5a5a5 [3206]" strokeweight="1pt">
+              <v:shape w14:anchorId="79B139F9" id="Flowchart: Process 230" o:spid="_x0000_s1096" type="#_x0000_t109" style="position:absolute;margin-left:217.05pt;margin-top:3.05pt;width:113.85pt;height:27.65pt;z-index:251855872;visibility:visible;mso-wrap-style:square;mso-width-percent:0;mso-height-percent:0;mso-wrap-distance-left:9pt;mso-wrap-distance-top:0;mso-wrap-distance-right:9pt;mso-wrap-distance-bottom:0;mso-position-horizontal:absolute;mso-position-horizontal-relative:text;mso-position-vertical:absolute;mso-position-vertical-relative:text;mso-width-percent:0;mso-height-percent:0;mso-width-relative:margin;mso-height-relative:margin;v-text-anchor:middle" o:gfxdata="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" fillcolor="white [3201]" strokecolor="#a5a5a5 [3206]" strokeweight="1pt">
                 <v:textbox>
                   <w:txbxContent>
                     <w:p>
                       <w:pPr>
-                        <w:jc w:val="right"/>
+                        <w:jc w:val="center"/>
                         <w:rPr>
                           <w:color w:val="A6A6A6" w:themeColor="background1" w:themeShade="A6"/>
                           <w:sz w:val="2"/>
@@ -7641,13 +7738,8 @@
                           <w:sz w:val="41"/>
                           <w:szCs w:val="97"/>
                         </w:rPr>
-                        <w:t>▼</w:t>
+                        <w:t>No</w:t>
                       </w:r>
-                    </w:p>
-                    <w:p>
-                      <w:pPr>
-                        <w:jc w:val="center"/>
-                      </w:pPr>
                     </w:p>
                   </w:txbxContent>
                 </v:textbox>
@@ -7656,6 +7748,14 @@
           </mc:Fallback>
         </mc:AlternateContent>
       </w:r>
+    </w:p>
+    <w:p>
+      <w:pPr>
+        <w:rPr>
+          <w:sz w:val="36"/>
+          <w:u w:val="single"/>
+        </w:rPr>
+      </w:pPr>
       <w:r>
         <w:rPr>
           <w:noProof/>
@@ -7665,7 +7765,7 @@
         <mc:AlternateContent>
           <mc:Choice Requires="wps">
             <w:drawing>
-              <wp:anchor distT="0" distB="0" distL="114300" distR="114300" simplePos="0" relativeHeight="251739136" behindDoc="0" locked="0" layoutInCell="1" allowOverlap="1" wp14:anchorId="0B0B05CE" wp14:editId="52720877">
+              <wp:anchor distT="0" distB="0" distL="114300" distR="114300" simplePos="0" relativeHeight="251739136" behindDoc="0" locked="0" layoutInCell="1" allowOverlap="1" wp14:anchorId="0B0B05CE" wp14:editId="4F71D03C">
                 <wp:simplePos x="0" y="0"/>
                 <wp:positionH relativeFrom="column">
                   <wp:posOffset>1346200</wp:posOffset>
@@ -7732,7 +7832,7 @@
           </mc:Choice>
           <mc:Fallback>
             <w:pict>
-              <v:shape w14:anchorId="0B0B05CE" id="_x0000_s1085" type="#_x0000_t202" style="position:absolute;margin-left:106pt;margin-top:15.45pt;width:239.05pt;height:44.55pt;z-index:251739136;visibility:visible;mso-wrap-style:square;mso-wrap-distance-left:9pt;mso-wrap-distance-top:0;mso-wrap-distance-right:9pt;mso-wrap-distance-bottom:0;mso-position-horizontal:absolute;mso-position-horizontal-relative:text;mso-position-vertical:absolute;mso-position-vertical-relative:text;v-text-anchor:top" o:gfxdata="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" stroked="f">
+              <v:shape w14:anchorId="0B0B05CE" id="_x0000_s1097" type="#_x0000_t202" style="position:absolute;margin-left:106pt;margin-top:15.45pt;width:239.05pt;height:44.55pt;z-index:251739136;visibility:visible;mso-wrap-style:square;mso-wrap-distance-left:9pt;mso-wrap-distance-top:0;mso-wrap-distance-right:9pt;mso-wrap-distance-bottom:0;mso-position-horizontal:absolute;mso-position-horizontal-relative:text;mso-position-vertical:absolute;mso-position-vertical-relative:text;v-text-anchor:top" o:gfxdata="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" stroked="f">
                 <v:textbox>
                   <w:txbxContent>
                     <w:p>
@@ -7764,7 +7864,7 @@
         <mc:AlternateContent>
           <mc:Choice Requires="wps">
             <w:drawing>
-              <wp:anchor distT="0" distB="0" distL="114300" distR="114300" simplePos="0" relativeHeight="251741184" behindDoc="0" locked="0" layoutInCell="1" allowOverlap="1" wp14:anchorId="77BA5734" wp14:editId="7BBB9F75">
+              <wp:anchor distT="0" distB="0" distL="114300" distR="114300" simplePos="0" relativeHeight="251741184" behindDoc="0" locked="0" layoutInCell="1" allowOverlap="1" wp14:anchorId="77BA5734" wp14:editId="5C4E756C">
                 <wp:simplePos x="0" y="0"/>
                 <wp:positionH relativeFrom="column">
                   <wp:posOffset>1386840</wp:posOffset>
@@ -7831,7 +7931,7 @@
           </mc:Choice>
           <mc:Fallback>
             <w:pict>
-              <v:shape w14:anchorId="77BA5734" id="_x0000_s1086" type="#_x0000_t202" style="position:absolute;margin-left:109.2pt;margin-top:100.35pt;width:239.05pt;height:44.55pt;z-index:251741184;visibility:visible;mso-wrap-style:square;mso-wrap-distance-left:9pt;mso-wrap-distance-top:0;mso-wrap-distance-right:9pt;mso-wrap-distance-bottom:0;mso-position-horizontal:absolute;mso-position-horizontal-relative:text;mso-position-vertical:absolute;mso-position-vertical-relative:text;v-text-anchor:top" o:gfxdata="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" stroked="f">
+              <v:shape w14:anchorId="77BA5734" id="_x0000_s1098" type="#_x0000_t202" style="position:absolute;margin-left:109.2pt;margin-top:100.35pt;width:239.05pt;height:44.55pt;z-index:251741184;visibility:visible;mso-wrap-style:square;mso-wrap-distance-left:9pt;mso-wrap-distance-top:0;mso-wrap-distance-right:9pt;mso-wrap-distance-bottom:0;mso-position-horizontal:absolute;mso-position-horizontal-relative:text;mso-position-vertical:absolute;mso-position-vertical-relative:text;v-text-anchor:top" o:gfxdata="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" stroked="f">
                 <v:textbox>
                   <w:txbxContent>
                     <w:p>
@@ -7854,27 +7954,34 @@
           </mc:Fallback>
         </mc:AlternateContent>
       </w:r>
+    </w:p>
+    <w:p>
+      <w:pPr>
+        <w:rPr>
+          <w:sz w:val="36"/>
+          <w:u w:val="single"/>
+        </w:rPr>
+      </w:pPr>
       <w:r>
         <w:rPr>
-          <w:noProof/>
           <w:sz w:val="36"/>
           <w:u w:val="single"/>
         </w:rPr>
         <mc:AlternateContent>
           <mc:Choice Requires="wps">
             <w:drawing>
-              <wp:anchor distT="0" distB="0" distL="114300" distR="114300" simplePos="0" relativeHeight="251740160" behindDoc="0" locked="0" layoutInCell="1" allowOverlap="1" wp14:anchorId="78E2BD66" wp14:editId="74A2EED2">
+              <wp:anchor distT="0" distB="0" distL="114300" distR="114300" simplePos="0" relativeHeight="251857920" behindDoc="0" locked="0" layoutInCell="1" allowOverlap="1" wp14:anchorId="1E94B75A" wp14:editId="3E793F22">
                 <wp:simplePos x="0" y="0"/>
                 <wp:positionH relativeFrom="column">
-                  <wp:posOffset>1044575</wp:posOffset>
+                  <wp:posOffset>1073785</wp:posOffset>
                 </wp:positionH>
                 <wp:positionV relativeFrom="paragraph">
-                  <wp:posOffset>668655</wp:posOffset>
+                  <wp:posOffset>276860</wp:posOffset>
                 </wp:positionV>
-                <wp:extent cx="3185160" cy="381635"/>
-                <wp:effectExtent l="0" t="0" r="15240" b="18415"/>
+                <wp:extent cx="1445895" cy="350520"/>
+                <wp:effectExtent l="0" t="0" r="20955" b="11430"/>
                 <wp:wrapNone/>
-                <wp:docPr id="258" name="Flowchart: Process 258"/>
+                <wp:docPr id="231" name="Flowchart: Process 231"/>
                 <wp:cNvGraphicFramePr/>
                 <a:graphic xmlns:a="http://schemas.openxmlformats.org/drawingml/2006/main">
                   <a:graphicData uri="http://schemas.microsoft.com/office/word/2010/wordprocessingShape">
@@ -7883,7 +7990,7 @@
                       <wps:spPr>
                         <a:xfrm>
                           <a:off x="0" y="0"/>
-                          <a:ext cx="3185160" cy="381635"/>
+                          <a:ext cx="1445895" cy="350520"/>
                         </a:xfrm>
                         <a:prstGeom prst="flowChartProcess">
                           <a:avLst/>
@@ -7907,7 +8014,7 @@
                         <w:txbxContent>
                           <w:p>
                             <w:pPr>
-                              <w:jc w:val="right"/>
+                              <w:jc w:val="center"/>
                               <w:rPr>
                                 <w:color w:val="A6A6A6" w:themeColor="background1" w:themeShade="A6"/>
                                 <w:sz w:val="2"/>
@@ -7920,13 +8027,8 @@
                                 <w:sz w:val="41"/>
                                 <w:szCs w:val="97"/>
                               </w:rPr>
-                              <w:t>▼</w:t>
+                              <w:t>Yes</w:t>
                             </w:r>
-                          </w:p>
-                          <w:p>
-                            <w:pPr>
-                              <w:jc w:val="center"/>
-                            </w:pPr>
                           </w:p>
                         </w:txbxContent>
                       </wps:txbx>
@@ -7950,12 +8052,12 @@
           </mc:Choice>
           <mc:Fallback>
             <w:pict>
-              <v:shape w14:anchorId="78E2BD66" id="Flowchart: Process 258" o:spid="_x0000_s1080" type="#_x0000_t109" style="position:absolute;margin-left:82.25pt;margin-top:52.65pt;width:250.8pt;height:30.05pt;z-index:251740160;visibility:visible;mso-wrap-style:square;mso-width-percent:0;mso-height-percent:0;mso-wrap-distance-left:9pt;mso-wrap-distance-top:0;mso-wrap-distance-right:9pt;mso-wrap-distance-bottom:0;mso-position-horizontal:absolute;mso-position-horizontal-relative:text;mso-position-vertical:absolute;mso-position-vertical-relative:text;mso-width-percent:0;mso-height-percent:0;mso-width-relative:margin;mso-height-relative:margin;v-text-anchor:middle" o:gfxdata="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" fillcolor="white [3201]" strokecolor="#a5a5a5 [3206]" strokeweight="1pt">
+              <v:shape w14:anchorId="1E94B75A" id="Flowchart: Process 231" o:spid="_x0000_s1099" type="#_x0000_t109" style="position:absolute;margin-left:84.55pt;margin-top:21.8pt;width:113.85pt;height:27.6pt;z-index:251857920;visibility:visible;mso-wrap-style:square;mso-width-percent:0;mso-height-percent:0;mso-wrap-distance-left:9pt;mso-wrap-distance-top:0;mso-wrap-distance-right:9pt;mso-wrap-distance-bottom:0;mso-position-horizontal:absolute;mso-position-horizontal-relative:text;mso-position-vertical:absolute;mso-position-vertical-relative:text;mso-width-percent:0;mso-height-percent:0;mso-width-relative:margin;mso-height-relative:margin;v-text-anchor:middle" o:gfxdata="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" fillcolor="white [3201]" strokecolor="#a5a5a5 [3206]" strokeweight="1pt">
                 <v:textbox>
                   <w:txbxContent>
                     <w:p>
                       <w:pPr>
-                        <w:jc w:val="right"/>
+                        <w:jc w:val="center"/>
                         <w:rPr>
                           <w:color w:val="A6A6A6" w:themeColor="background1" w:themeShade="A6"/>
                           <w:sz w:val="2"/>
@@ -7968,13 +8070,126 @@
                           <w:sz w:val="41"/>
                           <w:szCs w:val="97"/>
                         </w:rPr>
-                        <w:t>▼</w:t>
+                        <w:t>Yes</w:t>
                       </w:r>
                     </w:p>
+                  </w:txbxContent>
+                </v:textbox>
+              </v:shape>
+            </w:pict>
+          </mc:Fallback>
+        </mc:AlternateContent>
+      </w:r>
+      <w:r>
+        <w:rPr>
+          <w:sz w:val="36"/>
+          <w:u w:val="single"/>
+        </w:rPr>
+        <mc:AlternateContent>
+          <mc:Choice Requires="wps">
+            <w:drawing>
+              <wp:anchor distT="0" distB="0" distL="114300" distR="114300" simplePos="0" relativeHeight="251858944" behindDoc="0" locked="0" layoutInCell="1" allowOverlap="1" wp14:anchorId="30F6C1BB" wp14:editId="4C77D125">
+                <wp:simplePos x="0" y="0"/>
+                <wp:positionH relativeFrom="column">
+                  <wp:posOffset>2724888</wp:posOffset>
+                </wp:positionH>
+                <wp:positionV relativeFrom="paragraph">
+                  <wp:posOffset>291229</wp:posOffset>
+                </wp:positionV>
+                <wp:extent cx="1446028" cy="350874"/>
+                <wp:effectExtent l="0" t="0" r="20955" b="11430"/>
+                <wp:wrapNone/>
+                <wp:docPr id="232" name="Flowchart: Process 232"/>
+                <wp:cNvGraphicFramePr/>
+                <a:graphic xmlns:a="http://schemas.openxmlformats.org/drawingml/2006/main">
+                  <a:graphicData uri="http://schemas.microsoft.com/office/word/2010/wordprocessingShape">
+                    <wps:wsp>
+                      <wps:cNvSpPr/>
+                      <wps:spPr>
+                        <a:xfrm>
+                          <a:off x="0" y="0"/>
+                          <a:ext cx="1446028" cy="350874"/>
+                        </a:xfrm>
+                        <a:prstGeom prst="flowChartProcess">
+                          <a:avLst/>
+                        </a:prstGeom>
+                      </wps:spPr>
+                      <wps:style>
+                        <a:lnRef idx="2">
+                          <a:schemeClr val="accent3"/>
+                        </a:lnRef>
+                        <a:fillRef idx="1">
+                          <a:schemeClr val="lt1"/>
+                        </a:fillRef>
+                        <a:effectRef idx="0">
+                          <a:schemeClr val="accent3"/>
+                        </a:effectRef>
+                        <a:fontRef idx="minor">
+                          <a:schemeClr val="dk1"/>
+                        </a:fontRef>
+                      </wps:style>
+                      <wps:txbx>
+                        <w:txbxContent>
+                          <w:p>
+                            <w:pPr>
+                              <w:jc w:val="center"/>
+                              <w:rPr>
+                                <w:color w:val="A6A6A6" w:themeColor="background1" w:themeShade="A6"/>
+                                <w:sz w:val="2"/>
+                              </w:rPr>
+                            </w:pPr>
+                            <w:r>
+                              <w:rPr>
+                                <w:rFonts w:ascii="Arial Unicode MS" w:hAnsi="Arial Unicode MS"/>
+                                <w:color w:val="A6A6A6" w:themeColor="background1" w:themeShade="A6"/>
+                                <w:sz w:val="41"/>
+                                <w:szCs w:val="97"/>
+                              </w:rPr>
+                              <w:t>No</w:t>
+                            </w:r>
+                          </w:p>
+                        </w:txbxContent>
+                      </wps:txbx>
+                      <wps:bodyPr rot="0" spcFirstLastPara="0" vertOverflow="overflow" horzOverflow="overflow" vert="horz" wrap="square" lIns="91440" tIns="45720" rIns="91440" bIns="45720" numCol="1" spcCol="0" rtlCol="0" fromWordArt="0" anchor="ctr" anchorCtr="0" forceAA="0" compatLnSpc="1">
+                        <a:prstTxWarp prst="textNoShape">
+                          <a:avLst/>
+                        </a:prstTxWarp>
+                        <a:noAutofit/>
+                      </wps:bodyPr>
+                    </wps:wsp>
+                  </a:graphicData>
+                </a:graphic>
+                <wp14:sizeRelH relativeFrom="margin">
+                  <wp14:pctWidth>0</wp14:pctWidth>
+                </wp14:sizeRelH>
+                <wp14:sizeRelV relativeFrom="margin">
+                  <wp14:pctHeight>0</wp14:pctHeight>
+                </wp14:sizeRelV>
+              </wp:anchor>
+            </w:drawing>
+          </mc:Choice>
+          <mc:Fallback>
+            <w:pict>
+              <v:shape w14:anchorId="30F6C1BB" id="Flowchart: Process 232" o:spid="_x0000_s1100" type="#_x0000_t109" style="position:absolute;margin-left:214.55pt;margin-top:22.95pt;width:113.85pt;height:27.65pt;z-index:251858944;visibility:visible;mso-wrap-style:square;mso-width-percent:0;mso-height-percent:0;mso-wrap-distance-left:9pt;mso-wrap-distance-top:0;mso-wrap-distance-right:9pt;mso-wrap-distance-bottom:0;mso-position-horizontal:absolute;mso-position-horizontal-relative:text;mso-position-vertical:absolute;mso-position-vertical-relative:text;mso-width-percent:0;mso-height-percent:0;mso-width-relative:margin;mso-height-relative:margin;v-text-anchor:middle" o:gfxdata="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" fillcolor="white [3201]" strokecolor="#a5a5a5 [3206]" strokeweight="1pt">
+                <v:textbox>
+                  <w:txbxContent>
                     <w:p>
                       <w:pPr>
                         <w:jc w:val="center"/>
+                        <w:rPr>
+                          <w:color w:val="A6A6A6" w:themeColor="background1" w:themeShade="A6"/>
+                          <w:sz w:val="2"/>
+                        </w:rPr>
                       </w:pPr>
+                      <w:r>
+                        <w:rPr>
+                          <w:rFonts w:ascii="Arial Unicode MS" w:hAnsi="Arial Unicode MS"/>
+                          <w:color w:val="A6A6A6" w:themeColor="background1" w:themeShade="A6"/>
+                          <w:sz w:val="41"/>
+                          <w:szCs w:val="97"/>
+                        </w:rPr>
+                        <w:t>No</w:t>
+                      </w:r>
                     </w:p>
                   </w:txbxContent>
                 </v:textbox>
@@ -7991,14 +8206,6 @@
           <w:u w:val="single"/>
         </w:rPr>
       </w:pPr>
-    </w:p>
-    <w:p>
-      <w:pPr>
-        <w:rPr>
-          <w:sz w:val="36"/>
-          <w:u w:val="single"/>
-        </w:rPr>
-      </w:pPr>
       <w:r>
         <w:rPr>
           <w:sz w:val="36"/>
@@ -8029,6 +8236,244 @@
           <w:u w:val="single"/>
         </w:rPr>
       </w:pPr>
+      <w:bookmarkStart w:id="0" w:name="_GoBack"/>
+      <w:bookmarkEnd w:id="0"/>
+      <w:r>
+        <w:rPr>
+          <w:sz w:val="36"/>
+          <w:u w:val="single"/>
+        </w:rPr>
+        <mc:AlternateContent>
+          <mc:Choice Requires="wps">
+            <w:drawing>
+              <wp:anchor distT="0" distB="0" distL="114300" distR="114300" simplePos="0" relativeHeight="251862016" behindDoc="0" locked="0" layoutInCell="1" allowOverlap="1" wp14:anchorId="1E41DCDB" wp14:editId="70F53530">
+                <wp:simplePos x="0" y="0"/>
+                <wp:positionH relativeFrom="column">
+                  <wp:posOffset>2682240</wp:posOffset>
+                </wp:positionH>
+                <wp:positionV relativeFrom="paragraph">
+                  <wp:posOffset>177165</wp:posOffset>
+                </wp:positionV>
+                <wp:extent cx="1445895" cy="350520"/>
+                <wp:effectExtent l="0" t="0" r="20955" b="11430"/>
+                <wp:wrapNone/>
+                <wp:docPr id="234" name="Flowchart: Process 234"/>
+                <wp:cNvGraphicFramePr/>
+                <a:graphic xmlns:a="http://schemas.openxmlformats.org/drawingml/2006/main">
+                  <a:graphicData uri="http://schemas.microsoft.com/office/word/2010/wordprocessingShape">
+                    <wps:wsp>
+                      <wps:cNvSpPr/>
+                      <wps:spPr>
+                        <a:xfrm>
+                          <a:off x="0" y="0"/>
+                          <a:ext cx="1445895" cy="350520"/>
+                        </a:xfrm>
+                        <a:prstGeom prst="flowChartProcess">
+                          <a:avLst/>
+                        </a:prstGeom>
+                      </wps:spPr>
+                      <wps:style>
+                        <a:lnRef idx="2">
+                          <a:schemeClr val="accent3"/>
+                        </a:lnRef>
+                        <a:fillRef idx="1">
+                          <a:schemeClr val="lt1"/>
+                        </a:fillRef>
+                        <a:effectRef idx="0">
+                          <a:schemeClr val="accent3"/>
+                        </a:effectRef>
+                        <a:fontRef idx="minor">
+                          <a:schemeClr val="dk1"/>
+                        </a:fontRef>
+                      </wps:style>
+                      <wps:txbx>
+                        <w:txbxContent>
+                          <w:p>
+                            <w:pPr>
+                              <w:jc w:val="center"/>
+                              <w:rPr>
+                                <w:color w:val="A6A6A6" w:themeColor="background1" w:themeShade="A6"/>
+                                <w:sz w:val="2"/>
+                              </w:rPr>
+                            </w:pPr>
+                            <w:r>
+                              <w:rPr>
+                                <w:rFonts w:ascii="Arial Unicode MS" w:hAnsi="Arial Unicode MS"/>
+                                <w:color w:val="A6A6A6" w:themeColor="background1" w:themeShade="A6"/>
+                                <w:sz w:val="41"/>
+                                <w:szCs w:val="97"/>
+                              </w:rPr>
+                              <w:t>No</w:t>
+                            </w:r>
+                          </w:p>
+                        </w:txbxContent>
+                      </wps:txbx>
+                      <wps:bodyPr rot="0" spcFirstLastPara="0" vertOverflow="overflow" horzOverflow="overflow" vert="horz" wrap="square" lIns="91440" tIns="45720" rIns="91440" bIns="45720" numCol="1" spcCol="0" rtlCol="0" fromWordArt="0" anchor="ctr" anchorCtr="0" forceAA="0" compatLnSpc="1">
+                        <a:prstTxWarp prst="textNoShape">
+                          <a:avLst/>
+                        </a:prstTxWarp>
+                        <a:noAutofit/>
+                      </wps:bodyPr>
+                    </wps:wsp>
+                  </a:graphicData>
+                </a:graphic>
+                <wp14:sizeRelH relativeFrom="margin">
+                  <wp14:pctWidth>0</wp14:pctWidth>
+                </wp14:sizeRelH>
+                <wp14:sizeRelV relativeFrom="margin">
+                  <wp14:pctHeight>0</wp14:pctHeight>
+                </wp14:sizeRelV>
+              </wp:anchor>
+            </w:drawing>
+          </mc:Choice>
+          <mc:Fallback>
+            <w:pict>
+              <v:shape w14:anchorId="1E41DCDB" id="Flowchart: Process 234" o:spid="_x0000_s1101" type="#_x0000_t109" style="position:absolute;margin-left:211.2pt;margin-top:13.95pt;width:113.85pt;height:27.6pt;z-index:251862016;visibility:visible;mso-wrap-style:square;mso-width-percent:0;mso-height-percent:0;mso-wrap-distance-left:9pt;mso-wrap-distance-top:0;mso-wrap-distance-right:9pt;mso-wrap-distance-bottom:0;mso-position-horizontal:absolute;mso-position-horizontal-relative:text;mso-position-vertical:absolute;mso-position-vertical-relative:text;mso-width-percent:0;mso-height-percent:0;mso-width-relative:margin;mso-height-relative:margin;v-text-anchor:middle" o:gfxdata="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" fillcolor="white [3201]" strokecolor="#a5a5a5 [3206]" strokeweight="1pt">
+                <v:textbox>
+                  <w:txbxContent>
+                    <w:p>
+                      <w:pPr>
+                        <w:jc w:val="center"/>
+                        <w:rPr>
+                          <w:color w:val="A6A6A6" w:themeColor="background1" w:themeShade="A6"/>
+                          <w:sz w:val="2"/>
+                        </w:rPr>
+                      </w:pPr>
+                      <w:r>
+                        <w:rPr>
+                          <w:rFonts w:ascii="Arial Unicode MS" w:hAnsi="Arial Unicode MS"/>
+                          <w:color w:val="A6A6A6" w:themeColor="background1" w:themeShade="A6"/>
+                          <w:sz w:val="41"/>
+                          <w:szCs w:val="97"/>
+                        </w:rPr>
+                        <w:t>No</w:t>
+                      </w:r>
+                    </w:p>
+                  </w:txbxContent>
+                </v:textbox>
+              </v:shape>
+            </w:pict>
+          </mc:Fallback>
+        </mc:AlternateContent>
+      </w:r>
+      <w:r>
+        <w:rPr>
+          <w:sz w:val="36"/>
+          <w:u w:val="single"/>
+        </w:rPr>
+        <mc:AlternateContent>
+          <mc:Choice Requires="wps">
+            <w:drawing>
+              <wp:anchor distT="0" distB="0" distL="114300" distR="114300" simplePos="0" relativeHeight="251860992" behindDoc="0" locked="0" layoutInCell="1" allowOverlap="1" wp14:anchorId="24621681" wp14:editId="089B7E45">
+                <wp:simplePos x="0" y="0"/>
+                <wp:positionH relativeFrom="column">
+                  <wp:posOffset>1031358</wp:posOffset>
+                </wp:positionH>
+                <wp:positionV relativeFrom="paragraph">
+                  <wp:posOffset>163195</wp:posOffset>
+                </wp:positionV>
+                <wp:extent cx="1445895" cy="350520"/>
+                <wp:effectExtent l="0" t="0" r="20955" b="11430"/>
+                <wp:wrapNone/>
+                <wp:docPr id="233" name="Flowchart: Process 233"/>
+                <wp:cNvGraphicFramePr/>
+                <a:graphic xmlns:a="http://schemas.openxmlformats.org/drawingml/2006/main">
+                  <a:graphicData uri="http://schemas.microsoft.com/office/word/2010/wordprocessingShape">
+                    <wps:wsp>
+                      <wps:cNvSpPr/>
+                      <wps:spPr>
+                        <a:xfrm>
+                          <a:off x="0" y="0"/>
+                          <a:ext cx="1445895" cy="350520"/>
+                        </a:xfrm>
+                        <a:prstGeom prst="flowChartProcess">
+                          <a:avLst/>
+                        </a:prstGeom>
+                      </wps:spPr>
+                      <wps:style>
+                        <a:lnRef idx="2">
+                          <a:schemeClr val="accent3"/>
+                        </a:lnRef>
+                        <a:fillRef idx="1">
+                          <a:schemeClr val="lt1"/>
+                        </a:fillRef>
+                        <a:effectRef idx="0">
+                          <a:schemeClr val="accent3"/>
+                        </a:effectRef>
+                        <a:fontRef idx="minor">
+                          <a:schemeClr val="dk1"/>
+                        </a:fontRef>
+                      </wps:style>
+                      <wps:txbx>
+                        <w:txbxContent>
+                          <w:p>
+                            <w:pPr>
+                              <w:jc w:val="center"/>
+                              <w:rPr>
+                                <w:color w:val="A6A6A6" w:themeColor="background1" w:themeShade="A6"/>
+                                <w:sz w:val="2"/>
+                              </w:rPr>
+                            </w:pPr>
+                            <w:r>
+                              <w:rPr>
+                                <w:rFonts w:ascii="Arial Unicode MS" w:hAnsi="Arial Unicode MS"/>
+                                <w:color w:val="A6A6A6" w:themeColor="background1" w:themeShade="A6"/>
+                                <w:sz w:val="41"/>
+                                <w:szCs w:val="97"/>
+                              </w:rPr>
+                              <w:t>Yes</w:t>
+                            </w:r>
+                          </w:p>
+                        </w:txbxContent>
+                      </wps:txbx>
+                      <wps:bodyPr rot="0" spcFirstLastPara="0" vertOverflow="overflow" horzOverflow="overflow" vert="horz" wrap="square" lIns="91440" tIns="45720" rIns="91440" bIns="45720" numCol="1" spcCol="0" rtlCol="0" fromWordArt="0" anchor="ctr" anchorCtr="0" forceAA="0" compatLnSpc="1">
+                        <a:prstTxWarp prst="textNoShape">
+                          <a:avLst/>
+                        </a:prstTxWarp>
+                        <a:noAutofit/>
+                      </wps:bodyPr>
+                    </wps:wsp>
+                  </a:graphicData>
+                </a:graphic>
+                <wp14:sizeRelH relativeFrom="margin">
+                  <wp14:pctWidth>0</wp14:pctWidth>
+                </wp14:sizeRelH>
+                <wp14:sizeRelV relativeFrom="margin">
+                  <wp14:pctHeight>0</wp14:pctHeight>
+                </wp14:sizeRelV>
+              </wp:anchor>
+            </w:drawing>
+          </mc:Choice>
+          <mc:Fallback>
+            <w:pict>
+              <v:shape w14:anchorId="24621681" id="Flowchart: Process 233" o:spid="_x0000_s1102" type="#_x0000_t109" style="position:absolute;margin-left:81.2pt;margin-top:12.85pt;width:113.85pt;height:27.6pt;z-index:251860992;visibility:visible;mso-wrap-style:square;mso-width-percent:0;mso-height-percent:0;mso-wrap-distance-left:9pt;mso-wrap-distance-top:0;mso-wrap-distance-right:9pt;mso-wrap-distance-bottom:0;mso-position-horizontal:absolute;mso-position-horizontal-relative:text;mso-position-vertical:absolute;mso-position-vertical-relative:text;mso-width-percent:0;mso-height-percent:0;mso-width-relative:margin;mso-height-relative:margin;v-text-anchor:middle" o:gfxdata="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" fillcolor="white [3201]" strokecolor="#a5a5a5 [3206]" strokeweight="1pt">
+                <v:textbox>
+                  <w:txbxContent>
+                    <w:p>
+                      <w:pPr>
+                        <w:jc w:val="center"/>
+                        <w:rPr>
+                          <w:color w:val="A6A6A6" w:themeColor="background1" w:themeShade="A6"/>
+                          <w:sz w:val="2"/>
+                        </w:rPr>
+                      </w:pPr>
+                      <w:r>
+                        <w:rPr>
+                          <w:rFonts w:ascii="Arial Unicode MS" w:hAnsi="Arial Unicode MS"/>
+                          <w:color w:val="A6A6A6" w:themeColor="background1" w:themeShade="A6"/>
+                          <w:sz w:val="41"/>
+                          <w:szCs w:val="97"/>
+                        </w:rPr>
+                        <w:t>Yes</w:t>
+                      </w:r>
+                    </w:p>
+                  </w:txbxContent>
+                </v:textbox>
+              </v:shape>
+            </w:pict>
+          </mc:Fallback>
+        </mc:AlternateContent>
+      </w:r>
     </w:p>
     <w:p>
       <w:pPr>
@@ -8054,16 +8499,16 @@
         <mc:AlternateContent>
           <mc:Choice Requires="wps">
             <w:drawing>
-              <wp:anchor distT="0" distB="0" distL="114300" distR="114300" simplePos="0" relativeHeight="251744256" behindDoc="0" locked="0" layoutInCell="1" allowOverlap="1" wp14:anchorId="2890EB7B" wp14:editId="07E8C4EA">
+              <wp:anchor distT="0" distB="0" distL="114300" distR="114300" simplePos="0" relativeHeight="251744256" behindDoc="0" locked="0" layoutInCell="1" allowOverlap="1" wp14:anchorId="2890EB7B" wp14:editId="7A5CAA29">
                 <wp:simplePos x="0" y="0"/>
                 <wp:positionH relativeFrom="column">
-                  <wp:posOffset>1396895</wp:posOffset>
+                  <wp:posOffset>2179674</wp:posOffset>
                 </wp:positionH>
                 <wp:positionV relativeFrom="paragraph">
-                  <wp:posOffset>45036</wp:posOffset>
+                  <wp:posOffset>169471</wp:posOffset>
                 </wp:positionV>
-                <wp:extent cx="3035935" cy="565785"/>
-                <wp:effectExtent l="0" t="0" r="0" b="0"/>
+                <wp:extent cx="1063256" cy="350875"/>
+                <wp:effectExtent l="0" t="0" r="3810" b="0"/>
                 <wp:wrapNone/>
                 <wp:docPr id="261" name="Text Box 2"/>
                 <wp:cNvGraphicFramePr>
@@ -8078,7 +8523,7 @@
                       <wps:spPr bwMode="auto">
                         <a:xfrm>
                           <a:off x="0" y="0"/>
-                          <a:ext cx="3035935" cy="565785"/>
+                          <a:ext cx="1063256" cy="350875"/>
                         </a:xfrm>
                         <a:prstGeom prst="rect">
                           <a:avLst/>
@@ -8105,7 +8550,7 @@
                               <w:rPr>
                                 <w:sz w:val="28"/>
                               </w:rPr>
-                              <w:t>Have you seen them do this?</w:t>
+                              <w:t>Categories</w:t>
                             </w:r>
                           </w:p>
                         </w:txbxContent>
@@ -8116,12 +8561,18 @@
                     </wps:wsp>
                   </a:graphicData>
                 </a:graphic>
+                <wp14:sizeRelH relativeFrom="margin">
+                  <wp14:pctWidth>0</wp14:pctWidth>
+                </wp14:sizeRelH>
+                <wp14:sizeRelV relativeFrom="margin">
+                  <wp14:pctHeight>0</wp14:pctHeight>
+                </wp14:sizeRelV>
               </wp:anchor>
             </w:drawing>
           </mc:Choice>
           <mc:Fallback>
             <w:pict>
-              <v:shape w14:anchorId="2890EB7B" id="_x0000_s1087" type="#_x0000_t202" style="position:absolute;margin-left:110pt;margin-top:3.55pt;width:239.05pt;height:44.55pt;z-index:251744256;visibility:visible;mso-wrap-style:square;mso-wrap-distance-left:9pt;mso-wrap-distance-top:0;mso-wrap-distance-right:9pt;mso-wrap-distance-bottom:0;mso-position-horizontal:absolute;mso-position-horizontal-relative:text;mso-position-vertical:absolute;mso-position-vertical-relative:text;v-text-anchor:top" o:gfxdata="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" stroked="f">
+              <v:shape w14:anchorId="2890EB7B" id="_x0000_s1103" type="#_x0000_t202" style="position:absolute;margin-left:171.65pt;margin-top:13.35pt;width:83.7pt;height:27.65pt;z-index:251744256;visibility:visible;mso-wrap-style:square;mso-width-percent:0;mso-height-percent:0;mso-wrap-distance-left:9pt;mso-wrap-distance-top:0;mso-wrap-distance-right:9pt;mso-wrap-distance-bottom:0;mso-position-horizontal:absolute;mso-position-horizontal-relative:text;mso-position-vertical:absolute;mso-position-vertical-relative:text;mso-width-percent:0;mso-height-percent:0;mso-width-relative:margin;mso-height-relative:margin;v-text-anchor:top" o:gfxdata="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" stroked="f">
                 <v:textbox>
                   <w:txbxContent>
                     <w:p>
@@ -8134,7 +8585,7 @@
                         <w:rPr>
                           <w:sz w:val="28"/>
                         </w:rPr>
-                        <w:t>Have you seen them do this?</w:t>
+                        <w:t>Categories</w:t>
                       </w:r>
                     </w:p>
                   </w:txbxContent>
@@ -8557,6 +9008,7 @@
       </w:pPr>
       <w:r>
         <w:rPr>
+          <w:noProof/>
           <w:sz w:val="36"/>
           <w:u w:val="single"/>
         </w:rPr>
@@ -8632,6 +9084,7 @@
       </w:r>
       <w:r>
         <w:rPr>
+          <w:noProof/>
           <w:sz w:val="36"/>
           <w:u w:val="single"/>
         </w:rPr>
@@ -8707,6 +9160,7 @@
       </w:r>
       <w:r>
         <w:rPr>
+          <w:noProof/>
           <w:sz w:val="36"/>
           <w:u w:val="single"/>
         </w:rPr>
@@ -8782,6 +9236,7 @@
       </w:r>
       <w:r>
         <w:rPr>
+          <w:noProof/>
           <w:sz w:val="36"/>
           <w:u w:val="single"/>
         </w:rPr>
@@ -8855,6 +9310,7 @@
       </w:r>
       <w:r>
         <w:rPr>
+          <w:noProof/>
           <w:sz w:val="36"/>
           <w:u w:val="single"/>
         </w:rPr>
@@ -8930,6 +9386,7 @@
       </w:r>
       <w:r>
         <w:rPr>
+          <w:noProof/>
           <w:sz w:val="36"/>
           <w:u w:val="single"/>
         </w:rPr>
@@ -9005,6 +9462,7 @@
       </w:r>
       <w:r>
         <w:rPr>
+          <w:noProof/>
           <w:sz w:val="36"/>
           <w:u w:val="single"/>
         </w:rPr>
@@ -9080,6 +9538,7 @@
       </w:r>
       <w:r>
         <w:rPr>
+          <w:noProof/>
           <w:sz w:val="36"/>
           <w:u w:val="single"/>
         </w:rPr>
@@ -9476,7 +9935,7 @@
                                 <w:sz w:val="44"/>
                               </w:rPr>
                             </w:pPr>
-                            <w:bookmarkStart w:id="0" w:name="OLE_LINK1"/>
+                            <w:bookmarkStart w:id="1" w:name="OLE_LINK1"/>
                             <w:r>
                               <w:rPr>
                                 <w:color w:val="7F7F7F" w:themeColor="text1" w:themeTint="80"/>
@@ -9485,7 +9944,7 @@
                               <w:t>First Name</w:t>
                             </w:r>
                           </w:p>
-                          <w:bookmarkEnd w:id="0"/>
+                          <w:bookmarkEnd w:id="1"/>
                           <w:p/>
                         </w:txbxContent>
                       </wps:txbx>
@@ -10108,8 +10567,6 @@
           <w:u w:val="single"/>
         </w:rPr>
       </w:pPr>
-      <w:bookmarkStart w:id="1" w:name="_GoBack"/>
-      <w:bookmarkEnd w:id="1"/>
       <w:r>
         <w:rPr>
           <w:noProof/>
@@ -11364,7 +11821,7 @@
 </file>
 
 <file path=customXml/itemProps1.xml><?xml version="1.0" encoding="utf-8"?>
-<ds:datastoreItem xmlns:ds="http://schemas.openxmlformats.org/officeDocument/2006/customXml" ds:itemID="{DAD536CD-F27C-40E1-AACE-E4D7BEE40926}">
+<ds:datastoreItem xmlns:ds="http://schemas.openxmlformats.org/officeDocument/2006/customXml" ds:itemID="{4C3F381F-35B2-4E8F-B227-AB5A1F0925B8}">
   <ds:schemaRefs>
     <ds:schemaRef ds:uri="http://schemas.openxmlformats.org/officeDocument/2006/bibliography"/>
   </ds:schemaRefs>

</xml_diff>

<commit_message>
Updated prototype template 1 by Saumik
</commit_message>
<xml_diff>
--- a/Documents/Fly-tipping templates/Fly-tipping_Form_template_1.docx
+++ b/Documents/Fly-tipping templates/Fly-tipping_Form_template_1.docx
@@ -56,7 +56,7 @@
         <mc:AlternateContent>
           <mc:Choice Requires="wps">
             <w:drawing>
-              <wp:anchor distT="0" distB="0" distL="114300" distR="114300" simplePos="0" relativeHeight="251651072" behindDoc="0" locked="0" layoutInCell="1" allowOverlap="1" wp14:anchorId="1BA38839" wp14:editId="592A0114">
+              <wp:anchor distT="0" distB="0" distL="114300" distR="114300" simplePos="0" relativeHeight="251644928" behindDoc="0" locked="0" layoutInCell="1" allowOverlap="1" wp14:anchorId="1BA38839" wp14:editId="68307B0B">
                 <wp:simplePos x="0" y="0"/>
                 <wp:positionH relativeFrom="column">
                   <wp:posOffset>-374650</wp:posOffset>
@@ -141,7 +141,7 @@
           </mc:Choice>
           <mc:Fallback>
             <w:pict>
-              <v:oval w14:anchorId="1BA38839" id="Oval 1" o:spid="_x0000_s1026" style="position:absolute;margin-left:-29.5pt;margin-top:32pt;width:55.5pt;height:55.5pt;z-index:251651072;visibility:visible;mso-wrap-style:square;mso-width-percent:0;mso-height-percent:0;mso-wrap-distance-left:9pt;mso-wrap-distance-top:0;mso-wrap-distance-right:9pt;mso-wrap-distance-bottom:0;mso-position-horizontal:absolute;mso-position-horizontal-relative:text;mso-position-vertical:absolute;mso-position-vertical-relative:text;mso-width-percent:0;mso-height-percent:0;mso-width-relative:margin;mso-height-relative:margin;v-text-anchor:middle" o:gfxdata="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" fillcolor="white [3201]" strokecolor="#4472c4 [3204]" strokeweight="1pt">
+              <v:oval w14:anchorId="1BA38839" id="Oval 1" o:spid="_x0000_s1026" style="position:absolute;margin-left:-29.5pt;margin-top:32pt;width:55.5pt;height:55.5pt;z-index:251644928;visibility:visible;mso-wrap-style:square;mso-width-percent:0;mso-height-percent:0;mso-wrap-distance-left:9pt;mso-wrap-distance-top:0;mso-wrap-distance-right:9pt;mso-wrap-distance-bottom:0;mso-position-horizontal:absolute;mso-position-horizontal-relative:text;mso-position-vertical:absolute;mso-position-vertical-relative:text;mso-width-percent:0;mso-height-percent:0;mso-width-relative:margin;mso-height-relative:margin;v-text-anchor:middle" o:gfxdata="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" fillcolor="white [3201]" strokecolor="#4472c4 [3204]" strokeweight="1pt">
                 <v:stroke joinstyle="miter"/>
                 <v:textbox>
                   <w:txbxContent>
@@ -190,7 +190,7 @@
         <mc:AlternateContent>
           <mc:Choice Requires="wps">
             <w:drawing>
-              <wp:anchor distT="0" distB="0" distL="114300" distR="114300" simplePos="0" relativeHeight="251664384" behindDoc="0" locked="0" layoutInCell="1" allowOverlap="1" wp14:anchorId="699B1E3C" wp14:editId="04B70511">
+              <wp:anchor distT="0" distB="0" distL="114300" distR="114300" simplePos="0" relativeHeight="251658240" behindDoc="0" locked="0" layoutInCell="1" allowOverlap="1" wp14:anchorId="699B1E3C" wp14:editId="26ED325C">
                 <wp:simplePos x="0" y="0"/>
                 <wp:positionH relativeFrom="column">
                   <wp:posOffset>1546698</wp:posOffset>
@@ -245,7 +245,7 @@
           </mc:Choice>
           <mc:Fallback>
             <w:pict>
-              <v:line w14:anchorId="72798923" id="Straight Connector 7" o:spid="_x0000_s1026" style="position:absolute;flip:y;z-index:251664384;visibility:visible;mso-wrap-style:square;mso-width-percent:0;mso-height-percent:0;mso-wrap-distance-left:9pt;mso-wrap-distance-top:0;mso-wrap-distance-right:9pt;mso-wrap-distance-bottom:0;mso-position-horizontal:absolute;mso-position-horizontal-relative:text;mso-position-vertical:absolute;mso-position-vertical-relative:text;mso-width-percent:0;mso-height-percent:0;mso-width-relative:margin;mso-height-relative:margin" from="121.8pt,31.95pt" to="163.7pt,32pt" o:gfxdata="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" strokecolor="#4472c4 [3204]" strokeweight="1pt">
+              <v:line w14:anchorId="73BE119B" id="Straight Connector 7" o:spid="_x0000_s1026" style="position:absolute;flip:y;z-index:251658240;visibility:visible;mso-wrap-style:square;mso-width-percent:0;mso-height-percent:0;mso-wrap-distance-left:9pt;mso-wrap-distance-top:0;mso-wrap-distance-right:9pt;mso-wrap-distance-bottom:0;mso-position-horizontal:absolute;mso-position-horizontal-relative:text;mso-position-vertical:absolute;mso-position-vertical-relative:text;mso-width-percent:0;mso-height-percent:0;mso-width-relative:margin;mso-height-relative:margin" from="121.8pt,31.95pt" to="163.7pt,32pt" o:gfxdata="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" strokecolor="#4472c4 [3204]" strokeweight="1pt">
                 <v:stroke joinstyle="miter"/>
               </v:line>
             </w:pict>
@@ -261,7 +261,7 @@
         <mc:AlternateContent>
           <mc:Choice Requires="wps">
             <w:drawing>
-              <wp:anchor distT="0" distB="0" distL="114300" distR="114300" simplePos="0" relativeHeight="251655168" behindDoc="1" locked="0" layoutInCell="1" allowOverlap="1" wp14:anchorId="0274F18C" wp14:editId="7C206FC4">
+              <wp:anchor distT="0" distB="0" distL="114300" distR="114300" simplePos="0" relativeHeight="251649024" behindDoc="1" locked="0" layoutInCell="1" allowOverlap="1" wp14:anchorId="0274F18C" wp14:editId="74B1B355">
                 <wp:simplePos x="0" y="0"/>
                 <wp:positionH relativeFrom="column">
                   <wp:posOffset>855980</wp:posOffset>
@@ -337,7 +337,7 @@
           </mc:Choice>
           <mc:Fallback>
             <w:pict>
-              <v:oval w14:anchorId="7F4EBAE3" id="Oval 2" o:spid="_x0000_s1026" style="position:absolute;margin-left:67.4pt;margin-top:.55pt;width:55.5pt;height:55.5pt;z-index:-251661312;visibility:visible;mso-wrap-style:square;mso-width-percent:0;mso-height-percent:0;mso-wrap-distance-left:9pt;mso-wrap-distance-top:0;mso-wrap-distance-right:9pt;mso-wrap-distance-bottom:0;mso-position-horizontal:absolute;mso-position-horizontal-relative:text;mso-position-vertical:absolute;mso-position-vertical-relative:text;mso-width-percent:0;mso-height-percent:0;mso-width-relative:margin;mso-height-relative:margin;v-text-anchor:middle" wrapcoords="7005 0 0 3503 0 14595 1751 18681 5838 21600 6422 21600 15178 21600 15762 21600 19849 18681 22060 11626 21600 3503 14595 0 7005 0" o:gfxdata="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" fillcolor="white [3201]" strokecolor="black [3200]" strokeweight="1pt">
+              <v:oval w14:anchorId="58AD8E13" id="Oval 2" o:spid="_x0000_s1026" style="position:absolute;margin-left:67.4pt;margin-top:.55pt;width:55.5pt;height:55.5pt;z-index:-251667456;visibility:visible;mso-wrap-style:square;mso-width-percent:0;mso-height-percent:0;mso-wrap-distance-left:9pt;mso-wrap-distance-top:0;mso-wrap-distance-right:9pt;mso-wrap-distance-bottom:0;mso-position-horizontal:absolute;mso-position-horizontal-relative:text;mso-position-vertical:absolute;mso-position-vertical-relative:text;mso-width-percent:0;mso-height-percent:0;mso-width-relative:margin;mso-height-relative:margin;v-text-anchor:middle" wrapcoords="7005 0 0 3503 0 14595 1751 18681 5838 21600 6422 21600 15178 21600 15762 21600 19849 18681 22060 11626 21600 3503 14595 0 7005 0" o:gfxdata="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" fillcolor="white [3201]" strokecolor="black [3200]" strokeweight="1pt">
                 <v:stroke joinstyle="miter"/>
                 <w10:wrap type="tight"/>
               </v:oval>
@@ -354,7 +354,7 @@
         <mc:AlternateContent>
           <mc:Choice Requires="wps">
             <w:drawing>
-              <wp:anchor distT="45720" distB="45720" distL="114300" distR="114300" simplePos="0" relativeHeight="251672576" behindDoc="0" locked="0" layoutInCell="1" allowOverlap="1" wp14:anchorId="4111145E" wp14:editId="4FC7E37D">
+              <wp:anchor distT="45720" distB="45720" distL="114300" distR="114300" simplePos="0" relativeHeight="251666432" behindDoc="0" locked="0" layoutInCell="1" allowOverlap="1" wp14:anchorId="4111145E" wp14:editId="6039C1C2">
                 <wp:simplePos x="0" y="0"/>
                 <wp:positionH relativeFrom="column">
                   <wp:posOffset>2152650</wp:posOffset>
@@ -423,18 +423,12 @@
                 <v:stroke joinstyle="miter"/>
                 <v:path gradientshapeok="t" o:connecttype="rect"/>
               </v:shapetype>
-              <v:shape id="Text Box 2" o:spid="_x0000_s1027" type="#_x0000_t202" style="position:absolute;margin-left:169.5pt;margin-top:60.8pt;width:50pt;height:21pt;z-index:251672576;visibility:visible;mso-wrap-style:square;mso-width-percent:0;mso-height-percent:0;mso-wrap-distance-left:9pt;mso-wrap-distance-top:3.6pt;mso-wrap-distance-right:9pt;mso-wrap-distance-bottom:3.6pt;mso-position-horizontal:absolute;mso-position-horizontal-relative:text;mso-position-vertical:absolute;mso-position-vertical-relative:text;mso-width-percent:0;mso-height-percent:0;mso-width-relative:margin;mso-height-relative:margin;v-text-anchor:top" o:gfxdata="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" stroked="f">
+              <v:shape id="Text Box 2" o:spid="_x0000_s1027" type="#_x0000_t202" style="position:absolute;margin-left:169.5pt;margin-top:60.8pt;width:50pt;height:21pt;z-index:251666432;visibility:visible;mso-wrap-style:square;mso-width-percent:0;mso-height-percent:0;mso-wrap-distance-left:9pt;mso-wrap-distance-top:3.6pt;mso-wrap-distance-right:9pt;mso-wrap-distance-bottom:3.6pt;mso-position-horizontal:absolute;mso-position-horizontal-relative:text;mso-position-vertical:absolute;mso-position-vertical-relative:text;mso-width-percent:0;mso-height-percent:0;mso-width-relative:margin;mso-height-relative:margin;v-text-anchor:top" o:gfxdata="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" stroked="f">
                 <v:textbox>
                   <w:txbxContent>
                     <w:p>
                       <w:r>
-                        <w:t xml:space="preserve">Step </w:t>
-                      </w:r>
-                      <w:r>
-                        <w:t>3</w:t>
-                      </w:r>
-                      <w:r>
-                        <w:t xml:space="preserve"> </w:t>
+                        <w:t xml:space="preserve">Step 3 </w:t>
                       </w:r>
                     </w:p>
                   </w:txbxContent>
@@ -454,7 +448,7 @@
         <mc:AlternateContent>
           <mc:Choice Requires="wps">
             <w:drawing>
-              <wp:anchor distT="45720" distB="45720" distL="114300" distR="114300" simplePos="0" relativeHeight="251670528" behindDoc="0" locked="0" layoutInCell="1" allowOverlap="1" wp14:anchorId="481B5DD7" wp14:editId="426F14B7">
+              <wp:anchor distT="45720" distB="45720" distL="114300" distR="114300" simplePos="0" relativeHeight="251664384" behindDoc="0" locked="0" layoutInCell="1" allowOverlap="1" wp14:anchorId="481B5DD7" wp14:editId="22CB0F50">
                 <wp:simplePos x="0" y="0"/>
                 <wp:positionH relativeFrom="column">
                   <wp:posOffset>793750</wp:posOffset>
@@ -519,11 +513,7 @@
           </mc:Choice>
           <mc:Fallback>
             <w:pict>
-              <v:shapetype w14:anchorId="481B5DD7" id="_x0000_t202" coordsize="21600,21600" o:spt="202" path="m,l,21600r21600,l21600,xe">
-                <v:stroke joinstyle="miter"/>
-                <v:path gradientshapeok="t" o:connecttype="rect"/>
-              </v:shapetype>
-              <v:shape id="_x0000_s1028" type="#_x0000_t202" style="position:absolute;margin-left:62.5pt;margin-top:58.8pt;width:50pt;height:21pt;z-index:251670528;visibility:visible;mso-wrap-style:square;mso-width-percent:0;mso-height-percent:0;mso-wrap-distance-left:9pt;mso-wrap-distance-top:3.6pt;mso-wrap-distance-right:9pt;mso-wrap-distance-bottom:3.6pt;mso-position-horizontal:absolute;mso-position-horizontal-relative:text;mso-position-vertical:absolute;mso-position-vertical-relative:text;mso-width-percent:0;mso-height-percent:0;mso-width-relative:margin;mso-height-relative:margin;v-text-anchor:top" o:gfxdata="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" stroked="f">
+              <v:shape w14:anchorId="481B5DD7" id="_x0000_s1028" type="#_x0000_t202" style="position:absolute;margin-left:62.5pt;margin-top:58.8pt;width:50pt;height:21pt;z-index:251664384;visibility:visible;mso-wrap-style:square;mso-width-percent:0;mso-height-percent:0;mso-wrap-distance-left:9pt;mso-wrap-distance-top:3.6pt;mso-wrap-distance-right:9pt;mso-wrap-distance-bottom:3.6pt;mso-position-horizontal:absolute;mso-position-horizontal-relative:text;mso-position-vertical:absolute;mso-position-vertical-relative:text;mso-width-percent:0;mso-height-percent:0;mso-width-relative:margin;mso-height-relative:margin;v-text-anchor:top" o:gfxdata="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" stroked="f">
                 <v:textbox>
                   <w:txbxContent>
                     <w:p>
@@ -548,7 +538,7 @@
         <mc:AlternateContent>
           <mc:Choice Requires="wps">
             <w:drawing>
-              <wp:anchor distT="0" distB="0" distL="114300" distR="114300" simplePos="0" relativeHeight="251661312" behindDoc="0" locked="0" layoutInCell="1" allowOverlap="1" wp14:anchorId="1C0FE664" wp14:editId="3A7A964F">
+              <wp:anchor distT="0" distB="0" distL="114300" distR="114300" simplePos="0" relativeHeight="251655168" behindDoc="0" locked="0" layoutInCell="1" allowOverlap="1" wp14:anchorId="1C0FE664" wp14:editId="63172FC0">
                 <wp:simplePos x="0" y="0"/>
                 <wp:positionH relativeFrom="column">
                   <wp:posOffset>4686300</wp:posOffset>
@@ -608,7 +598,7 @@
           </mc:Choice>
           <mc:Fallback>
             <w:pict>
-              <v:oval w14:anchorId="0D771934" id="Oval 5" o:spid="_x0000_s1026" style="position:absolute;margin-left:369pt;margin-top:3.3pt;width:55.5pt;height:55.5pt;z-index:251661312;visibility:visible;mso-wrap-style:square;mso-width-percent:0;mso-height-percent:0;mso-wrap-distance-left:9pt;mso-wrap-distance-top:0;mso-wrap-distance-right:9pt;mso-wrap-distance-bottom:0;mso-position-horizontal:absolute;mso-position-horizontal-relative:text;mso-position-vertical:absolute;mso-position-vertical-relative:text;mso-width-percent:0;mso-height-percent:0;mso-width-relative:margin;mso-height-relative:margin;v-text-anchor:middle" o:gfxdata="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" fillcolor="white [3201]" strokecolor="black [3200]" strokeweight="1pt">
+              <v:oval w14:anchorId="35086DC8" id="Oval 5" o:spid="_x0000_s1026" style="position:absolute;margin-left:369pt;margin-top:3.3pt;width:55.5pt;height:55.5pt;z-index:251655168;visibility:visible;mso-wrap-style:square;mso-width-percent:0;mso-height-percent:0;mso-wrap-distance-left:9pt;mso-wrap-distance-top:0;mso-wrap-distance-right:9pt;mso-wrap-distance-bottom:0;mso-position-horizontal:absolute;mso-position-horizontal-relative:text;mso-position-vertical:absolute;mso-position-vertical-relative:text;mso-width-percent:0;mso-height-percent:0;mso-width-relative:margin;mso-height-relative:margin;v-text-anchor:middle" o:gfxdata="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" fillcolor="white [3201]" strokecolor="black [3200]" strokeweight="1pt">
                 <v:stroke joinstyle="miter"/>
               </v:oval>
             </w:pict>
@@ -624,7 +614,7 @@
         <mc:AlternateContent>
           <mc:Choice Requires="wps">
             <w:drawing>
-              <wp:anchor distT="0" distB="0" distL="114300" distR="114300" simplePos="0" relativeHeight="251659264" behindDoc="0" locked="0" layoutInCell="1" allowOverlap="1" wp14:anchorId="36C1FB69" wp14:editId="0BE528C6">
+              <wp:anchor distT="0" distB="0" distL="114300" distR="114300" simplePos="0" relativeHeight="251653120" behindDoc="0" locked="0" layoutInCell="1" allowOverlap="1" wp14:anchorId="36C1FB69" wp14:editId="0B8FC1BA">
                 <wp:simplePos x="0" y="0"/>
                 <wp:positionH relativeFrom="column">
                   <wp:posOffset>3365500</wp:posOffset>
@@ -684,7 +674,7 @@
           </mc:Choice>
           <mc:Fallback>
             <w:pict>
-              <v:oval w14:anchorId="0B1DABD7" id="Oval 4" o:spid="_x0000_s1026" style="position:absolute;margin-left:265pt;margin-top:3.3pt;width:55.5pt;height:55.5pt;z-index:251659264;visibility:visible;mso-wrap-style:square;mso-width-percent:0;mso-height-percent:0;mso-wrap-distance-left:9pt;mso-wrap-distance-top:0;mso-wrap-distance-right:9pt;mso-wrap-distance-bottom:0;mso-position-horizontal:absolute;mso-position-horizontal-relative:text;mso-position-vertical:absolute;mso-position-vertical-relative:text;mso-width-percent:0;mso-height-percent:0;mso-width-relative:margin;mso-height-relative:margin;v-text-anchor:middle" o:gfxdata="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" fillcolor="white [3201]" strokecolor="black [3200]" strokeweight="1pt">
+              <v:oval w14:anchorId="13E67670" id="Oval 4" o:spid="_x0000_s1026" style="position:absolute;margin-left:265pt;margin-top:3.3pt;width:55.5pt;height:55.5pt;z-index:251653120;visibility:visible;mso-wrap-style:square;mso-width-percent:0;mso-height-percent:0;mso-wrap-distance-left:9pt;mso-wrap-distance-top:0;mso-wrap-distance-right:9pt;mso-wrap-distance-bottom:0;mso-position-horizontal:absolute;mso-position-horizontal-relative:text;mso-position-vertical:absolute;mso-position-vertical-relative:text;mso-width-percent:0;mso-height-percent:0;mso-width-relative:margin;mso-height-relative:margin;v-text-anchor:middle" o:gfxdata="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" fillcolor="white [3201]" strokecolor="black [3200]" strokeweight="1pt">
                 <v:stroke joinstyle="miter"/>
               </v:oval>
             </w:pict>
@@ -700,7 +690,7 @@
         <mc:AlternateContent>
           <mc:Choice Requires="wps">
             <w:drawing>
-              <wp:anchor distT="0" distB="0" distL="114300" distR="114300" simplePos="0" relativeHeight="251657216" behindDoc="0" locked="0" layoutInCell="1" allowOverlap="1" wp14:anchorId="0ED4D003" wp14:editId="6F2130EE">
+              <wp:anchor distT="0" distB="0" distL="114300" distR="114300" simplePos="0" relativeHeight="251651072" behindDoc="0" locked="0" layoutInCell="1" allowOverlap="1" wp14:anchorId="0ED4D003" wp14:editId="2507C268">
                 <wp:simplePos x="0" y="0"/>
                 <wp:positionH relativeFrom="column">
                   <wp:posOffset>2114550</wp:posOffset>
@@ -760,7 +750,7 @@
           </mc:Choice>
           <mc:Fallback>
             <w:pict>
-              <v:oval w14:anchorId="2731548B" id="Oval 3" o:spid="_x0000_s1026" style="position:absolute;margin-left:166.5pt;margin-top:2.3pt;width:55.5pt;height:55.5pt;z-index:251657216;visibility:visible;mso-wrap-style:square;mso-width-percent:0;mso-height-percent:0;mso-wrap-distance-left:9pt;mso-wrap-distance-top:0;mso-wrap-distance-right:9pt;mso-wrap-distance-bottom:0;mso-position-horizontal:absolute;mso-position-horizontal-relative:text;mso-position-vertical:absolute;mso-position-vertical-relative:text;mso-width-percent:0;mso-height-percent:0;mso-width-relative:margin;mso-height-relative:margin;v-text-anchor:middle" o:gfxdata="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" fillcolor="white [3201]" strokecolor="black [3200]" strokeweight="1pt">
+              <v:oval w14:anchorId="5C90B6AC" id="Oval 3" o:spid="_x0000_s1026" style="position:absolute;margin-left:166.5pt;margin-top:2.3pt;width:55.5pt;height:55.5pt;z-index:251651072;visibility:visible;mso-wrap-style:square;mso-width-percent:0;mso-height-percent:0;mso-wrap-distance-left:9pt;mso-wrap-distance-top:0;mso-wrap-distance-right:9pt;mso-wrap-distance-bottom:0;mso-position-horizontal:absolute;mso-position-horizontal-relative:text;mso-position-vertical:absolute;mso-position-vertical-relative:text;mso-width-percent:0;mso-height-percent:0;mso-width-relative:margin;mso-height-relative:margin;v-text-anchor:middle" o:gfxdata="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" fillcolor="white [3201]" strokecolor="black [3200]" strokeweight="1pt">
                 <v:stroke joinstyle="miter"/>
               </v:oval>
             </w:pict>
@@ -776,7 +766,7 @@
         <mc:AlternateContent>
           <mc:Choice Requires="wps">
             <w:drawing>
-              <wp:anchor distT="45720" distB="45720" distL="114300" distR="114300" simplePos="0" relativeHeight="251676672" behindDoc="0" locked="0" layoutInCell="1" allowOverlap="1" wp14:anchorId="28FEFC35" wp14:editId="6868135C">
+              <wp:anchor distT="45720" distB="45720" distL="114300" distR="114300" simplePos="0" relativeHeight="251670528" behindDoc="0" locked="0" layoutInCell="1" allowOverlap="1" wp14:anchorId="28FEFC35" wp14:editId="35B9CE59">
                 <wp:simplePos x="0" y="0"/>
                 <wp:positionH relativeFrom="column">
                   <wp:posOffset>4787900</wp:posOffset>
@@ -841,7 +831,7 @@
           </mc:Choice>
           <mc:Fallback>
             <w:pict>
-              <v:shape w14:anchorId="28FEFC35" id="_x0000_s1029" type="#_x0000_t202" style="position:absolute;margin-left:377pt;margin-top:58.8pt;width:50pt;height:21pt;z-index:251676672;visibility:visible;mso-wrap-style:square;mso-width-percent:0;mso-height-percent:0;mso-wrap-distance-left:9pt;mso-wrap-distance-top:3.6pt;mso-wrap-distance-right:9pt;mso-wrap-distance-bottom:3.6pt;mso-position-horizontal:absolute;mso-position-horizontal-relative:text;mso-position-vertical:absolute;mso-position-vertical-relative:text;mso-width-percent:0;mso-height-percent:0;mso-width-relative:margin;mso-height-relative:margin;v-text-anchor:top" o:gfxdata="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" stroked="f">
+              <v:shape w14:anchorId="28FEFC35" id="_x0000_s1029" type="#_x0000_t202" style="position:absolute;margin-left:377pt;margin-top:58.8pt;width:50pt;height:21pt;z-index:251670528;visibility:visible;mso-wrap-style:square;mso-width-percent:0;mso-height-percent:0;mso-wrap-distance-left:9pt;mso-wrap-distance-top:3.6pt;mso-wrap-distance-right:9pt;mso-wrap-distance-bottom:3.6pt;mso-position-horizontal:absolute;mso-position-horizontal-relative:text;mso-position-vertical:absolute;mso-position-vertical-relative:text;mso-width-percent:0;mso-height-percent:0;mso-width-relative:margin;mso-height-relative:margin;v-text-anchor:top" o:gfxdata="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" stroked="f">
                 <v:textbox>
                   <w:txbxContent>
                     <w:p>
@@ -866,7 +856,7 @@
         <mc:AlternateContent>
           <mc:Choice Requires="wps">
             <w:drawing>
-              <wp:anchor distT="45720" distB="45720" distL="114300" distR="114300" simplePos="0" relativeHeight="251674624" behindDoc="0" locked="0" layoutInCell="1" allowOverlap="1" wp14:anchorId="46761873" wp14:editId="13BF431F">
+              <wp:anchor distT="45720" distB="45720" distL="114300" distR="114300" simplePos="0" relativeHeight="251668480" behindDoc="0" locked="0" layoutInCell="1" allowOverlap="1" wp14:anchorId="46761873" wp14:editId="342DF982">
                 <wp:simplePos x="0" y="0"/>
                 <wp:positionH relativeFrom="column">
                   <wp:posOffset>3359150</wp:posOffset>
@@ -931,18 +921,12 @@
           </mc:Choice>
           <mc:Fallback>
             <w:pict>
-              <v:shape w14:anchorId="46761873" id="_x0000_s1031" type="#_x0000_t202" style="position:absolute;margin-left:264.5pt;margin-top:59.8pt;width:50pt;height:21pt;z-index:251674624;visibility:visible;mso-wrap-style:square;mso-width-percent:0;mso-height-percent:0;mso-wrap-distance-left:9pt;mso-wrap-distance-top:3.6pt;mso-wrap-distance-right:9pt;mso-wrap-distance-bottom:3.6pt;mso-position-horizontal:absolute;mso-position-horizontal-relative:text;mso-position-vertical:absolute;mso-position-vertical-relative:text;mso-width-percent:0;mso-height-percent:0;mso-width-relative:margin;mso-height-relative:margin;v-text-anchor:top" o:gfxdata="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" stroked="f">
+              <v:shape w14:anchorId="46761873" id="_x0000_s1030" type="#_x0000_t202" style="position:absolute;margin-left:264.5pt;margin-top:59.8pt;width:50pt;height:21pt;z-index:251668480;visibility:visible;mso-wrap-style:square;mso-width-percent:0;mso-height-percent:0;mso-wrap-distance-left:9pt;mso-wrap-distance-top:3.6pt;mso-wrap-distance-right:9pt;mso-wrap-distance-bottom:3.6pt;mso-position-horizontal:absolute;mso-position-horizontal-relative:text;mso-position-vertical:absolute;mso-position-vertical-relative:text;mso-width-percent:0;mso-height-percent:0;mso-width-relative:margin;mso-height-relative:margin;v-text-anchor:top" o:gfxdata="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" stroked="f">
                 <v:textbox>
                   <w:txbxContent>
                     <w:p>
                       <w:r>
-                        <w:t xml:space="preserve">Step </w:t>
-                      </w:r>
-                      <w:r>
-                        <w:t>4</w:t>
-                      </w:r>
-                      <w:r>
-                        <w:t xml:space="preserve"> </w:t>
+                        <w:t xml:space="preserve">Step 4 </w:t>
                       </w:r>
                     </w:p>
                   </w:txbxContent>
@@ -970,7 +954,7 @@
         <mc:AlternateContent>
           <mc:Choice Requires="wps">
             <w:drawing>
-              <wp:anchor distT="45720" distB="45720" distL="114300" distR="114300" simplePos="0" relativeHeight="251653120" behindDoc="0" locked="0" layoutInCell="1" allowOverlap="1" wp14:anchorId="1A59AC82" wp14:editId="233A7F39">
+              <wp:anchor distT="45720" distB="45720" distL="114300" distR="114300" simplePos="0" relativeHeight="251646976" behindDoc="0" locked="0" layoutInCell="1" allowOverlap="1" wp14:anchorId="1A59AC82" wp14:editId="62C9CD83">
                 <wp:simplePos x="0" y="0"/>
                 <wp:positionH relativeFrom="column">
                   <wp:posOffset>-478681</wp:posOffset>
@@ -1038,7 +1022,7 @@
           </mc:Choice>
           <mc:Fallback>
             <w:pict>
-              <v:shape w14:anchorId="1A59AC82" id="_x0000_s1031" type="#_x0000_t202" style="position:absolute;margin-left:-37.7pt;margin-top:26.55pt;width:73pt;height:24pt;z-index:251653120;visibility:visible;mso-wrap-style:square;mso-width-percent:0;mso-height-percent:0;mso-wrap-distance-left:9pt;mso-wrap-distance-top:3.6pt;mso-wrap-distance-right:9pt;mso-wrap-distance-bottom:3.6pt;mso-position-horizontal:absolute;mso-position-horizontal-relative:text;mso-position-vertical:absolute;mso-position-vertical-relative:text;mso-width-percent:0;mso-height-percent:0;mso-width-relative:margin;mso-height-relative:margin;v-text-anchor:top" o:gfxdata="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" stroked="f">
+              <v:shape w14:anchorId="1A59AC82" id="_x0000_s1031" type="#_x0000_t202" style="position:absolute;margin-left:-37.7pt;margin-top:26.55pt;width:73pt;height:24pt;z-index:251646976;visibility:visible;mso-wrap-style:square;mso-width-percent:0;mso-height-percent:0;mso-wrap-distance-left:9pt;mso-wrap-distance-top:3.6pt;mso-wrap-distance-right:9pt;mso-wrap-distance-bottom:3.6pt;mso-position-horizontal:absolute;mso-position-horizontal-relative:text;mso-position-vertical:absolute;mso-position-vertical-relative:text;mso-width-percent:0;mso-height-percent:0;mso-width-relative:margin;mso-height-relative:margin;v-text-anchor:top" o:gfxdata="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" stroked="f">
                 <v:textbox>
                   <w:txbxContent>
                     <w:p>
@@ -1066,7 +1050,7 @@
         <mc:AlternateContent>
           <mc:Choice Requires="wps">
             <w:drawing>
-              <wp:anchor distT="0" distB="0" distL="114300" distR="114300" simplePos="0" relativeHeight="251668480" behindDoc="0" locked="0" layoutInCell="1" allowOverlap="1" wp14:anchorId="57621F6E" wp14:editId="2B7EA792">
+              <wp:anchor distT="0" distB="0" distL="114300" distR="114300" simplePos="0" relativeHeight="251662336" behindDoc="0" locked="0" layoutInCell="1" allowOverlap="1" wp14:anchorId="57621F6E" wp14:editId="72DDF9E5">
                 <wp:simplePos x="0" y="0"/>
                 <wp:positionH relativeFrom="column">
                   <wp:posOffset>4076700</wp:posOffset>
@@ -1118,7 +1102,7 @@
           </mc:Choice>
           <mc:Fallback>
             <w:pict>
-              <v:line w14:anchorId="66D1B7A1" id="Straight Connector 9" o:spid="_x0000_s1026" style="position:absolute;z-index:251668480;visibility:visible;mso-wrap-style:square;mso-width-percent:0;mso-wrap-distance-left:9pt;mso-wrap-distance-top:0;mso-wrap-distance-right:9pt;mso-wrap-distance-bottom:0;mso-position-horizontal:absolute;mso-position-horizontal-relative:text;mso-position-vertical:absolute;mso-position-vertical-relative:text;mso-width-percent:0;mso-width-relative:margin" from="321pt,.3pt" to="368pt,.3pt" o:gfxdata="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" strokecolor="#4472c4 [3204]" strokeweight="1pt">
+              <v:line w14:anchorId="1DFAB486" id="Straight Connector 9" o:spid="_x0000_s1026" style="position:absolute;z-index:251662336;visibility:visible;mso-wrap-style:square;mso-width-percent:0;mso-wrap-distance-left:9pt;mso-wrap-distance-top:0;mso-wrap-distance-right:9pt;mso-wrap-distance-bottom:0;mso-position-horizontal:absolute;mso-position-horizontal-relative:text;mso-position-vertical:absolute;mso-position-vertical-relative:text;mso-width-percent:0;mso-width-relative:margin" from="321pt,.3pt" to="368pt,.3pt" o:gfxdata="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" strokecolor="#4472c4 [3204]" strokeweight="1pt">
                 <v:stroke joinstyle="miter"/>
               </v:line>
             </w:pict>
@@ -1134,7 +1118,7 @@
         <mc:AlternateContent>
           <mc:Choice Requires="wps">
             <w:drawing>
-              <wp:anchor distT="0" distB="0" distL="114300" distR="114300" simplePos="0" relativeHeight="251666432" behindDoc="0" locked="0" layoutInCell="1" allowOverlap="1" wp14:anchorId="638A6378" wp14:editId="4ACDFDE0">
+              <wp:anchor distT="0" distB="0" distL="114300" distR="114300" simplePos="0" relativeHeight="251660288" behindDoc="0" locked="0" layoutInCell="1" allowOverlap="1" wp14:anchorId="638A6378" wp14:editId="48C8C831">
                 <wp:simplePos x="0" y="0"/>
                 <wp:positionH relativeFrom="column">
                   <wp:posOffset>2832100</wp:posOffset>
@@ -1183,7 +1167,7 @@
           </mc:Choice>
           <mc:Fallback>
             <w:pict>
-              <v:line w14:anchorId="6DB265D9" id="Straight Connector 8" o:spid="_x0000_s1026" style="position:absolute;z-index:251666432;visibility:visible;mso-wrap-style:square;mso-wrap-distance-left:9pt;mso-wrap-distance-top:0;mso-wrap-distance-right:9pt;mso-wrap-distance-bottom:0;mso-position-horizontal:absolute;mso-position-horizontal-relative:text;mso-position-vertical:absolute;mso-position-vertical-relative:text" from="223pt,.15pt" to="263pt,.15pt" o:gfxdata="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" strokecolor="#4472c4 [3204]" strokeweight="1pt">
+              <v:line w14:anchorId="7B0820AA" id="Straight Connector 8" o:spid="_x0000_s1026" style="position:absolute;z-index:251660288;visibility:visible;mso-wrap-style:square;mso-wrap-distance-left:9pt;mso-wrap-distance-top:0;mso-wrap-distance-right:9pt;mso-wrap-distance-bottom:0;mso-position-horizontal:absolute;mso-position-horizontal-relative:text;mso-position-vertical:absolute;mso-position-vertical-relative:text" from="223pt,.15pt" to="263pt,.15pt" o:gfxdata="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" strokecolor="#4472c4 [3204]" strokeweight="1pt">
                 <v:stroke joinstyle="miter"/>
               </v:line>
             </w:pict>
@@ -1199,7 +1183,7 @@
         <mc:AlternateContent>
           <mc:Choice Requires="wps">
             <w:drawing>
-              <wp:anchor distT="0" distB="0" distL="114300" distR="114300" simplePos="0" relativeHeight="251662336" behindDoc="0" locked="0" layoutInCell="1" allowOverlap="1" wp14:anchorId="6E0BEF9A" wp14:editId="763B2C30">
+              <wp:anchor distT="0" distB="0" distL="114300" distR="114300" simplePos="0" relativeHeight="251656192" behindDoc="0" locked="0" layoutInCell="1" allowOverlap="1" wp14:anchorId="6E0BEF9A" wp14:editId="59B4DF55">
                 <wp:simplePos x="0" y="0"/>
                 <wp:positionH relativeFrom="column">
                   <wp:posOffset>323850</wp:posOffset>
@@ -1248,7 +1232,7 @@
           </mc:Choice>
           <mc:Fallback>
             <w:pict>
-              <v:line w14:anchorId="2B1F3379" id="Straight Connector 6" o:spid="_x0000_s1026" style="position:absolute;z-index:251662336;visibility:visible;mso-wrap-style:square;mso-wrap-distance-left:9pt;mso-wrap-distance-top:0;mso-wrap-distance-right:9pt;mso-wrap-distance-bottom:0;mso-position-horizontal:absolute;mso-position-horizontal-relative:text;mso-position-vertical:absolute;mso-position-vertical-relative:text" from="25.5pt,.2pt" to="65.5pt,.2pt" o:gfxdata="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" strokecolor="#4472c4 [3204]" strokeweight="1pt">
+              <v:line w14:anchorId="13A68BAD" id="Straight Connector 6" o:spid="_x0000_s1026" style="position:absolute;z-index:251656192;visibility:visible;mso-wrap-style:square;mso-wrap-distance-left:9pt;mso-wrap-distance-top:0;mso-wrap-distance-right:9pt;mso-wrap-distance-bottom:0;mso-position-horizontal:absolute;mso-position-horizontal-relative:text;mso-position-vertical:absolute;mso-position-vertical-relative:text" from="25.5pt,.2pt" to="65.5pt,.2pt" o:gfxdata="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" strokecolor="#4472c4 [3204]" strokeweight="1pt">
                 <v:stroke joinstyle="miter"/>
               </v:line>
             </w:pict>
@@ -1280,7 +1264,7 @@
         <mc:AlternateContent>
           <mc:Choice Requires="wps">
             <w:drawing>
-              <wp:anchor distT="45720" distB="45720" distL="114300" distR="114300" simplePos="0" relativeHeight="251701248" behindDoc="0" locked="0" layoutInCell="1" allowOverlap="1" wp14:anchorId="4595037C" wp14:editId="639FC03D">
+              <wp:anchor distT="45720" distB="45720" distL="114300" distR="114300" simplePos="0" relativeHeight="251695104" behindDoc="0" locked="0" layoutInCell="1" allowOverlap="1" wp14:anchorId="4595037C" wp14:editId="0AE8B06D">
                 <wp:simplePos x="0" y="0"/>
                 <wp:positionH relativeFrom="margin">
                   <wp:align>left</wp:align>
@@ -1355,7 +1339,7 @@
           </mc:Choice>
           <mc:Fallback>
             <w:pict>
-              <v:shape w14:anchorId="4595037C" id="_x0000_s1032" type="#_x0000_t202" style="position:absolute;margin-left:0;margin-top:9.5pt;width:185.9pt;height:110.6pt;z-index:251701248;visibility:visible;mso-wrap-style:square;mso-width-percent:400;mso-height-percent:200;mso-wrap-distance-left:9pt;mso-wrap-distance-top:3.6pt;mso-wrap-distance-right:9pt;mso-wrap-distance-bottom:3.6pt;mso-position-horizontal:left;mso-position-horizontal-relative:margin;mso-position-vertical:absolute;mso-position-vertical-relative:text;mso-width-percent:400;mso-height-percent:200;mso-width-relative:margin;mso-height-relative:margin;v-text-anchor:top" o:gfxdata="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" stroked="f">
+              <v:shape w14:anchorId="4595037C" id="_x0000_s1032" type="#_x0000_t202" style="position:absolute;margin-left:0;margin-top:9.5pt;width:185.9pt;height:110.6pt;z-index:251695104;visibility:visible;mso-wrap-style:square;mso-width-percent:400;mso-height-percent:200;mso-wrap-distance-left:9pt;mso-wrap-distance-top:3.6pt;mso-wrap-distance-right:9pt;mso-wrap-distance-bottom:3.6pt;mso-position-horizontal:left;mso-position-horizontal-relative:margin;mso-position-vertical:absolute;mso-position-vertical-relative:text;mso-width-percent:400;mso-height-percent:200;mso-width-relative:margin;mso-height-relative:margin;v-text-anchor:top" o:gfxdata="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" stroked="f">
                 <v:textbox style="mso-fit-shape-to-text:t">
                   <w:txbxContent>
                     <w:p>
@@ -1406,7 +1390,7 @@
         <mc:AlternateContent>
           <mc:Choice Requires="wpg">
             <w:drawing>
-              <wp:anchor distT="0" distB="0" distL="114300" distR="114300" simplePos="0" relativeHeight="251689984" behindDoc="0" locked="0" layoutInCell="1" allowOverlap="1" wp14:anchorId="7346937F" wp14:editId="469EF653">
+              <wp:anchor distT="0" distB="0" distL="114300" distR="114300" simplePos="0" relativeHeight="251683840" behindDoc="0" locked="0" layoutInCell="1" allowOverlap="1" wp14:anchorId="7346937F" wp14:editId="1BC4F255">
                 <wp:simplePos x="0" y="0"/>
                 <wp:positionH relativeFrom="column">
                   <wp:posOffset>-179904</wp:posOffset>
@@ -1656,7 +1640,7 @@
           </mc:Choice>
           <mc:Fallback>
             <w:pict>
-              <v:group w14:anchorId="7346937F" id="Group 194" o:spid="_x0000_s1033" style="position:absolute;margin-left:-14.15pt;margin-top:13.4pt;width:449.85pt;height:57.8pt;z-index:251689984" coordsize="57133,7341" o:gfxdata="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">
+              <v:group w14:anchorId="7346937F" id="Group 194" o:spid="_x0000_s1033" style="position:absolute;margin-left:-14.15pt;margin-top:13.4pt;width:449.85pt;height:57.8pt;z-index:251683840" coordsize="57133,7341" o:gfxdata="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">
                 <v:shapetype id="_x0000_t109" coordsize="21600,21600" o:spt="109" path="m,l,21600r21600,l21600,xe">
                   <v:stroke joinstyle="miter"/>
                   <v:path gradientshapeok="t" o:connecttype="rect"/>
@@ -1671,10 +1655,6 @@
                 <v:line id="Straight Connector 23" o:spid="_x0000_s1037" style="position:absolute;visibility:visible;mso-wrap-style:square" from="47321,133" to="47321,7337" o:connectortype="straight" o:gfxdata="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" strokecolor="black [3200]" strokeweight="1pt">
                   <v:stroke joinstyle="miter"/>
                 </v:line>
-                <v:shapetype id="_x0000_t202" coordsize="21600,21600" o:spt="202" path="m,l,21600r21600,l21600,xe">
-                  <v:stroke joinstyle="miter"/>
-                  <v:path gradientshapeok="t" o:connecttype="rect"/>
-                </v:shapetype>
                 <v:shape id="_x0000_s1038" type="#_x0000_t202" style="position:absolute;left:48723;top:800;width:4401;height:5938;visibility:visible;mso-wrap-style:square;v-text-anchor:top" o:gfxdata="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" stroked="f">
                   <v:textbox>
                     <w:txbxContent>
@@ -1753,7 +1733,7 @@
         <mc:AlternateContent>
           <mc:Choice Requires="wpg">
             <w:drawing>
-              <wp:anchor distT="0" distB="0" distL="114300" distR="114300" simplePos="0" relativeHeight="251699200" behindDoc="0" locked="0" layoutInCell="1" allowOverlap="1" wp14:anchorId="31134E62" wp14:editId="5B5CB09B">
+              <wp:anchor distT="0" distB="0" distL="114300" distR="114300" simplePos="0" relativeHeight="251693056" behindDoc="0" locked="0" layoutInCell="1" allowOverlap="1" wp14:anchorId="31134E62" wp14:editId="6D916B36">
                 <wp:simplePos x="0" y="0"/>
                 <wp:positionH relativeFrom="column">
                   <wp:posOffset>-172720</wp:posOffset>
@@ -2004,7 +1984,7 @@
           </mc:Choice>
           <mc:Fallback>
             <w:pict>
-              <v:group w14:anchorId="31134E62" id="Group 193" o:spid="_x0000_s1040" style="position:absolute;margin-left:-13.6pt;margin-top:12.7pt;width:449.85pt;height:58.3pt;z-index:251699200" coordsize="57130,7401" o:gfxdata="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">
+              <v:group w14:anchorId="31134E62" id="Group 193" o:spid="_x0000_s1040" style="position:absolute;margin-left:-13.6pt;margin-top:12.7pt;width:449.85pt;height:58.3pt;z-index:251693056" coordsize="57130,7401" o:gfxdata="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">
                 <v:shape id="Flowchart: Process 27" o:spid="_x0000_s1041" type="#_x0000_t109" style="position:absolute;width:57130;height:7340;visibility:visible;mso-wrap-style:square;v-text-anchor:middle" o:gfxdata="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" fillcolor="white [3201]" strokecolor="black [3200]" strokeweight="1pt"/>
                 <v:oval id="Oval 28" o:spid="_x0000_s1042" style="position:absolute;left:53328;top:4138;width:2267;height:2267;visibility:visible;mso-wrap-style:square;v-text-anchor:middle" o:gfxdata="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" fillcolor="white [3201]" strokecolor="black [3200]" strokeweight="1pt">
                   <v:stroke joinstyle="miter"/>
@@ -2086,7 +2066,7 @@
         <mc:AlternateContent>
           <mc:Choice Requires="wpg">
             <w:drawing>
-              <wp:anchor distT="0" distB="0" distL="114300" distR="114300" simplePos="0" relativeHeight="251703296" behindDoc="0" locked="0" layoutInCell="1" allowOverlap="1" wp14:anchorId="73AACF54" wp14:editId="0DF01E14">
+              <wp:anchor distT="0" distB="0" distL="114300" distR="114300" simplePos="0" relativeHeight="251697152" behindDoc="0" locked="0" layoutInCell="1" allowOverlap="1" wp14:anchorId="73AACF54" wp14:editId="7ECAE9A1">
                 <wp:simplePos x="0" y="0"/>
                 <wp:positionH relativeFrom="column">
                   <wp:posOffset>-153513</wp:posOffset>
@@ -2337,7 +2317,7 @@
           </mc:Choice>
           <mc:Fallback>
             <w:pict>
-              <v:group w14:anchorId="73AACF54" id="Group 196" o:spid="_x0000_s1047" style="position:absolute;margin-left:-12.1pt;margin-top:34.85pt;width:449.85pt;height:58.3pt;z-index:251703296" coordsize="57130,7401" o:gfxdata="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">
+              <v:group w14:anchorId="73AACF54" id="Group 196" o:spid="_x0000_s1047" style="position:absolute;margin-left:-12.1pt;margin-top:34.85pt;width:449.85pt;height:58.3pt;z-index:251697152" coordsize="57130,7401" o:gfxdata="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">
                 <v:shape id="Flowchart: Process 197" o:spid="_x0000_s1048" type="#_x0000_t109" style="position:absolute;width:57130;height:7340;visibility:visible;mso-wrap-style:square;v-text-anchor:middle" o:gfxdata="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" fillcolor="white [3201]" strokecolor="black [3200]" strokeweight="1pt"/>
                 <v:oval id="Oval 198" o:spid="_x0000_s1049" style="position:absolute;left:53328;top:4138;width:2267;height:2267;visibility:visible;mso-wrap-style:square;v-text-anchor:middle" o:gfxdata="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" fillcolor="white [3201]" strokecolor="black [3200]" strokeweight="1pt">
                   <v:stroke joinstyle="miter"/>
@@ -2427,7 +2407,7 @@
         <mc:AlternateContent>
           <mc:Choice Requires="wpg">
             <w:drawing>
-              <wp:anchor distT="0" distB="0" distL="114300" distR="114300" simplePos="0" relativeHeight="251705344" behindDoc="0" locked="0" layoutInCell="1" allowOverlap="1" wp14:anchorId="6357F34D" wp14:editId="4FBE8ABB">
+              <wp:anchor distT="0" distB="0" distL="114300" distR="114300" simplePos="0" relativeHeight="251699200" behindDoc="0" locked="0" layoutInCell="1" allowOverlap="1" wp14:anchorId="6357F34D" wp14:editId="4971BECC">
                 <wp:simplePos x="0" y="0"/>
                 <wp:positionH relativeFrom="column">
                   <wp:posOffset>-140798</wp:posOffset>
@@ -2678,7 +2658,7 @@
           </mc:Choice>
           <mc:Fallback>
             <w:pict>
-              <v:group w14:anchorId="6357F34D" id="Group 203" o:spid="_x0000_s1054" style="position:absolute;margin-left:-11.1pt;margin-top:27.65pt;width:449.85pt;height:58.3pt;z-index:251705344" coordsize="57130,7401" o:gfxdata="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">
+              <v:group w14:anchorId="6357F34D" id="Group 203" o:spid="_x0000_s1054" style="position:absolute;margin-left:-11.1pt;margin-top:27.65pt;width:449.85pt;height:58.3pt;z-index:251699200" coordsize="57130,7401" o:gfxdata="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">
                 <v:shape id="Flowchart: Process 204" o:spid="_x0000_s1055" type="#_x0000_t109" style="position:absolute;width:57130;height:7340;visibility:visible;mso-wrap-style:square;v-text-anchor:middle" o:gfxdata="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" fillcolor="white [3201]" strokecolor="black [3200]" strokeweight="1pt"/>
                 <v:oval id="Oval 205" o:spid="_x0000_s1056" style="position:absolute;left:53328;top:4138;width:2267;height:2267;visibility:visible;mso-wrap-style:square;v-text-anchor:middle" o:gfxdata="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" fillcolor="white [3201]" strokecolor="black [3200]" strokeweight="1pt">
                   <v:stroke joinstyle="miter"/>
@@ -2766,252 +2746,55 @@
           <w:u w:val="single"/>
         </w:rPr>
         <mc:AlternateContent>
-          <mc:Choice Requires="wpg">
+          <mc:Choice Requires="wps">
             <w:drawing>
-              <wp:anchor distT="0" distB="0" distL="114300" distR="114300" simplePos="0" relativeHeight="251707392" behindDoc="0" locked="0" layoutInCell="1" allowOverlap="1" wp14:anchorId="63681B1C" wp14:editId="5BDCFAE1">
+              <wp:anchor distT="0" distB="0" distL="114300" distR="114300" simplePos="0" relativeHeight="251702272" behindDoc="0" locked="0" layoutInCell="1" allowOverlap="1" wp14:anchorId="4B94DEB6" wp14:editId="75DCDE1D">
                 <wp:simplePos x="0" y="0"/>
                 <wp:positionH relativeFrom="column">
-                  <wp:posOffset>-134773</wp:posOffset>
+                  <wp:posOffset>-138223</wp:posOffset>
                 </wp:positionH>
                 <wp:positionV relativeFrom="paragraph">
-                  <wp:posOffset>204781</wp:posOffset>
+                  <wp:posOffset>205075</wp:posOffset>
                 </wp:positionV>
-                <wp:extent cx="5713095" cy="740113"/>
-                <wp:effectExtent l="0" t="0" r="20955" b="22225"/>
+                <wp:extent cx="5713095" cy="734060"/>
+                <wp:effectExtent l="0" t="0" r="20955" b="27940"/>
                 <wp:wrapNone/>
-                <wp:docPr id="210" name="Group 210"/>
+                <wp:docPr id="211" name="Flowchart: Process 211"/>
                 <wp:cNvGraphicFramePr/>
                 <a:graphic xmlns:a="http://schemas.openxmlformats.org/drawingml/2006/main">
-                  <a:graphicData uri="http://schemas.microsoft.com/office/word/2010/wordprocessingGroup">
-                    <wpg:wgp>
-                      <wpg:cNvGrpSpPr/>
-                      <wpg:grpSpPr>
+                  <a:graphicData uri="http://schemas.microsoft.com/office/word/2010/wordprocessingShape">
+                    <wps:wsp>
+                      <wps:cNvSpPr/>
+                      <wps:spPr>
                         <a:xfrm>
                           <a:off x="0" y="0"/>
-                          <a:ext cx="5713095" cy="740113"/>
-                          <a:chOff x="0" y="0"/>
-                          <a:chExt cx="5713095" cy="740113"/>
+                          <a:ext cx="5713095" cy="734060"/>
                         </a:xfrm>
-                      </wpg:grpSpPr>
-                      <wps:wsp>
-                        <wps:cNvPr id="211" name="Flowchart: Process 211"/>
-                        <wps:cNvSpPr/>
-                        <wps:spPr>
-                          <a:xfrm>
-                            <a:off x="0" y="0"/>
-                            <a:ext cx="5713095" cy="734060"/>
-                          </a:xfrm>
-                          <a:prstGeom prst="flowChartProcess">
-                            <a:avLst/>
-                          </a:prstGeom>
-                        </wps:spPr>
-                        <wps:style>
-                          <a:lnRef idx="2">
-                            <a:schemeClr val="dk1"/>
-                          </a:lnRef>
-                          <a:fillRef idx="1">
-                            <a:schemeClr val="lt1"/>
-                          </a:fillRef>
-                          <a:effectRef idx="0">
-                            <a:schemeClr val="dk1"/>
-                          </a:effectRef>
-                          <a:fontRef idx="minor">
-                            <a:schemeClr val="dk1"/>
-                          </a:fontRef>
-                        </wps:style>
-                        <wps:bodyPr rot="0" spcFirstLastPara="0" vertOverflow="overflow" horzOverflow="overflow" vert="horz" wrap="square" lIns="91440" tIns="45720" rIns="91440" bIns="45720" numCol="1" spcCol="0" rtlCol="0" fromWordArt="0" anchor="ctr" anchorCtr="0" forceAA="0" compatLnSpc="1">
-                          <a:prstTxWarp prst="textNoShape">
-                            <a:avLst/>
-                          </a:prstTxWarp>
-                          <a:noAutofit/>
-                        </wps:bodyPr>
-                      </wps:wsp>
-                      <wps:wsp>
-                        <wps:cNvPr id="212" name="Oval 212"/>
-                        <wps:cNvSpPr/>
-                        <wps:spPr>
-                          <a:xfrm>
-                            <a:off x="5332887" y="413816"/>
-                            <a:ext cx="226695" cy="226695"/>
-                          </a:xfrm>
-                          <a:prstGeom prst="ellipse">
-                            <a:avLst/>
-                          </a:prstGeom>
-                        </wps:spPr>
-                        <wps:style>
-                          <a:lnRef idx="2">
-                            <a:schemeClr val="dk1"/>
-                          </a:lnRef>
-                          <a:fillRef idx="1">
-                            <a:schemeClr val="lt1"/>
-                          </a:fillRef>
-                          <a:effectRef idx="0">
-                            <a:schemeClr val="dk1"/>
-                          </a:effectRef>
-                          <a:fontRef idx="minor">
-                            <a:schemeClr val="dk1"/>
-                          </a:fontRef>
-                        </wps:style>
-                        <wps:bodyPr rot="0" spcFirstLastPara="0" vertOverflow="overflow" horzOverflow="overflow" vert="horz" wrap="square" lIns="91440" tIns="45720" rIns="91440" bIns="45720" numCol="1" spcCol="0" rtlCol="0" fromWordArt="0" anchor="ctr" anchorCtr="0" forceAA="0" compatLnSpc="1">
-                          <a:prstTxWarp prst="textNoShape">
-                            <a:avLst/>
-                          </a:prstTxWarp>
-                          <a:noAutofit/>
-                        </wps:bodyPr>
-                      </wps:wsp>
-                      <wps:wsp>
-                        <wps:cNvPr id="213" name="Oval 213"/>
-                        <wps:cNvSpPr/>
-                        <wps:spPr>
-                          <a:xfrm>
-                            <a:off x="5339562" y="80093"/>
-                            <a:ext cx="226695" cy="226695"/>
-                          </a:xfrm>
-                          <a:prstGeom prst="ellipse">
-                            <a:avLst/>
-                          </a:prstGeom>
-                        </wps:spPr>
-                        <wps:style>
-                          <a:lnRef idx="2">
-                            <a:schemeClr val="dk1"/>
-                          </a:lnRef>
-                          <a:fillRef idx="1">
-                            <a:schemeClr val="lt1"/>
-                          </a:fillRef>
-                          <a:effectRef idx="0">
-                            <a:schemeClr val="dk1"/>
-                          </a:effectRef>
-                          <a:fontRef idx="minor">
-                            <a:schemeClr val="dk1"/>
-                          </a:fontRef>
-                        </wps:style>
-                        <wps:bodyPr rot="0" spcFirstLastPara="0" vertOverflow="overflow" horzOverflow="overflow" vert="horz" wrap="square" lIns="91440" tIns="45720" rIns="91440" bIns="45720" numCol="1" spcCol="0" rtlCol="0" fromWordArt="0" anchor="ctr" anchorCtr="0" forceAA="0" compatLnSpc="1">
-                          <a:prstTxWarp prst="textNoShape">
-                            <a:avLst/>
-                          </a:prstTxWarp>
-                          <a:noAutofit/>
-                        </wps:bodyPr>
-                      </wps:wsp>
-                      <wps:wsp>
-                        <wps:cNvPr id="214" name="Text Box 2"/>
-                        <wps:cNvSpPr txBox="1">
-                          <a:spLocks noChangeArrowheads="1"/>
-                        </wps:cNvSpPr>
-                        <wps:spPr bwMode="auto">
-                          <a:xfrm>
-                            <a:off x="4872350" y="73419"/>
-                            <a:ext cx="440055" cy="593725"/>
-                          </a:xfrm>
-                          <a:prstGeom prst="rect">
-                            <a:avLst/>
-                          </a:prstGeom>
-                          <a:solidFill>
-                            <a:srgbClr val="FFFFFF"/>
-                          </a:solidFill>
-                          <a:ln w="9525">
-                            <a:noFill/>
-                            <a:miter lim="800000"/>
-                            <a:headEnd/>
-                            <a:tailEnd/>
-                          </a:ln>
-                        </wps:spPr>
-                        <wps:txbx>
-                          <w:txbxContent>
-                            <w:p>
-                              <w:r>
-                                <w:t>Yes</w:t>
-                              </w:r>
-                            </w:p>
-                            <w:p>
-                              <w:r>
-                                <w:t>No</w:t>
-                              </w:r>
-                            </w:p>
-                          </w:txbxContent>
-                        </wps:txbx>
-                        <wps:bodyPr rot="0" vert="horz" wrap="square" lIns="91440" tIns="45720" rIns="91440" bIns="45720" anchor="t" anchorCtr="0">
-                          <a:noAutofit/>
-                        </wps:bodyPr>
-                      </wps:wsp>
-                      <wps:wsp>
-                        <wps:cNvPr id="215" name="Text Box 2"/>
-                        <wps:cNvSpPr txBox="1">
-                          <a:spLocks noChangeArrowheads="1"/>
-                        </wps:cNvSpPr>
-                        <wps:spPr bwMode="auto">
-                          <a:xfrm>
-                            <a:off x="6674" y="13349"/>
-                            <a:ext cx="3036570" cy="566420"/>
-                          </a:xfrm>
-                          <a:prstGeom prst="rect">
-                            <a:avLst/>
-                          </a:prstGeom>
-                          <a:solidFill>
-                            <a:srgbClr val="FFFFFF"/>
-                          </a:solidFill>
-                          <a:ln w="9525">
-                            <a:noFill/>
-                            <a:miter lim="800000"/>
-                            <a:headEnd/>
-                            <a:tailEnd/>
-                          </a:ln>
-                        </wps:spPr>
-                        <wps:txbx>
-                          <w:txbxContent>
-                            <w:p>
-                              <w:pPr>
-                                <w:rPr>
-                                  <w:sz w:val="28"/>
-                                </w:rPr>
-                              </w:pPr>
-                              <w:r>
-                                <w:rPr>
-                                  <w:sz w:val="28"/>
-                                </w:rPr>
-                                <w:t xml:space="preserve">5. </w:t>
-                              </w:r>
-                              <w:r>
-                                <w:rPr>
-                                  <w:sz w:val="28"/>
-                                </w:rPr>
-                                <w:t>Have you seen them do this?</w:t>
-                              </w:r>
-                            </w:p>
-                          </w:txbxContent>
-                        </wps:txbx>
-                        <wps:bodyPr rot="0" vert="horz" wrap="square" lIns="91440" tIns="45720" rIns="91440" bIns="45720" anchor="t" anchorCtr="0">
-                          <a:noAutofit/>
-                        </wps:bodyPr>
-                      </wps:wsp>
-                      <wps:wsp>
-                        <wps:cNvPr id="216" name="Straight Connector 216"/>
-                        <wps:cNvCnPr/>
-                        <wps:spPr>
-                          <a:xfrm>
-                            <a:off x="4665442" y="0"/>
-                            <a:ext cx="0" cy="740113"/>
-                          </a:xfrm>
-                          <a:prstGeom prst="line">
-                            <a:avLst/>
-                          </a:prstGeom>
-                        </wps:spPr>
-                        <wps:style>
-                          <a:lnRef idx="2">
-                            <a:schemeClr val="dk1"/>
-                          </a:lnRef>
-                          <a:fillRef idx="0">
-                            <a:schemeClr val="dk1"/>
-                          </a:fillRef>
-                          <a:effectRef idx="1">
-                            <a:schemeClr val="dk1"/>
-                          </a:effectRef>
-                          <a:fontRef idx="minor">
-                            <a:schemeClr val="tx1"/>
-                          </a:fontRef>
-                        </wps:style>
-                        <wps:bodyPr/>
-                      </wps:wsp>
-                    </wpg:wgp>
+                        <a:prstGeom prst="flowChartProcess">
+                          <a:avLst/>
+                        </a:prstGeom>
+                      </wps:spPr>
+                      <wps:style>
+                        <a:lnRef idx="2">
+                          <a:schemeClr val="dk1"/>
+                        </a:lnRef>
+                        <a:fillRef idx="1">
+                          <a:schemeClr val="lt1"/>
+                        </a:fillRef>
+                        <a:effectRef idx="0">
+                          <a:schemeClr val="dk1"/>
+                        </a:effectRef>
+                        <a:fontRef idx="minor">
+                          <a:schemeClr val="dk1"/>
+                        </a:fontRef>
+                      </wps:style>
+                      <wps:bodyPr rot="0" spcFirstLastPara="0" vertOverflow="overflow" horzOverflow="overflow" vert="horz" wrap="square" lIns="91440" tIns="45720" rIns="91440" bIns="45720" numCol="1" spcCol="0" rtlCol="0" fromWordArt="0" anchor="ctr" anchorCtr="0" forceAA="0" compatLnSpc="1">
+                        <a:prstTxWarp prst="textNoShape">
+                          <a:avLst/>
+                        </a:prstTxWarp>
+                        <a:noAutofit/>
+                      </wps:bodyPr>
+                    </wps:wsp>
                   </a:graphicData>
                 </a:graphic>
               </wp:anchor>
@@ -3019,59 +2802,106 @@
           </mc:Choice>
           <mc:Fallback>
             <w:pict>
-              <v:group w14:anchorId="63681B1C" id="Group 210" o:spid="_x0000_s1061" style="position:absolute;margin-left:-10.6pt;margin-top:16.1pt;width:449.85pt;height:58.3pt;z-index:251707392" coordsize="57130,7401" o:gfxdata="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">
-                <v:shape id="Flowchart: Process 211" o:spid="_x0000_s1062" type="#_x0000_t109" style="position:absolute;width:57130;height:7340;visibility:visible;mso-wrap-style:square;v-text-anchor:middle" o:gfxdata="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" fillcolor="white [3201]" strokecolor="black [3200]" strokeweight="1pt"/>
-                <v:oval id="Oval 212" o:spid="_x0000_s1063" style="position:absolute;left:53328;top:4138;width:2267;height:2267;visibility:visible;mso-wrap-style:square;v-text-anchor:middle" o:gfxdata="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" fillcolor="white [3201]" strokecolor="black [3200]" strokeweight="1pt">
-                  <v:stroke joinstyle="miter"/>
-                </v:oval>
-                <v:oval id="Oval 213" o:spid="_x0000_s1064" style="position:absolute;left:53395;top:800;width:2267;height:2267;visibility:visible;mso-wrap-style:square;v-text-anchor:middle" o:gfxdata="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" fillcolor="white [3201]" strokecolor="black [3200]" strokeweight="1pt">
-                  <v:stroke joinstyle="miter"/>
-                </v:oval>
-                <v:shape id="_x0000_s1065" type="#_x0000_t202" style="position:absolute;left:48723;top:734;width:4401;height:5937;visibility:visible;mso-wrap-style:square;v-text-anchor:top" o:gfxdata="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" stroked="f">
-                  <v:textbox>
-                    <w:txbxContent>
-                      <w:p>
-                        <w:r>
-                          <w:t>Yes</w:t>
-                        </w:r>
-                      </w:p>
-                      <w:p>
-                        <w:r>
-                          <w:t>No</w:t>
-                        </w:r>
-                      </w:p>
-                    </w:txbxContent>
-                  </v:textbox>
-                </v:shape>
-                <v:shape id="_x0000_s1066" type="#_x0000_t202" style="position:absolute;left:66;top:133;width:30366;height:5664;visibility:visible;mso-wrap-style:square;v-text-anchor:top" o:gfxdata="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" stroked="f">
-                  <v:textbox>
-                    <w:txbxContent>
-                      <w:p>
-                        <w:pPr>
-                          <w:rPr>
-                            <w:sz w:val="28"/>
-                          </w:rPr>
-                        </w:pPr>
-                        <w:r>
-                          <w:rPr>
-                            <w:sz w:val="28"/>
-                          </w:rPr>
-                          <w:t xml:space="preserve">5. </w:t>
-                        </w:r>
-                        <w:r>
-                          <w:rPr>
-                            <w:sz w:val="28"/>
-                          </w:rPr>
-                          <w:t>Have you seen them do this?</w:t>
-                        </w:r>
-                      </w:p>
-                    </w:txbxContent>
-                  </v:textbox>
-                </v:shape>
-                <v:line id="Straight Connector 216" o:spid="_x0000_s1067" style="position:absolute;visibility:visible;mso-wrap-style:square" from="46654,0" to="46654,7401" o:connectortype="straight" o:gfxdata="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" strokecolor="black [3200]" strokeweight="1pt">
-                  <v:stroke joinstyle="miter"/>
-                </v:line>
-              </v:group>
+              <v:shape w14:anchorId="0D11B71F" id="Flowchart: Process 211" o:spid="_x0000_s1026" type="#_x0000_t109" style="position:absolute;margin-left:-10.9pt;margin-top:16.15pt;width:449.85pt;height:57.8pt;z-index:251702272;visibility:visible;mso-wrap-style:square;mso-wrap-distance-left:9pt;mso-wrap-distance-top:0;mso-wrap-distance-right:9pt;mso-wrap-distance-bottom:0;mso-position-horizontal:absolute;mso-position-horizontal-relative:text;mso-position-vertical:absolute;mso-position-vertical-relative:text;v-text-anchor:middle" o:gfxdata="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" fillcolor="white [3201]" strokecolor="black [3200]" strokeweight="1pt"/>
+            </w:pict>
+          </mc:Fallback>
+        </mc:AlternateContent>
+      </w:r>
+      <w:r>
+        <w:rPr>
+          <w:noProof/>
+          <w:sz w:val="36"/>
+          <w:u w:val="single"/>
+        </w:rPr>
+        <mc:AlternateContent>
+          <mc:Choice Requires="wps">
+            <w:drawing>
+              <wp:anchor distT="0" distB="0" distL="114300" distR="114300" simplePos="0" relativeHeight="251706368" behindDoc="0" locked="0" layoutInCell="1" allowOverlap="1" wp14:anchorId="5D33C827" wp14:editId="5D5A8378">
+                <wp:simplePos x="0" y="0"/>
+                <wp:positionH relativeFrom="column">
+                  <wp:posOffset>-131549</wp:posOffset>
+                </wp:positionH>
+                <wp:positionV relativeFrom="paragraph">
+                  <wp:posOffset>218424</wp:posOffset>
+                </wp:positionV>
+                <wp:extent cx="3036570" cy="566420"/>
+                <wp:effectExtent l="0" t="0" r="0" b="5080"/>
+                <wp:wrapNone/>
+                <wp:docPr id="215" name="Text Box 2"/>
+                <wp:cNvGraphicFramePr>
+                  <a:graphicFrameLocks xmlns:a="http://schemas.openxmlformats.org/drawingml/2006/main"/>
+                </wp:cNvGraphicFramePr>
+                <a:graphic xmlns:a="http://schemas.openxmlformats.org/drawingml/2006/main">
+                  <a:graphicData uri="http://schemas.microsoft.com/office/word/2010/wordprocessingShape">
+                    <wps:wsp>
+                      <wps:cNvSpPr txBox="1">
+                        <a:spLocks noChangeArrowheads="1"/>
+                      </wps:cNvSpPr>
+                      <wps:spPr bwMode="auto">
+                        <a:xfrm>
+                          <a:off x="0" y="0"/>
+                          <a:ext cx="3036570" cy="566420"/>
+                        </a:xfrm>
+                        <a:prstGeom prst="rect">
+                          <a:avLst/>
+                        </a:prstGeom>
+                        <a:solidFill>
+                          <a:srgbClr val="FFFFFF"/>
+                        </a:solidFill>
+                        <a:ln w="9525">
+                          <a:noFill/>
+                          <a:miter lim="800000"/>
+                          <a:headEnd/>
+                          <a:tailEnd/>
+                        </a:ln>
+                      </wps:spPr>
+                      <wps:txbx>
+                        <w:txbxContent>
+                          <w:p>
+                            <w:pPr>
+                              <w:rPr>
+                                <w:sz w:val="28"/>
+                              </w:rPr>
+                            </w:pPr>
+                            <w:r>
+                              <w:rPr>
+                                <w:sz w:val="28"/>
+                              </w:rPr>
+                              <w:t>Comments</w:t>
+                            </w:r>
+                          </w:p>
+                        </w:txbxContent>
+                      </wps:txbx>
+                      <wps:bodyPr rot="0" vert="horz" wrap="square" lIns="91440" tIns="45720" rIns="91440" bIns="45720" anchor="t" anchorCtr="0">
+                        <a:noAutofit/>
+                      </wps:bodyPr>
+                    </wps:wsp>
+                  </a:graphicData>
+                </a:graphic>
+              </wp:anchor>
+            </w:drawing>
+          </mc:Choice>
+          <mc:Fallback>
+            <w:pict>
+              <v:shape w14:anchorId="5D33C827" id="_x0000_s1061" type="#_x0000_t202" style="position:absolute;margin-left:-10.35pt;margin-top:17.2pt;width:239.1pt;height:44.6pt;z-index:251706368;visibility:visible;mso-wrap-style:square;mso-wrap-distance-left:9pt;mso-wrap-distance-top:0;mso-wrap-distance-right:9pt;mso-wrap-distance-bottom:0;mso-position-horizontal:absolute;mso-position-horizontal-relative:text;mso-position-vertical:absolute;mso-position-vertical-relative:text;v-text-anchor:top" o:gfxdata="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" stroked="f">
+                <v:textbox>
+                  <w:txbxContent>
+                    <w:p>
+                      <w:pPr>
+                        <w:rPr>
+                          <w:sz w:val="28"/>
+                        </w:rPr>
+                      </w:pPr>
+                      <w:r>
+                        <w:rPr>
+                          <w:sz w:val="28"/>
+                        </w:rPr>
+                        <w:t>Comments</w:t>
+                      </w:r>
+                    </w:p>
+                  </w:txbxContent>
+                </v:textbox>
+              </v:shape>
             </w:pict>
           </mc:Fallback>
         </mc:AlternateContent>
@@ -3108,7 +2938,7 @@
         <mc:AlternateContent>
           <mc:Choice Requires="wps">
             <w:drawing>
-              <wp:anchor distT="0" distB="0" distL="114300" distR="114300" simplePos="0" relativeHeight="251757568" behindDoc="0" locked="0" layoutInCell="1" allowOverlap="1" wp14:anchorId="5D28B814" wp14:editId="090D96E2">
+              <wp:anchor distT="0" distB="0" distL="114300" distR="114300" simplePos="0" relativeHeight="251757568" behindDoc="0" locked="0" layoutInCell="1" allowOverlap="1" wp14:anchorId="5D28B814" wp14:editId="2F399F28">
                 <wp:simplePos x="0" y="0"/>
                 <wp:positionH relativeFrom="margin">
                   <wp:align>center</wp:align>
@@ -3198,7 +3028,7 @@
                 </v:formulas>
                 <v:path gradientshapeok="t" limo="10800,10800" o:connecttype="custom" o:connectlocs="@8,0;0,@9;@8,@7;@6,@9" textboxrect="@3,@3,@4,@5"/>
               </v:shapetype>
-              <v:shape id="Flowchart: Alternate Process 26" o:spid="_x0000_s1068" type="#_x0000_t176" style="position:absolute;margin-left:0;margin-top:30.95pt;width:120.65pt;height:40.85pt;z-index:251757568;visibility:visible;mso-wrap-style:square;mso-wrap-distance-left:9pt;mso-wrap-distance-top:0;mso-wrap-distance-right:9pt;mso-wrap-distance-bottom:0;mso-position-horizontal:center;mso-position-horizontal-relative:margin;mso-position-vertical:absolute;mso-position-vertical-relative:text;v-text-anchor:middle" o:gfxdata="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" fillcolor="white [3201]" strokecolor="black [3200]" strokeweight="1pt">
+              <v:shape id="Flowchart: Alternate Process 26" o:spid="_x0000_s1062" type="#_x0000_t176" style="position:absolute;margin-left:0;margin-top:30.95pt;width:120.65pt;height:40.85pt;z-index:251757568;visibility:visible;mso-wrap-style:square;mso-wrap-distance-left:9pt;mso-wrap-distance-top:0;mso-wrap-distance-right:9pt;mso-wrap-distance-bottom:0;mso-position-horizontal:center;mso-position-horizontal-relative:margin;mso-position-vertical:absolute;mso-position-vertical-relative:text;v-text-anchor:middle" o:gfxdata="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" fillcolor="white [3201]" strokecolor="black [3200]" strokeweight="1pt">
                 <v:textbox>
                   <w:txbxContent>
                     <w:p>
@@ -3234,7 +3064,7 @@
         <mc:AlternateContent>
           <mc:Choice Requires="wps">
             <w:drawing>
-              <wp:anchor distT="0" distB="0" distL="114300" distR="114300" simplePos="0" relativeHeight="251752448" behindDoc="0" locked="0" layoutInCell="1" allowOverlap="1" wp14:anchorId="2303F129" wp14:editId="4B34C397">
+              <wp:anchor distT="0" distB="0" distL="114300" distR="114300" simplePos="0" relativeHeight="251752448" behindDoc="0" locked="0" layoutInCell="1" allowOverlap="1" wp14:anchorId="2303F129" wp14:editId="509B8843">
                 <wp:simplePos x="0" y="0"/>
                 <wp:positionH relativeFrom="margin">
                   <wp:posOffset>-105788</wp:posOffset>
@@ -3306,7 +3136,7 @@
           </mc:Choice>
           <mc:Fallback>
             <w:pict>
-              <v:shape w14:anchorId="2303F129" id="Flowchart: Alternate Process 17" o:spid="_x0000_s1069" type="#_x0000_t176" style="position:absolute;margin-left:-8.35pt;margin-top:30.95pt;width:120.65pt;height:40.85pt;z-index:251752448;visibility:visible;mso-wrap-style:square;mso-wrap-distance-left:9pt;mso-wrap-distance-top:0;mso-wrap-distance-right:9pt;mso-wrap-distance-bottom:0;mso-position-horizontal:absolute;mso-position-horizontal-relative:margin;mso-position-vertical:absolute;mso-position-vertical-relative:text;v-text-anchor:middle" o:gfxdata="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" fillcolor="white [3201]" strokecolor="black [3200]" strokeweight="1pt">
+              <v:shape w14:anchorId="2303F129" id="Flowchart: Alternate Process 17" o:spid="_x0000_s1063" type="#_x0000_t176" style="position:absolute;margin-left:-8.35pt;margin-top:30.95pt;width:120.65pt;height:40.85pt;z-index:251752448;visibility:visible;mso-wrap-style:square;mso-wrap-distance-left:9pt;mso-wrap-distance-top:0;mso-wrap-distance-right:9pt;mso-wrap-distance-bottom:0;mso-position-horizontal:absolute;mso-position-horizontal-relative:margin;mso-position-vertical:absolute;mso-position-vertical-relative:text;v-text-anchor:middle" o:gfxdata="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" fillcolor="white [3201]" strokecolor="black [3200]" strokeweight="1pt">
                 <v:textbox>
                   <w:txbxContent>
                     <w:p>
@@ -3340,7 +3170,7 @@
         <mc:AlternateContent>
           <mc:Choice Requires="wps">
             <w:drawing>
-              <wp:anchor distT="0" distB="0" distL="114300" distR="114300" simplePos="0" relativeHeight="251750400" behindDoc="0" locked="0" layoutInCell="1" allowOverlap="1" wp14:anchorId="233F8E82" wp14:editId="4D08D1D0">
+              <wp:anchor distT="0" distB="0" distL="114300" distR="114300" simplePos="0" relativeHeight="251750400" behindDoc="0" locked="0" layoutInCell="1" allowOverlap="1" wp14:anchorId="233F8E82" wp14:editId="79C75E29">
                 <wp:simplePos x="0" y="0"/>
                 <wp:positionH relativeFrom="column">
                   <wp:posOffset>4077627</wp:posOffset>
@@ -3412,7 +3242,7 @@
           </mc:Choice>
           <mc:Fallback>
             <w:pict>
-              <v:shape w14:anchorId="233F8E82" id="Flowchart: Alternate Process 16" o:spid="_x0000_s1070" type="#_x0000_t176" style="position:absolute;margin-left:321.05pt;margin-top:30.7pt;width:120.65pt;height:40.85pt;z-index:251750400;visibility:visible;mso-wrap-style:square;mso-wrap-distance-left:9pt;mso-wrap-distance-top:0;mso-wrap-distance-right:9pt;mso-wrap-distance-bottom:0;mso-position-horizontal:absolute;mso-position-horizontal-relative:text;mso-position-vertical:absolute;mso-position-vertical-relative:text;v-text-anchor:middle" o:gfxdata="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" fillcolor="white [3201]" strokecolor="black [3200]" strokeweight="1pt">
+              <v:shape w14:anchorId="233F8E82" id="Flowchart: Alternate Process 16" o:spid="_x0000_s1064" type="#_x0000_t176" style="position:absolute;margin-left:321.05pt;margin-top:30.7pt;width:120.65pt;height:40.85pt;z-index:251750400;visibility:visible;mso-wrap-style:square;mso-wrap-distance-left:9pt;mso-wrap-distance-top:0;mso-wrap-distance-right:9pt;mso-wrap-distance-bottom:0;mso-position-horizontal:absolute;mso-position-horizontal-relative:text;mso-position-vertical:absolute;mso-position-vertical-relative:text;v-text-anchor:middle" o:gfxdata="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" fillcolor="white [3201]" strokecolor="black [3200]" strokeweight="1pt">
                 <v:textbox>
                   <w:txbxContent>
                     <w:p>
@@ -3484,7 +3314,7 @@
         <mc:AlternateContent>
           <mc:Choice Requires="wps">
             <w:drawing>
-              <wp:anchor distT="0" distB="0" distL="114300" distR="114300" simplePos="0" relativeHeight="251828224" behindDoc="0" locked="0" layoutInCell="1" allowOverlap="1" wp14:anchorId="29E03121" wp14:editId="2D627960">
+              <wp:anchor distT="0" distB="0" distL="114300" distR="114300" simplePos="0" relativeHeight="251828224" behindDoc="0" locked="0" layoutInCell="1" allowOverlap="1" wp14:anchorId="29E03121" wp14:editId="70743358">
                 <wp:simplePos x="0" y="0"/>
                 <wp:positionH relativeFrom="column">
                   <wp:posOffset>1935804</wp:posOffset>
@@ -3539,7 +3369,7 @@
           </mc:Choice>
           <mc:Fallback>
             <w:pict>
-              <v:line w14:anchorId="37592F0F" id="Straight Connector 284" o:spid="_x0000_s1026" style="position:absolute;flip:y;z-index:251828224;visibility:visible;mso-wrap-style:square;mso-width-percent:0;mso-height-percent:0;mso-wrap-distance-left:9pt;mso-wrap-distance-top:0;mso-wrap-distance-right:9pt;mso-wrap-distance-bottom:0;mso-position-horizontal:absolute;mso-position-horizontal-relative:text;mso-position-vertical:absolute;mso-position-vertical-relative:text;mso-width-percent:0;mso-height-percent:0;mso-width-relative:margin;mso-height-relative:margin" from="152.45pt,31.55pt" to="193.6pt,31.6pt" o:gfxdata="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" strokecolor="#4472c4 [3204]" strokeweight="1pt">
+              <v:line w14:anchorId="19891A1A" id="Straight Connector 284" o:spid="_x0000_s1026" style="position:absolute;flip:y;z-index:251828224;visibility:visible;mso-wrap-style:square;mso-width-percent:0;mso-height-percent:0;mso-wrap-distance-left:9pt;mso-wrap-distance-top:0;mso-wrap-distance-right:9pt;mso-wrap-distance-bottom:0;mso-position-horizontal:absolute;mso-position-horizontal-relative:text;mso-position-vertical:absolute;mso-position-vertical-relative:text;mso-width-percent:0;mso-height-percent:0;mso-width-relative:margin;mso-height-relative:margin" from="152.45pt,31.55pt" to="193.6pt,31.6pt" o:gfxdata="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" strokecolor="#4472c4 [3204]" strokeweight="1pt">
                 <v:stroke joinstyle="miter"/>
               </v:line>
             </w:pict>
@@ -3555,7 +3385,7 @@
         <mc:AlternateContent>
           <mc:Choice Requires="wps">
             <w:drawing>
-              <wp:anchor distT="0" distB="0" distL="114300" distR="114300" simplePos="0" relativeHeight="251823104" behindDoc="1" locked="0" layoutInCell="1" allowOverlap="1" wp14:anchorId="420A5800" wp14:editId="28BB6E9E">
+              <wp:anchor distT="0" distB="0" distL="114300" distR="114300" simplePos="0" relativeHeight="251823104" behindDoc="1" locked="0" layoutInCell="1" allowOverlap="1" wp14:anchorId="420A5800" wp14:editId="34E298E7">
                 <wp:simplePos x="0" y="0"/>
                 <wp:positionH relativeFrom="column">
                   <wp:posOffset>1230630</wp:posOffset>
@@ -3666,7 +3496,7 @@
           </mc:Choice>
           <mc:Fallback>
             <w:pict>
-              <v:oval w14:anchorId="420A5800" id="Oval 264" o:spid="_x0000_s1071" style="position:absolute;margin-left:96.9pt;margin-top:4.15pt;width:55.5pt;height:55.5pt;z-index:-251493376;visibility:visible;mso-wrap-style:square;mso-width-percent:0;mso-height-percent:0;mso-wrap-distance-left:9pt;mso-wrap-distance-top:0;mso-wrap-distance-right:9pt;mso-wrap-distance-bottom:0;mso-position-horizontal:absolute;mso-position-horizontal-relative:text;mso-position-vertical:absolute;mso-position-vertical-relative:text;mso-width-percent:0;mso-height-percent:0;mso-width-relative:margin;mso-height-relative:margin;v-text-anchor:middle" wrapcoords="7005 -19 0 3484 0 14576 1751 18662 5838 21581 6422 21581 15178 21581 15762 21581 19849 18662 22060 11607 21600 3484 14595 -19 7005 -19" o:gfxdata="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" fillcolor="white [3201]" strokecolor="#0070c0" strokeweight="1pt">
+              <v:oval w14:anchorId="420A5800" id="Oval 264" o:spid="_x0000_s1065" style="position:absolute;margin-left:96.9pt;margin-top:4.15pt;width:55.5pt;height:55.5pt;z-index:-251493376;visibility:visible;mso-wrap-style:square;mso-width-percent:0;mso-height-percent:0;mso-wrap-distance-left:9pt;mso-wrap-distance-top:0;mso-wrap-distance-right:9pt;mso-wrap-distance-bottom:0;mso-position-horizontal:absolute;mso-position-horizontal-relative:text;mso-position-vertical:absolute;mso-position-vertical-relative:text;mso-width-percent:0;mso-height-percent:0;mso-width-relative:margin;mso-height-relative:margin;v-text-anchor:middle" wrapcoords="7005 -19 0 3484 0 14576 1751 18662 5838 21581 6422 21581 15178 21581 15762 21581 19849 18662 22060 11607 21600 3484 14595 -19 7005 -19" o:gfxdata="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" fillcolor="white [3201]" strokecolor="#0070c0" strokeweight="1pt">
                 <v:stroke joinstyle="miter"/>
                 <v:textbox>
                   <w:txbxContent>
@@ -3713,7 +3543,7 @@
         <mc:AlternateContent>
           <mc:Choice Requires="wps">
             <w:drawing>
-              <wp:anchor distT="0" distB="0" distL="114300" distR="114300" simplePos="0" relativeHeight="251821056" behindDoc="0" locked="0" layoutInCell="1" allowOverlap="1" wp14:anchorId="6874A843" wp14:editId="5E680F78">
+              <wp:anchor distT="0" distB="0" distL="114300" distR="114300" simplePos="0" relativeHeight="251821056" behindDoc="0" locked="0" layoutInCell="1" allowOverlap="1" wp14:anchorId="6874A843" wp14:editId="741098FA">
                 <wp:simplePos x="0" y="0"/>
                 <wp:positionH relativeFrom="column">
                   <wp:posOffset>0</wp:posOffset>
@@ -3798,7 +3628,7 @@
           </mc:Choice>
           <mc:Fallback>
             <w:pict>
-              <v:oval w14:anchorId="6874A843" id="Oval 254" o:spid="_x0000_s1072" style="position:absolute;margin-left:0;margin-top:0;width:55.5pt;height:55.5pt;z-index:251821056;visibility:visible;mso-wrap-style:square;mso-width-percent:0;mso-height-percent:0;mso-wrap-distance-left:9pt;mso-wrap-distance-top:0;mso-wrap-distance-right:9pt;mso-wrap-distance-bottom:0;mso-position-horizontal:absolute;mso-position-horizontal-relative:text;mso-position-vertical:absolute;mso-position-vertical-relative:text;mso-width-percent:0;mso-height-percent:0;mso-width-relative:margin;mso-height-relative:margin;v-text-anchor:middle" o:gfxdata="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" fillcolor="white [3201]" strokecolor="#4472c4 [3204]" strokeweight="1pt">
+              <v:oval w14:anchorId="6874A843" id="Oval 254" o:spid="_x0000_s1066" style="position:absolute;margin-left:0;margin-top:0;width:55.5pt;height:55.5pt;z-index:251821056;visibility:visible;mso-wrap-style:square;mso-width-percent:0;mso-height-percent:0;mso-wrap-distance-left:9pt;mso-wrap-distance-top:0;mso-wrap-distance-right:9pt;mso-wrap-distance-bottom:0;mso-position-horizontal:absolute;mso-position-horizontal-relative:text;mso-position-vertical:absolute;mso-position-vertical-relative:text;mso-width-percent:0;mso-height-percent:0;mso-width-relative:margin;mso-height-relative:margin;v-text-anchor:middle" o:gfxdata="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" fillcolor="white [3201]" strokecolor="#4472c4 [3204]" strokeweight="1pt">
                 <v:stroke joinstyle="miter"/>
                 <v:textbox>
                   <w:txbxContent>
@@ -3839,7 +3669,7 @@
         <mc:AlternateContent>
           <mc:Choice Requires="wps">
             <w:drawing>
-              <wp:anchor distT="0" distB="0" distL="114300" distR="114300" simplePos="0" relativeHeight="251824128" behindDoc="0" locked="0" layoutInCell="1" allowOverlap="1" wp14:anchorId="7E6C7C85" wp14:editId="14431CB2">
+              <wp:anchor distT="0" distB="0" distL="114300" distR="114300" simplePos="0" relativeHeight="251824128" behindDoc="0" locked="0" layoutInCell="1" allowOverlap="1" wp14:anchorId="7E6C7C85" wp14:editId="3BC99E77">
                 <wp:simplePos x="0" y="0"/>
                 <wp:positionH relativeFrom="column">
                   <wp:posOffset>2489200</wp:posOffset>
@@ -3899,7 +3729,7 @@
           </mc:Choice>
           <mc:Fallback>
             <w:pict>
-              <v:oval w14:anchorId="76336106" id="Oval 266" o:spid="_x0000_s1026" style="position:absolute;margin-left:196pt;margin-top:2.05pt;width:55.5pt;height:55.5pt;z-index:251824128;visibility:visible;mso-wrap-style:square;mso-width-percent:0;mso-height-percent:0;mso-wrap-distance-left:9pt;mso-wrap-distance-top:0;mso-wrap-distance-right:9pt;mso-wrap-distance-bottom:0;mso-position-horizontal:absolute;mso-position-horizontal-relative:text;mso-position-vertical:absolute;mso-position-vertical-relative:text;mso-width-percent:0;mso-height-percent:0;mso-width-relative:margin;mso-height-relative:margin;v-text-anchor:middle" o:gfxdata="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" fillcolor="white [3201]" strokecolor="black [3200]" strokeweight="1pt">
+              <v:oval w14:anchorId="5FB9325B" id="Oval 266" o:spid="_x0000_s1026" style="position:absolute;margin-left:196pt;margin-top:2.05pt;width:55.5pt;height:55.5pt;z-index:251824128;visibility:visible;mso-wrap-style:square;mso-width-percent:0;mso-height-percent:0;mso-wrap-distance-left:9pt;mso-wrap-distance-top:0;mso-wrap-distance-right:9pt;mso-wrap-distance-bottom:0;mso-position-horizontal:absolute;mso-position-horizontal-relative:text;mso-position-vertical:absolute;mso-position-vertical-relative:text;mso-width-percent:0;mso-height-percent:0;mso-width-relative:margin;mso-height-relative:margin;v-text-anchor:middle" o:gfxdata="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" fillcolor="white [3201]" strokecolor="black [3200]" strokeweight="1pt">
                 <v:stroke joinstyle="miter"/>
               </v:oval>
             </w:pict>
@@ -3915,7 +3745,7 @@
         <mc:AlternateContent>
           <mc:Choice Requires="wps">
             <w:drawing>
-              <wp:anchor distT="0" distB="0" distL="114300" distR="114300" simplePos="0" relativeHeight="251825152" behindDoc="0" locked="0" layoutInCell="1" allowOverlap="1" wp14:anchorId="392FE5F6" wp14:editId="6DB09E7F">
+              <wp:anchor distT="0" distB="0" distL="114300" distR="114300" simplePos="0" relativeHeight="251825152" behindDoc="0" locked="0" layoutInCell="1" allowOverlap="1" wp14:anchorId="392FE5F6" wp14:editId="40D10795">
                 <wp:simplePos x="0" y="0"/>
                 <wp:positionH relativeFrom="column">
                   <wp:posOffset>3740150</wp:posOffset>
@@ -3975,7 +3805,7 @@
           </mc:Choice>
           <mc:Fallback>
             <w:pict>
-              <v:oval w14:anchorId="7D98CE39" id="Oval 268" o:spid="_x0000_s1026" style="position:absolute;margin-left:294.5pt;margin-top:3.05pt;width:55.5pt;height:55.5pt;z-index:251825152;visibility:visible;mso-wrap-style:square;mso-width-percent:0;mso-height-percent:0;mso-wrap-distance-left:9pt;mso-wrap-distance-top:0;mso-wrap-distance-right:9pt;mso-wrap-distance-bottom:0;mso-position-horizontal:absolute;mso-position-horizontal-relative:text;mso-position-vertical:absolute;mso-position-vertical-relative:text;mso-width-percent:0;mso-height-percent:0;mso-width-relative:margin;mso-height-relative:margin;v-text-anchor:middle" o:gfxdata="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" fillcolor="white [3201]" strokecolor="black [3200]" strokeweight="1pt">
+              <v:oval w14:anchorId="14431871" id="Oval 268" o:spid="_x0000_s1026" style="position:absolute;margin-left:294.5pt;margin-top:3.05pt;width:55.5pt;height:55.5pt;z-index:251825152;visibility:visible;mso-wrap-style:square;mso-width-percent:0;mso-height-percent:0;mso-wrap-distance-left:9pt;mso-wrap-distance-top:0;mso-wrap-distance-right:9pt;mso-wrap-distance-bottom:0;mso-position-horizontal:absolute;mso-position-horizontal-relative:text;mso-position-vertical:absolute;mso-position-vertical-relative:text;mso-width-percent:0;mso-height-percent:0;mso-width-relative:margin;mso-height-relative:margin;v-text-anchor:middle" o:gfxdata="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" fillcolor="white [3201]" strokecolor="black [3200]" strokeweight="1pt">
                 <v:stroke joinstyle="miter"/>
               </v:oval>
             </w:pict>
@@ -3991,7 +3821,7 @@
         <mc:AlternateContent>
           <mc:Choice Requires="wps">
             <w:drawing>
-              <wp:anchor distT="0" distB="0" distL="114300" distR="114300" simplePos="0" relativeHeight="251826176" behindDoc="0" locked="0" layoutInCell="1" allowOverlap="1" wp14:anchorId="7AF72B0D" wp14:editId="2BBD5311">
+              <wp:anchor distT="0" distB="0" distL="114300" distR="114300" simplePos="0" relativeHeight="251826176" behindDoc="0" locked="0" layoutInCell="1" allowOverlap="1" wp14:anchorId="7AF72B0D" wp14:editId="2E1CBC7E">
                 <wp:simplePos x="0" y="0"/>
                 <wp:positionH relativeFrom="column">
                   <wp:posOffset>5060950</wp:posOffset>
@@ -4051,7 +3881,7 @@
           </mc:Choice>
           <mc:Fallback>
             <w:pict>
-              <v:oval w14:anchorId="2B06974D" id="Oval 269" o:spid="_x0000_s1026" style="position:absolute;margin-left:398.5pt;margin-top:3.05pt;width:55.5pt;height:55.5pt;z-index:251826176;visibility:visible;mso-wrap-style:square;mso-width-percent:0;mso-height-percent:0;mso-wrap-distance-left:9pt;mso-wrap-distance-top:0;mso-wrap-distance-right:9pt;mso-wrap-distance-bottom:0;mso-position-horizontal:absolute;mso-position-horizontal-relative:text;mso-position-vertical:absolute;mso-position-vertical-relative:text;mso-width-percent:0;mso-height-percent:0;mso-width-relative:margin;mso-height-relative:margin;v-text-anchor:middle" o:gfxdata="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" fillcolor="white [3201]" strokecolor="black [3200]" strokeweight="1pt">
+              <v:oval w14:anchorId="313F9AA8" id="Oval 269" o:spid="_x0000_s1026" style="position:absolute;margin-left:398.5pt;margin-top:3.05pt;width:55.5pt;height:55.5pt;z-index:251826176;visibility:visible;mso-wrap-style:square;mso-width-percent:0;mso-height-percent:0;mso-wrap-distance-left:9pt;mso-wrap-distance-top:0;mso-wrap-distance-right:9pt;mso-wrap-distance-bottom:0;mso-position-horizontal:absolute;mso-position-horizontal-relative:text;mso-position-vertical:absolute;mso-position-vertical-relative:text;mso-width-percent:0;mso-height-percent:0;mso-width-relative:margin;mso-height-relative:margin;v-text-anchor:middle" o:gfxdata="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" fillcolor="white [3201]" strokecolor="black [3200]" strokeweight="1pt">
                 <v:stroke joinstyle="miter"/>
               </v:oval>
             </w:pict>
@@ -4067,7 +3897,7 @@
         <mc:AlternateContent>
           <mc:Choice Requires="wps">
             <w:drawing>
-              <wp:anchor distT="0" distB="0" distL="114300" distR="114300" simplePos="0" relativeHeight="251827200" behindDoc="0" locked="0" layoutInCell="1" allowOverlap="1" wp14:anchorId="43E9BC61" wp14:editId="1928806E">
+              <wp:anchor distT="0" distB="0" distL="114300" distR="114300" simplePos="0" relativeHeight="251827200" behindDoc="0" locked="0" layoutInCell="1" allowOverlap="1" wp14:anchorId="43E9BC61" wp14:editId="1F77EDB1">
                 <wp:simplePos x="0" y="0"/>
                 <wp:positionH relativeFrom="column">
                   <wp:posOffset>698500</wp:posOffset>
@@ -4116,7 +3946,7 @@
           </mc:Choice>
           <mc:Fallback>
             <w:pict>
-              <v:line w14:anchorId="393E8F1C" id="Straight Connector 283" o:spid="_x0000_s1026" style="position:absolute;z-index:251827200;visibility:visible;mso-wrap-style:square;mso-wrap-distance-left:9pt;mso-wrap-distance-top:0;mso-wrap-distance-right:9pt;mso-wrap-distance-bottom:0;mso-position-horizontal:absolute;mso-position-horizontal-relative:text;mso-position-vertical:absolute;mso-position-vertical-relative:text" from="55pt,31.6pt" to="95pt,31.6pt" o:gfxdata="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" strokecolor="#4472c4 [3204]" strokeweight="1pt">
+              <v:line w14:anchorId="7AF25519" id="Straight Connector 283" o:spid="_x0000_s1026" style="position:absolute;z-index:251827200;visibility:visible;mso-wrap-style:square;mso-wrap-distance-left:9pt;mso-wrap-distance-top:0;mso-wrap-distance-right:9pt;mso-wrap-distance-bottom:0;mso-position-horizontal:absolute;mso-position-horizontal-relative:text;mso-position-vertical:absolute;mso-position-vertical-relative:text" from="55pt,31.6pt" to="95pt,31.6pt" o:gfxdata="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" strokecolor="#4472c4 [3204]" strokeweight="1pt">
                 <v:stroke joinstyle="miter"/>
               </v:line>
             </w:pict>
@@ -4132,7 +3962,7 @@
         <mc:AlternateContent>
           <mc:Choice Requires="wps">
             <w:drawing>
-              <wp:anchor distT="0" distB="0" distL="114300" distR="114300" simplePos="0" relativeHeight="251829248" behindDoc="0" locked="0" layoutInCell="1" allowOverlap="1" wp14:anchorId="08A85250" wp14:editId="41D3B9DA">
+              <wp:anchor distT="0" distB="0" distL="114300" distR="114300" simplePos="0" relativeHeight="251829248" behindDoc="0" locked="0" layoutInCell="1" allowOverlap="1" wp14:anchorId="08A85250" wp14:editId="56E65074">
                 <wp:simplePos x="0" y="0"/>
                 <wp:positionH relativeFrom="column">
                   <wp:posOffset>3206750</wp:posOffset>
@@ -4181,7 +4011,7 @@
           </mc:Choice>
           <mc:Fallback>
             <w:pict>
-              <v:line w14:anchorId="1490A746" id="Straight Connector 285" o:spid="_x0000_s1026" style="position:absolute;z-index:251829248;visibility:visible;mso-wrap-style:square;mso-wrap-distance-left:9pt;mso-wrap-distance-top:0;mso-wrap-distance-right:9pt;mso-wrap-distance-bottom:0;mso-position-horizontal:absolute;mso-position-horizontal-relative:text;mso-position-vertical:absolute;mso-position-vertical-relative:text" from="252.5pt,31.6pt" to="292.5pt,31.6pt" o:gfxdata="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" strokecolor="#4472c4 [3204]" strokeweight="1pt">
+              <v:line w14:anchorId="6BEEDBC2" id="Straight Connector 285" o:spid="_x0000_s1026" style="position:absolute;z-index:251829248;visibility:visible;mso-wrap-style:square;mso-wrap-distance-left:9pt;mso-wrap-distance-top:0;mso-wrap-distance-right:9pt;mso-wrap-distance-bottom:0;mso-position-horizontal:absolute;mso-position-horizontal-relative:text;mso-position-vertical:absolute;mso-position-vertical-relative:text" from="252.5pt,31.6pt" to="292.5pt,31.6pt" o:gfxdata="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" strokecolor="#4472c4 [3204]" strokeweight="1pt">
                 <v:stroke joinstyle="miter"/>
               </v:line>
             </w:pict>
@@ -4197,7 +4027,7 @@
         <mc:AlternateContent>
           <mc:Choice Requires="wps">
             <w:drawing>
-              <wp:anchor distT="0" distB="0" distL="114300" distR="114300" simplePos="0" relativeHeight="251830272" behindDoc="0" locked="0" layoutInCell="1" allowOverlap="1" wp14:anchorId="5BE61210" wp14:editId="728DBB61">
+              <wp:anchor distT="0" distB="0" distL="114300" distR="114300" simplePos="0" relativeHeight="251830272" behindDoc="0" locked="0" layoutInCell="1" allowOverlap="1" wp14:anchorId="5BE61210" wp14:editId="5CA951F9">
                 <wp:simplePos x="0" y="0"/>
                 <wp:positionH relativeFrom="column">
                   <wp:posOffset>4451350</wp:posOffset>
@@ -4249,7 +4079,7 @@
           </mc:Choice>
           <mc:Fallback>
             <w:pict>
-              <v:line w14:anchorId="30B9BC28" id="Straight Connector 286" o:spid="_x0000_s1026" style="position:absolute;z-index:251830272;visibility:visible;mso-wrap-style:square;mso-width-percent:0;mso-wrap-distance-left:9pt;mso-wrap-distance-top:0;mso-wrap-distance-right:9pt;mso-wrap-distance-bottom:0;mso-position-horizontal:absolute;mso-position-horizontal-relative:text;mso-position-vertical:absolute;mso-position-vertical-relative:text;mso-width-percent:0;mso-width-relative:margin" from="350.5pt,31.7pt" to="397.5pt,31.7pt" o:gfxdata="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" strokecolor="#4472c4 [3204]" strokeweight="1pt">
+              <v:line w14:anchorId="10E77987" id="Straight Connector 286" o:spid="_x0000_s1026" style="position:absolute;z-index:251830272;visibility:visible;mso-wrap-style:square;mso-width-percent:0;mso-wrap-distance-left:9pt;mso-wrap-distance-top:0;mso-wrap-distance-right:9pt;mso-wrap-distance-bottom:0;mso-position-horizontal:absolute;mso-position-horizontal-relative:text;mso-position-vertical:absolute;mso-position-vertical-relative:text;mso-width-percent:0;mso-width-relative:margin" from="350.5pt,31.7pt" to="397.5pt,31.7pt" o:gfxdata="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" strokecolor="#4472c4 [3204]" strokeweight="1pt">
                 <v:stroke joinstyle="miter"/>
               </v:line>
             </w:pict>
@@ -4273,7 +4103,7 @@
         <mc:AlternateContent>
           <mc:Choice Requires="wps">
             <w:drawing>
-              <wp:anchor distT="45720" distB="45720" distL="114300" distR="114300" simplePos="0" relativeHeight="251822080" behindDoc="0" locked="0" layoutInCell="1" allowOverlap="1" wp14:anchorId="59265578" wp14:editId="6CF511F4">
+              <wp:anchor distT="45720" distB="45720" distL="114300" distR="114300" simplePos="0" relativeHeight="251822080" behindDoc="0" locked="0" layoutInCell="1" allowOverlap="1" wp14:anchorId="59265578" wp14:editId="66BAA382">
                 <wp:simplePos x="0" y="0"/>
                 <wp:positionH relativeFrom="column">
                   <wp:posOffset>-165100</wp:posOffset>
@@ -4338,7 +4168,7 @@
           </mc:Choice>
           <mc:Fallback>
             <w:pict>
-              <v:shape w14:anchorId="59265578" id="_x0000_s1073" type="#_x0000_t202" style="position:absolute;margin-left:-13pt;margin-top:31.15pt;width:84pt;height:19pt;z-index:251822080;visibility:visible;mso-wrap-style:square;mso-width-percent:0;mso-height-percent:0;mso-wrap-distance-left:9pt;mso-wrap-distance-top:3.6pt;mso-wrap-distance-right:9pt;mso-wrap-distance-bottom:3.6pt;mso-position-horizontal:absolute;mso-position-horizontal-relative:text;mso-position-vertical:absolute;mso-position-vertical-relative:text;mso-width-percent:0;mso-height-percent:0;mso-width-relative:margin;mso-height-relative:margin;v-text-anchor:top" o:gfxdata="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" stroked="f">
+              <v:shape w14:anchorId="59265578" id="_x0000_s1067" type="#_x0000_t202" style="position:absolute;margin-left:-13pt;margin-top:31.15pt;width:84pt;height:19pt;z-index:251822080;visibility:visible;mso-wrap-style:square;mso-width-percent:0;mso-height-percent:0;mso-wrap-distance-left:9pt;mso-wrap-distance-top:3.6pt;mso-wrap-distance-right:9pt;mso-wrap-distance-bottom:3.6pt;mso-position-horizontal:absolute;mso-position-horizontal-relative:text;mso-position-vertical:absolute;mso-position-vertical-relative:text;mso-width-percent:0;mso-height-percent:0;mso-width-relative:margin;mso-height-relative:margin;v-text-anchor:top" o:gfxdata="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" stroked="f">
                 <v:textbox>
                   <w:txbxContent>
                     <w:p>
@@ -4363,7 +4193,7 @@
         <mc:AlternateContent>
           <mc:Choice Requires="wps">
             <w:drawing>
-              <wp:anchor distT="45720" distB="45720" distL="114300" distR="114300" simplePos="0" relativeHeight="251834368" behindDoc="0" locked="0" layoutInCell="1" allowOverlap="1" wp14:anchorId="04948130" wp14:editId="2AAC9244">
+              <wp:anchor distT="45720" distB="45720" distL="114300" distR="114300" simplePos="0" relativeHeight="251834368" behindDoc="0" locked="0" layoutInCell="1" allowOverlap="1" wp14:anchorId="04948130" wp14:editId="211F9B34">
                 <wp:simplePos x="0" y="0"/>
                 <wp:positionH relativeFrom="column">
                   <wp:posOffset>5181600</wp:posOffset>
@@ -4428,11 +4258,7 @@
           </mc:Choice>
           <mc:Fallback>
             <w:pict>
-              <v:shapetype w14:anchorId="04948130" id="_x0000_t202" coordsize="21600,21600" o:spt="202" path="m,l,21600r21600,l21600,xe">
-                <v:stroke joinstyle="miter"/>
-                <v:path gradientshapeok="t" o:connecttype="rect"/>
-              </v:shapetype>
-              <v:shape id="_x0000_s1073" type="#_x0000_t202" style="position:absolute;margin-left:408pt;margin-top:31.5pt;width:50pt;height:21pt;z-index:251834368;visibility:visible;mso-wrap-style:square;mso-width-percent:0;mso-height-percent:0;mso-wrap-distance-left:9pt;mso-wrap-distance-top:3.6pt;mso-wrap-distance-right:9pt;mso-wrap-distance-bottom:3.6pt;mso-position-horizontal:absolute;mso-position-horizontal-relative:text;mso-position-vertical:absolute;mso-position-vertical-relative:text;mso-width-percent:0;mso-height-percent:0;mso-width-relative:margin;mso-height-relative:margin;v-text-anchor:top" o:gfxdata="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" stroked="f">
+              <v:shape w14:anchorId="04948130" id="_x0000_s1068" type="#_x0000_t202" style="position:absolute;margin-left:408pt;margin-top:31.5pt;width:50pt;height:21pt;z-index:251834368;visibility:visible;mso-wrap-style:square;mso-width-percent:0;mso-height-percent:0;mso-wrap-distance-left:9pt;mso-wrap-distance-top:3.6pt;mso-wrap-distance-right:9pt;mso-wrap-distance-bottom:3.6pt;mso-position-horizontal:absolute;mso-position-horizontal-relative:text;mso-position-vertical:absolute;mso-position-vertical-relative:text;mso-width-percent:0;mso-height-percent:0;mso-width-relative:margin;mso-height-relative:margin;v-text-anchor:top" o:gfxdata="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" stroked="f">
                 <v:textbox>
                   <w:txbxContent>
                     <w:p>
@@ -4457,7 +4283,7 @@
         <mc:AlternateContent>
           <mc:Choice Requires="wps">
             <w:drawing>
-              <wp:anchor distT="45720" distB="45720" distL="114300" distR="114300" simplePos="0" relativeHeight="251833344" behindDoc="0" locked="0" layoutInCell="1" allowOverlap="1" wp14:anchorId="735D76E1" wp14:editId="576722BD">
+              <wp:anchor distT="45720" distB="45720" distL="114300" distR="114300" simplePos="0" relativeHeight="251833344" behindDoc="0" locked="0" layoutInCell="1" allowOverlap="1" wp14:anchorId="735D76E1" wp14:editId="5491DFB9">
                 <wp:simplePos x="0" y="0"/>
                 <wp:positionH relativeFrom="column">
                   <wp:posOffset>3752850</wp:posOffset>
@@ -4522,7 +4348,7 @@
           </mc:Choice>
           <mc:Fallback>
             <w:pict>
-              <v:shape w14:anchorId="735D76E1" id="_x0000_s1074" type="#_x0000_t202" style="position:absolute;margin-left:295.5pt;margin-top:32.5pt;width:50pt;height:21pt;z-index:251833344;visibility:visible;mso-wrap-style:square;mso-width-percent:0;mso-height-percent:0;mso-wrap-distance-left:9pt;mso-wrap-distance-top:3.6pt;mso-wrap-distance-right:9pt;mso-wrap-distance-bottom:3.6pt;mso-position-horizontal:absolute;mso-position-horizontal-relative:text;mso-position-vertical:absolute;mso-position-vertical-relative:text;mso-width-percent:0;mso-height-percent:0;mso-width-relative:margin;mso-height-relative:margin;v-text-anchor:top" o:gfxdata="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" stroked="f">
+              <v:shape w14:anchorId="735D76E1" id="_x0000_s1069" type="#_x0000_t202" style="position:absolute;margin-left:295.5pt;margin-top:32.5pt;width:50pt;height:21pt;z-index:251833344;visibility:visible;mso-wrap-style:square;mso-width-percent:0;mso-height-percent:0;mso-wrap-distance-left:9pt;mso-wrap-distance-top:3.6pt;mso-wrap-distance-right:9pt;mso-wrap-distance-bottom:3.6pt;mso-position-horizontal:absolute;mso-position-horizontal-relative:text;mso-position-vertical:absolute;mso-position-vertical-relative:text;mso-width-percent:0;mso-height-percent:0;mso-width-relative:margin;mso-height-relative:margin;v-text-anchor:top" o:gfxdata="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" stroked="f">
                 <v:textbox>
                   <w:txbxContent>
                     <w:p>
@@ -4547,7 +4373,7 @@
         <mc:AlternateContent>
           <mc:Choice Requires="wps">
             <w:drawing>
-              <wp:anchor distT="45720" distB="45720" distL="114300" distR="114300" simplePos="0" relativeHeight="251832320" behindDoc="0" locked="0" layoutInCell="1" allowOverlap="1" wp14:anchorId="40EC38F3" wp14:editId="6110AA6E">
+              <wp:anchor distT="45720" distB="45720" distL="114300" distR="114300" simplePos="0" relativeHeight="251832320" behindDoc="0" locked="0" layoutInCell="1" allowOverlap="1" wp14:anchorId="40EC38F3" wp14:editId="7B40A122">
                 <wp:simplePos x="0" y="0"/>
                 <wp:positionH relativeFrom="column">
                   <wp:posOffset>2546350</wp:posOffset>
@@ -4612,7 +4438,7 @@
           </mc:Choice>
           <mc:Fallback>
             <w:pict>
-              <v:shape w14:anchorId="40EC38F3" id="_x0000_s1075" type="#_x0000_t202" style="position:absolute;margin-left:200.5pt;margin-top:33.5pt;width:50pt;height:21pt;z-index:251832320;visibility:visible;mso-wrap-style:square;mso-width-percent:0;mso-height-percent:0;mso-wrap-distance-left:9pt;mso-wrap-distance-top:3.6pt;mso-wrap-distance-right:9pt;mso-wrap-distance-bottom:3.6pt;mso-position-horizontal:absolute;mso-position-horizontal-relative:text;mso-position-vertical:absolute;mso-position-vertical-relative:text;mso-width-percent:0;mso-height-percent:0;mso-width-relative:margin;mso-height-relative:margin;v-text-anchor:top" o:gfxdata="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" stroked="f">
+              <v:shape w14:anchorId="40EC38F3" id="_x0000_s1070" type="#_x0000_t202" style="position:absolute;margin-left:200.5pt;margin-top:33.5pt;width:50pt;height:21pt;z-index:251832320;visibility:visible;mso-wrap-style:square;mso-width-percent:0;mso-height-percent:0;mso-wrap-distance-left:9pt;mso-wrap-distance-top:3.6pt;mso-wrap-distance-right:9pt;mso-wrap-distance-bottom:3.6pt;mso-position-horizontal:absolute;mso-position-horizontal-relative:text;mso-position-vertical:absolute;mso-position-vertical-relative:text;mso-width-percent:0;mso-height-percent:0;mso-width-relative:margin;mso-height-relative:margin;v-text-anchor:top" o:gfxdata="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" stroked="f">
                 <v:textbox>
                   <w:txbxContent>
                     <w:p>
@@ -4637,7 +4463,7 @@
         <mc:AlternateContent>
           <mc:Choice Requires="wps">
             <w:drawing>
-              <wp:anchor distT="45720" distB="45720" distL="114300" distR="114300" simplePos="0" relativeHeight="251831296" behindDoc="0" locked="0" layoutInCell="1" allowOverlap="1" wp14:anchorId="2522CFE4" wp14:editId="71945986">
+              <wp:anchor distT="45720" distB="45720" distL="114300" distR="114300" simplePos="0" relativeHeight="251831296" behindDoc="0" locked="0" layoutInCell="1" allowOverlap="1" wp14:anchorId="2522CFE4" wp14:editId="797288E3">
                 <wp:simplePos x="0" y="0"/>
                 <wp:positionH relativeFrom="column">
                   <wp:posOffset>1187450</wp:posOffset>
@@ -4702,7 +4528,7 @@
           </mc:Choice>
           <mc:Fallback>
             <w:pict>
-              <v:shape w14:anchorId="2522CFE4" id="_x0000_s1077" type="#_x0000_t202" style="position:absolute;margin-left:93.5pt;margin-top:31.5pt;width:50pt;height:21pt;z-index:251831296;visibility:visible;mso-wrap-style:square;mso-width-percent:0;mso-height-percent:0;mso-wrap-distance-left:9pt;mso-wrap-distance-top:3.6pt;mso-wrap-distance-right:9pt;mso-wrap-distance-bottom:3.6pt;mso-position-horizontal:absolute;mso-position-horizontal-relative:text;mso-position-vertical:absolute;mso-position-vertical-relative:text;mso-width-percent:0;mso-height-percent:0;mso-width-relative:margin;mso-height-relative:margin;v-text-anchor:top" o:gfxdata="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" stroked="f">
+              <v:shape w14:anchorId="2522CFE4" id="_x0000_s1071" type="#_x0000_t202" style="position:absolute;margin-left:93.5pt;margin-top:31.5pt;width:50pt;height:21pt;z-index:251831296;visibility:visible;mso-wrap-style:square;mso-width-percent:0;mso-height-percent:0;mso-wrap-distance-left:9pt;mso-wrap-distance-top:3.6pt;mso-wrap-distance-right:9pt;mso-wrap-distance-bottom:3.6pt;mso-position-horizontal:absolute;mso-position-horizontal-relative:text;mso-position-vertical:absolute;mso-position-vertical-relative:text;mso-width-percent:0;mso-height-percent:0;mso-width-relative:margin;mso-height-relative:margin;v-text-anchor:top" o:gfxdata="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" stroked="f">
                 <v:textbox>
                   <w:txbxContent>
                     <w:p>
@@ -4766,7 +4592,7 @@
         <mc:AlternateContent>
           <mc:Choice Requires="wps">
             <w:drawing>
-              <wp:anchor distT="0" distB="0" distL="114300" distR="114300" simplePos="0" relativeHeight="251836416" behindDoc="0" locked="0" layoutInCell="1" allowOverlap="1" wp14:anchorId="41377DAB" wp14:editId="1D74B728">
+              <wp:anchor distT="0" distB="0" distL="114300" distR="114300" simplePos="0" relativeHeight="251836416" behindDoc="0" locked="0" layoutInCell="1" allowOverlap="1" wp14:anchorId="41377DAB" wp14:editId="39FA7044">
                 <wp:simplePos x="0" y="0"/>
                 <wp:positionH relativeFrom="margin">
                   <wp:align>left</wp:align>
@@ -4846,11 +4672,7 @@
           </mc:Choice>
           <mc:Fallback>
             <w:pict>
-              <v:shapetype w14:anchorId="41377DAB" id="_x0000_t109" coordsize="21600,21600" o:spt="109" path="m,l,21600r21600,l21600,xe">
-                <v:stroke joinstyle="miter"/>
-                <v:path gradientshapeok="t" o:connecttype="rect"/>
-              </v:shapetype>
-              <v:shape id="Flowchart: Process 221" o:spid="_x0000_s1078" type="#_x0000_t109" style="position:absolute;margin-left:0;margin-top:19.3pt;width:204.5pt;height:39.05pt;z-index:251836416;visibility:visible;mso-wrap-style:square;mso-width-percent:0;mso-height-percent:0;mso-wrap-distance-left:9pt;mso-wrap-distance-top:0;mso-wrap-distance-right:9pt;mso-wrap-distance-bottom:0;mso-position-horizontal:left;mso-position-horizontal-relative:margin;mso-position-vertical:absolute;mso-position-vertical-relative:text;mso-width-percent:0;mso-height-percent:0;mso-width-relative:margin;mso-height-relative:margin;v-text-anchor:middle" o:gfxdata="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" fillcolor="white [3201]" strokecolor="#a5a5a5 [3206]" strokeweight="1pt">
+              <v:shape w14:anchorId="41377DAB" id="Flowchart: Process 221" o:spid="_x0000_s1072" type="#_x0000_t109" style="position:absolute;margin-left:0;margin-top:19.3pt;width:204.5pt;height:39.05pt;z-index:251836416;visibility:visible;mso-wrap-style:square;mso-width-percent:0;mso-height-percent:0;mso-wrap-distance-left:9pt;mso-wrap-distance-top:0;mso-wrap-distance-right:9pt;mso-wrap-distance-bottom:0;mso-position-horizontal:left;mso-position-horizontal-relative:margin;mso-position-vertical:absolute;mso-position-vertical-relative:text;mso-width-percent:0;mso-height-percent:0;mso-width-relative:margin;mso-height-relative:margin;v-text-anchor:middle" o:gfxdata="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" fillcolor="white [3201]" strokecolor="#a5a5a5 [3206]" strokeweight="1pt">
                 <v:textbox>
                   <w:txbxContent>
                     <w:p>
@@ -4886,7 +4708,7 @@
         <mc:AlternateContent>
           <mc:Choice Requires="wps">
             <w:drawing>
-              <wp:anchor distT="0" distB="0" distL="114300" distR="114300" simplePos="0" relativeHeight="251837440" behindDoc="0" locked="0" layoutInCell="1" allowOverlap="1" wp14:anchorId="1F2C4FD3" wp14:editId="49299C10">
+              <wp:anchor distT="0" distB="0" distL="114300" distR="114300" simplePos="0" relativeHeight="251837440" behindDoc="0" locked="0" layoutInCell="1" allowOverlap="1" wp14:anchorId="1F2C4FD3" wp14:editId="57B1A7A9">
                 <wp:simplePos x="0" y="0"/>
                 <wp:positionH relativeFrom="margin">
                   <wp:align>right</wp:align>
@@ -4973,7 +4795,7 @@
           </mc:Choice>
           <mc:Fallback>
             <w:pict>
-              <v:shape w14:anchorId="1F2C4FD3" id="Flowchart: Process 222" o:spid="_x0000_s1079" type="#_x0000_t109" style="position:absolute;margin-left:170.9pt;margin-top:19.3pt;width:222.1pt;height:39.8pt;z-index:251837440;visibility:visible;mso-wrap-style:square;mso-width-percent:0;mso-height-percent:0;mso-wrap-distance-left:9pt;mso-wrap-distance-top:0;mso-wrap-distance-right:9pt;mso-wrap-distance-bottom:0;mso-position-horizontal:right;mso-position-horizontal-relative:margin;mso-position-vertical:absolute;mso-position-vertical-relative:text;mso-width-percent:0;mso-height-percent:0;mso-width-relative:margin;mso-height-relative:margin;v-text-anchor:middle" o:gfxdata="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" fillcolor="white [3201]" strokecolor="#a5a5a5 [3206]" strokeweight="1pt">
+              <v:shape w14:anchorId="1F2C4FD3" id="Flowchart: Process 222" o:spid="_x0000_s1073" type="#_x0000_t109" style="position:absolute;margin-left:170.9pt;margin-top:19.3pt;width:222.1pt;height:39.8pt;z-index:251837440;visibility:visible;mso-wrap-style:square;mso-width-percent:0;mso-height-percent:0;mso-wrap-distance-left:9pt;mso-wrap-distance-top:0;mso-wrap-distance-right:9pt;mso-wrap-distance-bottom:0;mso-position-horizontal:right;mso-position-horizontal-relative:margin;mso-position-vertical:absolute;mso-position-vertical-relative:text;mso-width-percent:0;mso-height-percent:0;mso-width-relative:margin;mso-height-relative:margin;v-text-anchor:middle" o:gfxdata="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" fillcolor="white [3201]" strokecolor="#a5a5a5 [3206]" strokeweight="1pt">
                 <v:textbox>
                   <w:txbxContent>
                     <w:p>
@@ -5032,7 +4854,7 @@
         <mc:AlternateContent>
           <mc:Choice Requires="wps">
             <w:drawing>
-              <wp:anchor distT="0" distB="0" distL="114300" distR="114300" simplePos="0" relativeHeight="251838464" behindDoc="0" locked="0" layoutInCell="1" allowOverlap="1" wp14:anchorId="2FB0F1F2" wp14:editId="358E2EDA">
+              <wp:anchor distT="0" distB="0" distL="114300" distR="114300" simplePos="0" relativeHeight="251838464" behindDoc="0" locked="0" layoutInCell="1" allowOverlap="1" wp14:anchorId="2FB0F1F2" wp14:editId="5579D8C2">
                 <wp:simplePos x="0" y="0"/>
                 <wp:positionH relativeFrom="margin">
                   <wp:align>left</wp:align>
@@ -5112,7 +4934,7 @@
           </mc:Choice>
           <mc:Fallback>
             <w:pict>
-              <v:shape w14:anchorId="2FB0F1F2" id="Flowchart: Process 223" o:spid="_x0000_s1080" type="#_x0000_t109" style="position:absolute;margin-left:0;margin-top:20.2pt;width:452.7pt;height:37.55pt;z-index:251838464;visibility:visible;mso-wrap-style:square;mso-width-percent:0;mso-height-percent:0;mso-wrap-distance-left:9pt;mso-wrap-distance-top:0;mso-wrap-distance-right:9pt;mso-wrap-distance-bottom:0;mso-position-horizontal:left;mso-position-horizontal-relative:margin;mso-position-vertical:absolute;mso-position-vertical-relative:text;mso-width-percent:0;mso-height-percent:0;mso-width-relative:margin;mso-height-relative:margin;v-text-anchor:middle" o:gfxdata="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" fillcolor="white [3201]" strokecolor="#a5a5a5 [3206]" strokeweight="1pt">
+              <v:shape w14:anchorId="2FB0F1F2" id="Flowchart: Process 223" o:spid="_x0000_s1074" type="#_x0000_t109" style="position:absolute;margin-left:0;margin-top:20.2pt;width:452.7pt;height:37.55pt;z-index:251838464;visibility:visible;mso-wrap-style:square;mso-width-percent:0;mso-height-percent:0;mso-wrap-distance-left:9pt;mso-wrap-distance-top:0;mso-wrap-distance-right:9pt;mso-wrap-distance-bottom:0;mso-position-horizontal:left;mso-position-horizontal-relative:margin;mso-position-vertical:absolute;mso-position-vertical-relative:text;mso-width-percent:0;mso-height-percent:0;mso-width-relative:margin;mso-height-relative:margin;v-text-anchor:middle" o:gfxdata="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" fillcolor="white [3201]" strokecolor="#a5a5a5 [3206]" strokeweight="1pt">
                 <v:textbox>
                   <w:txbxContent>
                     <w:p>
@@ -5164,7 +4986,7 @@
         <mc:AlternateContent>
           <mc:Choice Requires="wps">
             <w:drawing>
-              <wp:anchor distT="0" distB="0" distL="114300" distR="114300" simplePos="0" relativeHeight="251839488" behindDoc="0" locked="0" layoutInCell="1" allowOverlap="1" wp14:anchorId="279FC882" wp14:editId="2DFA9E3A">
+              <wp:anchor distT="0" distB="0" distL="114300" distR="114300" simplePos="0" relativeHeight="251839488" behindDoc="0" locked="0" layoutInCell="1" allowOverlap="1" wp14:anchorId="279FC882" wp14:editId="3E7D6690">
                 <wp:simplePos x="0" y="0"/>
                 <wp:positionH relativeFrom="margin">
                   <wp:align>left</wp:align>
@@ -5241,7 +5063,7 @@
           </mc:Choice>
           <mc:Fallback>
             <w:pict>
-              <v:shape w14:anchorId="279FC882" id="Flowchart: Process 288" o:spid="_x0000_s1081" type="#_x0000_t109" style="position:absolute;margin-left:0;margin-top:23.95pt;width:285.1pt;height:38.9pt;z-index:251839488;visibility:visible;mso-wrap-style:square;mso-height-percent:0;mso-wrap-distance-left:9pt;mso-wrap-distance-top:0;mso-wrap-distance-right:9pt;mso-wrap-distance-bottom:0;mso-position-horizontal:left;mso-position-horizontal-relative:margin;mso-position-vertical:absolute;mso-position-vertical-relative:text;mso-height-percent:0;mso-height-relative:margin;v-text-anchor:middle" o:gfxdata="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" fillcolor="white [3201]" strokecolor="#a5a5a5 [3206]" strokeweight="1pt">
+              <v:shape w14:anchorId="279FC882" id="Flowchart: Process 288" o:spid="_x0000_s1075" type="#_x0000_t109" style="position:absolute;margin-left:0;margin-top:23.95pt;width:285.1pt;height:38.9pt;z-index:251839488;visibility:visible;mso-wrap-style:square;mso-height-percent:0;mso-wrap-distance-left:9pt;mso-wrap-distance-top:0;mso-wrap-distance-right:9pt;mso-wrap-distance-bottom:0;mso-position-horizontal:left;mso-position-horizontal-relative:margin;mso-position-vertical:absolute;mso-position-vertical-relative:text;mso-height-percent:0;mso-height-relative:margin;v-text-anchor:middle" o:gfxdata="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" fillcolor="white [3201]" strokecolor="#a5a5a5 [3206]" strokeweight="1pt">
                 <v:textbox>
                   <w:txbxContent>
                     <w:p>
@@ -5310,7 +5132,7 @@
         <mc:AlternateContent>
           <mc:Choice Requires="wps">
             <w:drawing>
-              <wp:anchor distT="0" distB="0" distL="114300" distR="114300" simplePos="0" relativeHeight="251848704" behindDoc="0" locked="0" layoutInCell="1" allowOverlap="1" wp14:anchorId="3583BAD8" wp14:editId="3A1726E3">
+              <wp:anchor distT="0" distB="0" distL="114300" distR="114300" simplePos="0" relativeHeight="251848704" behindDoc="0" locked="0" layoutInCell="1" allowOverlap="1" wp14:anchorId="3583BAD8" wp14:editId="6BD48537">
                 <wp:simplePos x="0" y="0"/>
                 <wp:positionH relativeFrom="margin">
                   <wp:align>right</wp:align>
@@ -5390,7 +5212,7 @@
           </mc:Choice>
           <mc:Fallback>
             <w:pict>
-              <v:shape w14:anchorId="3583BAD8" id="Flowchart: Process 294" o:spid="_x0000_s1082" type="#_x0000_t109" style="position:absolute;margin-left:167.85pt;margin-top:1.05pt;width:219.05pt;height:39.8pt;z-index:251848704;visibility:visible;mso-wrap-style:square;mso-width-percent:0;mso-height-percent:0;mso-wrap-distance-left:9pt;mso-wrap-distance-top:0;mso-wrap-distance-right:9pt;mso-wrap-distance-bottom:0;mso-position-horizontal:right;mso-position-horizontal-relative:margin;mso-position-vertical:absolute;mso-position-vertical-relative:text;mso-width-percent:0;mso-height-percent:0;mso-width-relative:margin;mso-height-relative:margin;v-text-anchor:middle" o:gfxdata="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" fillcolor="white [3201]" strokecolor="#a5a5a5 [3206]" strokeweight="1pt">
+              <v:shape w14:anchorId="3583BAD8" id="Flowchart: Process 294" o:spid="_x0000_s1076" type="#_x0000_t109" style="position:absolute;margin-left:167.85pt;margin-top:1.05pt;width:219.05pt;height:39.8pt;z-index:251848704;visibility:visible;mso-wrap-style:square;mso-width-percent:0;mso-height-percent:0;mso-wrap-distance-left:9pt;mso-wrap-distance-top:0;mso-wrap-distance-right:9pt;mso-wrap-distance-bottom:0;mso-position-horizontal:right;mso-position-horizontal-relative:margin;mso-position-vertical:absolute;mso-position-vertical-relative:text;mso-width-percent:0;mso-height-percent:0;mso-width-relative:margin;mso-height-relative:margin;v-text-anchor:middle" o:gfxdata="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" fillcolor="white [3201]" strokecolor="#a5a5a5 [3206]" strokeweight="1pt">
                 <v:textbox>
                   <w:txbxContent>
                     <w:p>
@@ -5426,7 +5248,7 @@
         <mc:AlternateContent>
           <mc:Choice Requires="wps">
             <w:drawing>
-              <wp:anchor distT="0" distB="0" distL="114300" distR="114300" simplePos="0" relativeHeight="251846656" behindDoc="0" locked="0" layoutInCell="1" allowOverlap="1" wp14:anchorId="008E1F05" wp14:editId="0C6A8017">
+              <wp:anchor distT="0" distB="0" distL="114300" distR="114300" simplePos="0" relativeHeight="251846656" behindDoc="0" locked="0" layoutInCell="1" allowOverlap="1" wp14:anchorId="008E1F05" wp14:editId="53078631">
                 <wp:simplePos x="0" y="0"/>
                 <wp:positionH relativeFrom="margin">
                   <wp:align>left</wp:align>
@@ -5506,7 +5328,7 @@
           </mc:Choice>
           <mc:Fallback>
             <w:pict>
-              <v:shape w14:anchorId="008E1F05" id="Flowchart: Process 293" o:spid="_x0000_s1083" type="#_x0000_t109" style="position:absolute;margin-left:0;margin-top:.8pt;width:205.3pt;height:38.9pt;z-index:251846656;visibility:visible;mso-wrap-style:square;mso-width-percent:0;mso-height-percent:0;mso-wrap-distance-left:9pt;mso-wrap-distance-top:0;mso-wrap-distance-right:9pt;mso-wrap-distance-bottom:0;mso-position-horizontal:left;mso-position-horizontal-relative:margin;mso-position-vertical:absolute;mso-position-vertical-relative:text;mso-width-percent:0;mso-height-percent:0;mso-width-relative:margin;mso-height-relative:margin;v-text-anchor:middle" o:gfxdata="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" fillcolor="white [3201]" strokecolor="#a5a5a5 [3206]" strokeweight="1pt">
+              <v:shape w14:anchorId="008E1F05" id="Flowchart: Process 293" o:spid="_x0000_s1077" type="#_x0000_t109" style="position:absolute;margin-left:0;margin-top:.8pt;width:205.3pt;height:38.9pt;z-index:251846656;visibility:visible;mso-wrap-style:square;mso-width-percent:0;mso-height-percent:0;mso-wrap-distance-left:9pt;mso-wrap-distance-top:0;mso-wrap-distance-right:9pt;mso-wrap-distance-bottom:0;mso-position-horizontal:left;mso-position-horizontal-relative:margin;mso-position-vertical:absolute;mso-position-vertical-relative:text;mso-width-percent:0;mso-height-percent:0;mso-width-relative:margin;mso-height-relative:margin;v-text-anchor:middle" o:gfxdata="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" fillcolor="white [3201]" strokecolor="#a5a5a5 [3206]" strokeweight="1pt">
                 <v:textbox>
                   <w:txbxContent>
                     <w:p>
@@ -5558,7 +5380,7 @@
         <mc:AlternateContent>
           <mc:Choice Requires="wps">
             <w:drawing>
-              <wp:anchor distT="0" distB="0" distL="114300" distR="114300" simplePos="0" relativeHeight="251840512" behindDoc="0" locked="0" layoutInCell="1" allowOverlap="1" wp14:anchorId="0A7A6A07" wp14:editId="00520B77">
+              <wp:anchor distT="0" distB="0" distL="114300" distR="114300" simplePos="0" relativeHeight="251840512" behindDoc="0" locked="0" layoutInCell="1" allowOverlap="1" wp14:anchorId="0A7A6A07" wp14:editId="62B3DF57">
                 <wp:simplePos x="0" y="0"/>
                 <wp:positionH relativeFrom="margin">
                   <wp:posOffset>0</wp:posOffset>
@@ -5642,7 +5464,7 @@
           </mc:Choice>
           <mc:Fallback>
             <w:pict>
-              <v:shape w14:anchorId="0A7A6A07" id="Flowchart: Process 289" o:spid="_x0000_s1084" type="#_x0000_t109" style="position:absolute;margin-left:0;margin-top:2.15pt;width:285.05pt;height:38.9pt;z-index:251840512;visibility:visible;mso-wrap-style:square;mso-height-percent:0;mso-wrap-distance-left:9pt;mso-wrap-distance-top:0;mso-wrap-distance-right:9pt;mso-wrap-distance-bottom:0;mso-position-horizontal:absolute;mso-position-horizontal-relative:margin;mso-position-vertical:absolute;mso-position-vertical-relative:text;mso-height-percent:0;mso-height-relative:margin;v-text-anchor:middle" o:gfxdata="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" fillcolor="white [3201]" strokecolor="#a5a5a5 [3206]" strokeweight="1pt">
+              <v:shape w14:anchorId="0A7A6A07" id="Flowchart: Process 289" o:spid="_x0000_s1078" type="#_x0000_t109" style="position:absolute;margin-left:0;margin-top:2.15pt;width:285.05pt;height:38.9pt;z-index:251840512;visibility:visible;mso-wrap-style:square;mso-height-percent:0;mso-wrap-distance-left:9pt;mso-wrap-distance-top:0;mso-wrap-distance-right:9pt;mso-wrap-distance-bottom:0;mso-position-horizontal:absolute;mso-position-horizontal-relative:margin;mso-position-vertical:absolute;mso-position-vertical-relative:text;mso-height-percent:0;mso-height-relative:margin;v-text-anchor:middle" o:gfxdata="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" fillcolor="white [3201]" strokecolor="#a5a5a5 [3206]" strokeweight="1pt">
                 <v:textbox>
                   <w:txbxContent>
                     <w:p>
@@ -5701,7 +5523,7 @@
         <mc:AlternateContent>
           <mc:Choice Requires="wps">
             <w:drawing>
-              <wp:anchor distT="0" distB="0" distL="114300" distR="114300" simplePos="0" relativeHeight="251850752" behindDoc="0" locked="0" layoutInCell="1" allowOverlap="1" wp14:anchorId="393A5AC4" wp14:editId="42AC270B">
+              <wp:anchor distT="0" distB="0" distL="114300" distR="114300" simplePos="0" relativeHeight="251850752" behindDoc="0" locked="0" layoutInCell="1" allowOverlap="1" wp14:anchorId="393A5AC4" wp14:editId="298BE8C5">
                 <wp:simplePos x="0" y="0"/>
                 <wp:positionH relativeFrom="margin">
                   <wp:posOffset>9525</wp:posOffset>
@@ -5778,7 +5600,7 @@
           </mc:Choice>
           <mc:Fallback>
             <w:pict>
-              <v:shape w14:anchorId="393A5AC4" id="Flowchart: Process 295" o:spid="_x0000_s1085" type="#_x0000_t109" style="position:absolute;margin-left:.75pt;margin-top:6.3pt;width:285.05pt;height:38.9pt;z-index:251850752;visibility:visible;mso-wrap-style:square;mso-height-percent:0;mso-wrap-distance-left:9pt;mso-wrap-distance-top:0;mso-wrap-distance-right:9pt;mso-wrap-distance-bottom:0;mso-position-horizontal:absolute;mso-position-horizontal-relative:margin;mso-position-vertical:absolute;mso-position-vertical-relative:text;mso-height-percent:0;mso-height-relative:margin;v-text-anchor:middle" o:gfxdata="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" fillcolor="white [3201]" strokecolor="#a5a5a5 [3206]" strokeweight="1pt">
+              <v:shape w14:anchorId="393A5AC4" id="Flowchart: Process 295" o:spid="_x0000_s1079" type="#_x0000_t109" style="position:absolute;margin-left:.75pt;margin-top:6.3pt;width:285.05pt;height:38.9pt;z-index:251850752;visibility:visible;mso-wrap-style:square;mso-height-percent:0;mso-wrap-distance-left:9pt;mso-wrap-distance-top:0;mso-wrap-distance-right:9pt;mso-wrap-distance-bottom:0;mso-position-horizontal:absolute;mso-position-horizontal-relative:margin;mso-position-vertical:absolute;mso-position-vertical-relative:text;mso-height-percent:0;mso-height-relative:margin;v-text-anchor:middle" o:gfxdata="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" fillcolor="white [3201]" strokecolor="#a5a5a5 [3206]" strokeweight="1pt">
                 <v:textbox>
                   <w:txbxContent>
                     <w:p>
@@ -5793,14 +5615,7 @@
                           <w:color w:val="7F7F7F" w:themeColor="text1" w:themeTint="80"/>
                           <w:sz w:val="44"/>
                         </w:rPr>
-                        <w:t xml:space="preserve">Address Line </w:t>
-                      </w:r>
-                      <w:r>
-                        <w:rPr>
-                          <w:color w:val="7F7F7F" w:themeColor="text1" w:themeTint="80"/>
-                          <w:sz w:val="44"/>
-                        </w:rPr>
-                        <w:t>2</w:t>
+                        <w:t>Address Line 2</w:t>
                       </w:r>
                     </w:p>
                     <w:p/>
@@ -5837,7 +5652,7 @@
         <mc:AlternateContent>
           <mc:Choice Requires="wps">
             <w:drawing>
-              <wp:anchor distT="0" distB="0" distL="114300" distR="114300" simplePos="0" relativeHeight="251844608" behindDoc="0" locked="0" layoutInCell="1" allowOverlap="1" wp14:anchorId="2EF63CAA" wp14:editId="65CA7491">
+              <wp:anchor distT="0" distB="0" distL="114300" distR="114300" simplePos="0" relativeHeight="251844608" behindDoc="0" locked="0" layoutInCell="1" allowOverlap="1" wp14:anchorId="2EF63CAA" wp14:editId="776D9113">
                 <wp:simplePos x="0" y="0"/>
                 <wp:positionH relativeFrom="margin">
                   <wp:posOffset>2112010</wp:posOffset>
@@ -5911,7 +5726,7 @@
           </mc:Choice>
           <mc:Fallback>
             <w:pict>
-              <v:shape w14:anchorId="2EF63CAA" id="Flowchart: Alternate Process 292" o:spid="_x0000_s1086" type="#_x0000_t176" style="position:absolute;margin-left:166.3pt;margin-top:31.7pt;width:120.6pt;height:40.85pt;z-index:251844608;visibility:visible;mso-wrap-style:square;mso-wrap-distance-left:9pt;mso-wrap-distance-top:0;mso-wrap-distance-right:9pt;mso-wrap-distance-bottom:0;mso-position-horizontal:absolute;mso-position-horizontal-relative:margin;mso-position-vertical:absolute;mso-position-vertical-relative:text;v-text-anchor:middle" o:gfxdata="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" fillcolor="white [3201]" strokecolor="black [3200]" strokeweight="1pt">
+              <v:shape w14:anchorId="2EF63CAA" id="Flowchart: Alternate Process 292" o:spid="_x0000_s1080" type="#_x0000_t176" style="position:absolute;margin-left:166.3pt;margin-top:31.7pt;width:120.6pt;height:40.85pt;z-index:251844608;visibility:visible;mso-wrap-style:square;mso-wrap-distance-left:9pt;mso-wrap-distance-top:0;mso-wrap-distance-right:9pt;mso-wrap-distance-bottom:0;mso-position-horizontal:absolute;mso-position-horizontal-relative:margin;mso-position-vertical:absolute;mso-position-vertical-relative:text;v-text-anchor:middle" o:gfxdata="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" fillcolor="white [3201]" strokecolor="black [3200]" strokeweight="1pt">
                 <v:textbox>
                   <w:txbxContent>
                     <w:p>
@@ -5947,7 +5762,7 @@
         <mc:AlternateContent>
           <mc:Choice Requires="wps">
             <w:drawing>
-              <wp:anchor distT="0" distB="0" distL="114300" distR="114300" simplePos="0" relativeHeight="251843584" behindDoc="0" locked="0" layoutInCell="1" allowOverlap="1" wp14:anchorId="137A0A86" wp14:editId="11DCFC5F">
+              <wp:anchor distT="0" distB="0" distL="114300" distR="114300" simplePos="0" relativeHeight="251843584" behindDoc="0" locked="0" layoutInCell="1" allowOverlap="1" wp14:anchorId="137A0A86" wp14:editId="416378FE">
                 <wp:simplePos x="0" y="0"/>
                 <wp:positionH relativeFrom="margin">
                   <wp:posOffset>-87630</wp:posOffset>
@@ -6019,7 +5834,7 @@
           </mc:Choice>
           <mc:Fallback>
             <w:pict>
-              <v:shape w14:anchorId="137A0A86" id="Flowchart: Alternate Process 291" o:spid="_x0000_s1087" type="#_x0000_t176" style="position:absolute;margin-left:-6.9pt;margin-top:31.7pt;width:120.6pt;height:40.85pt;z-index:251843584;visibility:visible;mso-wrap-style:square;mso-wrap-distance-left:9pt;mso-wrap-distance-top:0;mso-wrap-distance-right:9pt;mso-wrap-distance-bottom:0;mso-position-horizontal:absolute;mso-position-horizontal-relative:margin;mso-position-vertical:absolute;mso-position-vertical-relative:text;v-text-anchor:middle" o:gfxdata="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" fillcolor="white [3201]" strokecolor="black [3200]" strokeweight="1pt">
+              <v:shape w14:anchorId="137A0A86" id="Flowchart: Alternate Process 291" o:spid="_x0000_s1081" type="#_x0000_t176" style="position:absolute;margin-left:-6.9pt;margin-top:31.7pt;width:120.6pt;height:40.85pt;z-index:251843584;visibility:visible;mso-wrap-style:square;mso-wrap-distance-left:9pt;mso-wrap-distance-top:0;mso-wrap-distance-right:9pt;mso-wrap-distance-bottom:0;mso-position-horizontal:absolute;mso-position-horizontal-relative:margin;mso-position-vertical:absolute;mso-position-vertical-relative:text;v-text-anchor:middle" o:gfxdata="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" fillcolor="white [3201]" strokecolor="black [3200]" strokeweight="1pt">
                 <v:textbox>
                   <w:txbxContent>
                     <w:p>
@@ -6053,7 +5868,7 @@
         <mc:AlternateContent>
           <mc:Choice Requires="wps">
             <w:drawing>
-              <wp:anchor distT="0" distB="0" distL="114300" distR="114300" simplePos="0" relativeHeight="251842560" behindDoc="0" locked="0" layoutInCell="1" allowOverlap="1" wp14:anchorId="36BCC08D" wp14:editId="04E0DBAA">
+              <wp:anchor distT="0" distB="0" distL="114300" distR="114300" simplePos="0" relativeHeight="251842560" behindDoc="0" locked="0" layoutInCell="1" allowOverlap="1" wp14:anchorId="36BCC08D" wp14:editId="2025821D">
                 <wp:simplePos x="0" y="0"/>
                 <wp:positionH relativeFrom="column">
                   <wp:posOffset>4095196</wp:posOffset>
@@ -6125,7 +5940,7 @@
           </mc:Choice>
           <mc:Fallback>
             <w:pict>
-              <v:shape w14:anchorId="36BCC08D" id="Flowchart: Alternate Process 290" o:spid="_x0000_s1088" type="#_x0000_t176" style="position:absolute;margin-left:322.45pt;margin-top:31.4pt;width:120.65pt;height:40.85pt;z-index:251842560;visibility:visible;mso-wrap-style:square;mso-wrap-distance-left:9pt;mso-wrap-distance-top:0;mso-wrap-distance-right:9pt;mso-wrap-distance-bottom:0;mso-position-horizontal:absolute;mso-position-horizontal-relative:text;mso-position-vertical:absolute;mso-position-vertical-relative:text;v-text-anchor:middle" o:gfxdata="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" fillcolor="white [3201]" strokecolor="black [3200]" strokeweight="1pt">
+              <v:shape w14:anchorId="36BCC08D" id="Flowchart: Alternate Process 290" o:spid="_x0000_s1082" type="#_x0000_t176" style="position:absolute;margin-left:322.45pt;margin-top:31.4pt;width:120.65pt;height:40.85pt;z-index:251842560;visibility:visible;mso-wrap-style:square;mso-wrap-distance-left:9pt;mso-wrap-distance-top:0;mso-wrap-distance-right:9pt;mso-wrap-distance-bottom:0;mso-position-horizontal:absolute;mso-position-horizontal-relative:text;mso-position-vertical:absolute;mso-position-vertical-relative:text;v-text-anchor:middle" o:gfxdata="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" fillcolor="white [3201]" strokecolor="black [3200]" strokeweight="1pt">
                 <v:textbox>
                   <w:txbxContent>
                     <w:p>
@@ -6156,6 +5971,8 @@
         </w:rPr>
         <w:br w:type="page"/>
       </w:r>
+      <w:bookmarkStart w:id="0" w:name="_GoBack"/>
+      <w:bookmarkEnd w:id="0"/>
     </w:p>
     <w:p>
       <w:pPr>
@@ -6196,7 +6013,7 @@
         <mc:AlternateContent>
           <mc:Choice Requires="wps">
             <w:drawing>
-              <wp:anchor distT="0" distB="0" distL="114300" distR="114300" simplePos="0" relativeHeight="251790336" behindDoc="0" locked="0" layoutInCell="1" allowOverlap="1" wp14:anchorId="7296734C" wp14:editId="472A526D">
+              <wp:anchor distT="0" distB="0" distL="114300" distR="114300" simplePos="0" relativeHeight="251790336" behindDoc="0" locked="0" layoutInCell="1" allowOverlap="1" wp14:anchorId="7296734C" wp14:editId="59FD6435">
                 <wp:simplePos x="0" y="0"/>
                 <wp:positionH relativeFrom="column">
                   <wp:posOffset>778213</wp:posOffset>
@@ -6258,7 +6075,7 @@
           </mc:Choice>
           <mc:Fallback>
             <w:pict>
-              <v:shape w14:anchorId="11F4B09D" id="Flowchart: Alternate Process 278" o:spid="_x0000_s1026" type="#_x0000_t176" style="position:absolute;margin-left:61.3pt;margin-top:1.7pt;width:89.6pt;height:33.6pt;z-index:251790336;visibility:visible;mso-wrap-style:square;mso-width-percent:0;mso-height-percent:0;mso-wrap-distance-left:9pt;mso-wrap-distance-top:0;mso-wrap-distance-right:9pt;mso-wrap-distance-bottom:0;mso-position-horizontal:absolute;mso-position-horizontal-relative:text;mso-position-vertical:absolute;mso-position-vertical-relative:text;mso-width-percent:0;mso-height-percent:0;mso-width-relative:margin;mso-height-relative:margin;v-text-anchor:middle" o:gfxdata="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" fillcolor="#4472c4 [3204]" strokecolor="#1f3763 [1604]" strokeweight="1pt"/>
+              <v:shape w14:anchorId="03B76B57" id="Flowchart: Alternate Process 278" o:spid="_x0000_s1026" type="#_x0000_t176" style="position:absolute;margin-left:61.3pt;margin-top:1.7pt;width:89.6pt;height:33.6pt;z-index:251790336;visibility:visible;mso-wrap-style:square;mso-width-percent:0;mso-height-percent:0;mso-wrap-distance-left:9pt;mso-wrap-distance-top:0;mso-wrap-distance-right:9pt;mso-wrap-distance-bottom:0;mso-position-horizontal:absolute;mso-position-horizontal-relative:text;mso-position-vertical:absolute;mso-position-vertical-relative:text;mso-width-percent:0;mso-height-percent:0;mso-width-relative:margin;mso-height-relative:margin;v-text-anchor:middle" o:gfxdata="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" fillcolor="#4472c4 [3204]" strokecolor="#1f3763 [1604]" strokeweight="1pt"/>
             </w:pict>
           </mc:Fallback>
         </mc:AlternateContent>
@@ -6272,7 +6089,7 @@
         <mc:AlternateContent>
           <mc:Choice Requires="wps">
             <w:drawing>
-              <wp:anchor distT="0" distB="0" distL="114300" distR="114300" simplePos="0" relativeHeight="251808768" behindDoc="0" locked="0" layoutInCell="1" allowOverlap="1" wp14:anchorId="02320936" wp14:editId="2A68773F">
+              <wp:anchor distT="0" distB="0" distL="114300" distR="114300" simplePos="0" relativeHeight="251808768" behindDoc="0" locked="0" layoutInCell="1" allowOverlap="1" wp14:anchorId="02320936" wp14:editId="68FA1EA4">
                 <wp:simplePos x="0" y="0"/>
                 <wp:positionH relativeFrom="column">
                   <wp:posOffset>3463493</wp:posOffset>
@@ -6334,7 +6151,7 @@
           </mc:Choice>
           <mc:Fallback>
             <w:pict>
-              <v:shape w14:anchorId="0A877F57" id="Flowchart: Alternate Process 227" o:spid="_x0000_s1026" type="#_x0000_t176" style="position:absolute;margin-left:272.7pt;margin-top:1.95pt;width:42.1pt;height:33.6pt;z-index:251808768;visibility:visible;mso-wrap-style:square;mso-width-percent:0;mso-height-percent:0;mso-wrap-distance-left:9pt;mso-wrap-distance-top:0;mso-wrap-distance-right:9pt;mso-wrap-distance-bottom:0;mso-position-horizontal:absolute;mso-position-horizontal-relative:text;mso-position-vertical:absolute;mso-position-vertical-relative:text;mso-width-percent:0;mso-height-percent:0;mso-width-relative:margin;mso-height-relative:margin;v-text-anchor:middle" o:gfxdata="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" filled="f" strokecolor="black [3200]" strokeweight="1.5pt"/>
+              <v:shape w14:anchorId="25539FD0" id="Flowchart: Alternate Process 227" o:spid="_x0000_s1026" type="#_x0000_t176" style="position:absolute;margin-left:272.7pt;margin-top:1.95pt;width:42.1pt;height:33.6pt;z-index:251808768;visibility:visible;mso-wrap-style:square;mso-width-percent:0;mso-height-percent:0;mso-wrap-distance-left:9pt;mso-wrap-distance-top:0;mso-wrap-distance-right:9pt;mso-wrap-distance-bottom:0;mso-position-horizontal:absolute;mso-position-horizontal-relative:text;mso-position-vertical:absolute;mso-position-vertical-relative:text;mso-width-percent:0;mso-height-percent:0;mso-width-relative:margin;mso-height-relative:margin;v-text-anchor:middle" o:gfxdata="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" filled="f" strokecolor="black [3200]" strokeweight="1.5pt"/>
             </w:pict>
           </mc:Fallback>
         </mc:AlternateContent>
@@ -6348,7 +6165,7 @@
         <mc:AlternateContent>
           <mc:Choice Requires="wps">
             <w:drawing>
-              <wp:anchor distT="0" distB="0" distL="114300" distR="114300" simplePos="0" relativeHeight="251806720" behindDoc="0" locked="0" layoutInCell="1" allowOverlap="1" wp14:anchorId="4252E05B" wp14:editId="251FDBBE">
+              <wp:anchor distT="0" distB="0" distL="114300" distR="114300" simplePos="0" relativeHeight="251806720" behindDoc="0" locked="0" layoutInCell="1" allowOverlap="1" wp14:anchorId="4252E05B" wp14:editId="5E766E2A">
                 <wp:simplePos x="0" y="0"/>
                 <wp:positionH relativeFrom="column">
                   <wp:posOffset>2929052</wp:posOffset>
@@ -6410,7 +6227,7 @@
           </mc:Choice>
           <mc:Fallback>
             <w:pict>
-              <v:shape w14:anchorId="2F0BE82B" id="Flowchart: Alternate Process 226" o:spid="_x0000_s1026" type="#_x0000_t176" style="position:absolute;margin-left:230.65pt;margin-top:2.75pt;width:42.1pt;height:33.6pt;z-index:251806720;visibility:visible;mso-wrap-style:square;mso-width-percent:0;mso-height-percent:0;mso-wrap-distance-left:9pt;mso-wrap-distance-top:0;mso-wrap-distance-right:9pt;mso-wrap-distance-bottom:0;mso-position-horizontal:absolute;mso-position-horizontal-relative:text;mso-position-vertical:absolute;mso-position-vertical-relative:text;mso-width-percent:0;mso-height-percent:0;mso-width-relative:margin;mso-height-relative:margin;v-text-anchor:middle" o:gfxdata="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" filled="f" strokecolor="black [3200]" strokeweight="1.5pt"/>
+              <v:shape w14:anchorId="13B3815B" id="Flowchart: Alternate Process 226" o:spid="_x0000_s1026" type="#_x0000_t176" style="position:absolute;margin-left:230.65pt;margin-top:2.75pt;width:42.1pt;height:33.6pt;z-index:251806720;visibility:visible;mso-wrap-style:square;mso-width-percent:0;mso-height-percent:0;mso-wrap-distance-left:9pt;mso-wrap-distance-top:0;mso-wrap-distance-right:9pt;mso-wrap-distance-bottom:0;mso-position-horizontal:absolute;mso-position-horizontal-relative:text;mso-position-vertical:absolute;mso-position-vertical-relative:text;mso-width-percent:0;mso-height-percent:0;mso-width-relative:margin;mso-height-relative:margin;v-text-anchor:middle" o:gfxdata="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" filled="f" strokecolor="black [3200]" strokeweight="1.5pt"/>
             </w:pict>
           </mc:Fallback>
         </mc:AlternateContent>
@@ -6424,7 +6241,7 @@
         <mc:AlternateContent>
           <mc:Choice Requires="wps">
             <w:drawing>
-              <wp:anchor distT="0" distB="0" distL="114300" distR="114300" simplePos="0" relativeHeight="251804672" behindDoc="0" locked="0" layoutInCell="1" allowOverlap="1" wp14:anchorId="0FE87643" wp14:editId="07D7695A">
+              <wp:anchor distT="0" distB="0" distL="114300" distR="114300" simplePos="0" relativeHeight="251804672" behindDoc="0" locked="0" layoutInCell="1" allowOverlap="1" wp14:anchorId="0FE87643" wp14:editId="006D3361">
                 <wp:simplePos x="0" y="0"/>
                 <wp:positionH relativeFrom="column">
                   <wp:posOffset>2393950</wp:posOffset>
@@ -6486,7 +6303,7 @@
           </mc:Choice>
           <mc:Fallback>
             <w:pict>
-              <v:shape w14:anchorId="311AB97D" id="Flowchart: Alternate Process 225" o:spid="_x0000_s1026" type="#_x0000_t176" style="position:absolute;margin-left:188.5pt;margin-top:1.95pt;width:42.1pt;height:33.6pt;z-index:251804672;visibility:visible;mso-wrap-style:square;mso-width-percent:0;mso-height-percent:0;mso-wrap-distance-left:9pt;mso-wrap-distance-top:0;mso-wrap-distance-right:9pt;mso-wrap-distance-bottom:0;mso-position-horizontal:absolute;mso-position-horizontal-relative:text;mso-position-vertical:absolute;mso-position-vertical-relative:text;mso-width-percent:0;mso-height-percent:0;mso-width-relative:margin;mso-height-relative:margin;v-text-anchor:middle" o:gfxdata="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" filled="f" strokecolor="black [3200]" strokeweight="1.5pt"/>
+              <v:shape w14:anchorId="6EEF88DB" id="Flowchart: Alternate Process 225" o:spid="_x0000_s1026" type="#_x0000_t176" style="position:absolute;margin-left:188.5pt;margin-top:1.95pt;width:42.1pt;height:33.6pt;z-index:251804672;visibility:visible;mso-wrap-style:square;mso-width-percent:0;mso-height-percent:0;mso-wrap-distance-left:9pt;mso-wrap-distance-top:0;mso-wrap-distance-right:9pt;mso-wrap-distance-bottom:0;mso-position-horizontal:absolute;mso-position-horizontal-relative:text;mso-position-vertical:absolute;mso-position-vertical-relative:text;mso-width-percent:0;mso-height-percent:0;mso-width-relative:margin;mso-height-relative:margin;v-text-anchor:middle" o:gfxdata="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" filled="f" strokecolor="black [3200]" strokeweight="1.5pt"/>
             </w:pict>
           </mc:Fallback>
         </mc:AlternateContent>
@@ -6500,7 +6317,7 @@
         <mc:AlternateContent>
           <mc:Choice Requires="wps">
             <w:drawing>
-              <wp:anchor distT="0" distB="0" distL="114300" distR="114300" simplePos="0" relativeHeight="251802624" behindDoc="0" locked="0" layoutInCell="1" allowOverlap="1" wp14:anchorId="6DD49436" wp14:editId="1149151E">
+              <wp:anchor distT="0" distB="0" distL="114300" distR="114300" simplePos="0" relativeHeight="251802624" behindDoc="0" locked="0" layoutInCell="1" allowOverlap="1" wp14:anchorId="6DD49436" wp14:editId="7858B5D9">
                 <wp:simplePos x="0" y="0"/>
                 <wp:positionH relativeFrom="column">
                   <wp:posOffset>1851863</wp:posOffset>
@@ -6562,7 +6379,7 @@
           </mc:Choice>
           <mc:Fallback>
             <w:pict>
-              <v:shape w14:anchorId="5EF18200" id="Flowchart: Alternate Process 224" o:spid="_x0000_s1026" type="#_x0000_t176" style="position:absolute;margin-left:145.8pt;margin-top:1.05pt;width:42.1pt;height:33.6pt;z-index:251802624;visibility:visible;mso-wrap-style:square;mso-width-percent:0;mso-height-percent:0;mso-wrap-distance-left:9pt;mso-wrap-distance-top:0;mso-wrap-distance-right:9pt;mso-wrap-distance-bottom:0;mso-position-horizontal:absolute;mso-position-horizontal-relative:text;mso-position-vertical:absolute;mso-position-vertical-relative:text;mso-width-percent:0;mso-height-percent:0;mso-width-relative:margin;mso-height-relative:margin;v-text-anchor:middle" o:gfxdata="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" filled="f" strokecolor="black [3200]" strokeweight="1.5pt"/>
+              <v:shape w14:anchorId="45D9D4BE" id="Flowchart: Alternate Process 224" o:spid="_x0000_s1026" type="#_x0000_t176" style="position:absolute;margin-left:145.8pt;margin-top:1.05pt;width:42.1pt;height:33.6pt;z-index:251802624;visibility:visible;mso-wrap-style:square;mso-width-percent:0;mso-height-percent:0;mso-wrap-distance-left:9pt;mso-wrap-distance-top:0;mso-wrap-distance-right:9pt;mso-wrap-distance-bottom:0;mso-position-horizontal:absolute;mso-position-horizontal-relative:text;mso-position-vertical:absolute;mso-position-vertical-relative:text;mso-width-percent:0;mso-height-percent:0;mso-width-relative:margin;mso-height-relative:margin;v-text-anchor:middle" o:gfxdata="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" filled="f" strokecolor="black [3200]" strokeweight="1.5pt"/>
             </w:pict>
           </mc:Fallback>
         </mc:AlternateContent>
@@ -6576,7 +6393,7 @@
         <mc:AlternateContent>
           <mc:Choice Requires="wps">
             <w:drawing>
-              <wp:anchor distT="0" distB="0" distL="114300" distR="114300" simplePos="0" relativeHeight="251800576" behindDoc="0" locked="0" layoutInCell="1" allowOverlap="1" wp14:anchorId="6F876E9F" wp14:editId="1C6818F3">
+              <wp:anchor distT="0" distB="0" distL="114300" distR="114300" simplePos="0" relativeHeight="251800576" behindDoc="0" locked="0" layoutInCell="1" allowOverlap="1" wp14:anchorId="6F876E9F" wp14:editId="7E454D13">
                 <wp:simplePos x="0" y="0"/>
                 <wp:positionH relativeFrom="column">
                   <wp:posOffset>1311478</wp:posOffset>
@@ -6638,7 +6455,7 @@
           </mc:Choice>
           <mc:Fallback>
             <w:pict>
-              <v:shape w14:anchorId="479E5832" id="Flowchart: Alternate Process 15" o:spid="_x0000_s1026" type="#_x0000_t176" style="position:absolute;margin-left:103.25pt;margin-top:1.2pt;width:42.1pt;height:33.6pt;z-index:251800576;visibility:visible;mso-wrap-style:square;mso-width-percent:0;mso-height-percent:0;mso-wrap-distance-left:9pt;mso-wrap-distance-top:0;mso-wrap-distance-right:9pt;mso-wrap-distance-bottom:0;mso-position-horizontal:absolute;mso-position-horizontal-relative:text;mso-position-vertical:absolute;mso-position-vertical-relative:text;mso-width-percent:0;mso-height-percent:0;mso-width-relative:margin;mso-height-relative:margin;v-text-anchor:middle" o:gfxdata="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" filled="f" strokecolor="black [3200]" strokeweight="1.5pt"/>
+              <v:shape w14:anchorId="0E95F6B0" id="Flowchart: Alternate Process 15" o:spid="_x0000_s1026" type="#_x0000_t176" style="position:absolute;margin-left:103.25pt;margin-top:1.2pt;width:42.1pt;height:33.6pt;z-index:251800576;visibility:visible;mso-wrap-style:square;mso-width-percent:0;mso-height-percent:0;mso-wrap-distance-left:9pt;mso-wrap-distance-top:0;mso-wrap-distance-right:9pt;mso-wrap-distance-bottom:0;mso-position-horizontal:absolute;mso-position-horizontal-relative:text;mso-position-vertical:absolute;mso-position-vertical-relative:text;mso-width-percent:0;mso-height-percent:0;mso-width-relative:margin;mso-height-relative:margin;v-text-anchor:middle" o:gfxdata="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" filled="f" strokecolor="black [3200]" strokeweight="1.5pt"/>
             </w:pict>
           </mc:Fallback>
         </mc:AlternateContent>
@@ -6652,7 +6469,7 @@
         <mc:AlternateContent>
           <mc:Choice Requires="wps">
             <w:drawing>
-              <wp:anchor distT="0" distB="0" distL="114300" distR="114300" simplePos="0" relativeHeight="251798528" behindDoc="0" locked="0" layoutInCell="1" allowOverlap="1" wp14:anchorId="426B3FF7" wp14:editId="431BAB22">
+              <wp:anchor distT="0" distB="0" distL="114300" distR="114300" simplePos="0" relativeHeight="251798528" behindDoc="0" locked="0" layoutInCell="1" allowOverlap="1" wp14:anchorId="426B3FF7" wp14:editId="43AAD866">
                 <wp:simplePos x="0" y="0"/>
                 <wp:positionH relativeFrom="column">
                   <wp:posOffset>768485</wp:posOffset>
@@ -6714,7 +6531,7 @@
           </mc:Choice>
           <mc:Fallback>
             <w:pict>
-              <v:shape w14:anchorId="7594EC15" id="Flowchart: Alternate Process 14" o:spid="_x0000_s1026" type="#_x0000_t176" style="position:absolute;margin-left:60.5pt;margin-top:1.7pt;width:42.15pt;height:33.6pt;z-index:251798528;visibility:visible;mso-wrap-style:square;mso-width-percent:0;mso-height-percent:0;mso-wrap-distance-left:9pt;mso-wrap-distance-top:0;mso-wrap-distance-right:9pt;mso-wrap-distance-bottom:0;mso-position-horizontal:absolute;mso-position-horizontal-relative:text;mso-position-vertical:absolute;mso-position-vertical-relative:text;mso-width-percent:0;mso-height-percent:0;mso-width-relative:margin;mso-height-relative:margin;v-text-anchor:middle" o:gfxdata="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" filled="f" strokecolor="black [3200]" strokeweight="1.5pt"/>
+              <v:shape w14:anchorId="3448C618" id="Flowchart: Alternate Process 14" o:spid="_x0000_s1026" type="#_x0000_t176" style="position:absolute;margin-left:60.5pt;margin-top:1.7pt;width:42.15pt;height:33.6pt;z-index:251798528;visibility:visible;mso-wrap-style:square;mso-width-percent:0;mso-height-percent:0;mso-wrap-distance-left:9pt;mso-wrap-distance-top:0;mso-wrap-distance-right:9pt;mso-wrap-distance-bottom:0;mso-position-horizontal:absolute;mso-position-horizontal-relative:text;mso-position-vertical:absolute;mso-position-vertical-relative:text;mso-width-percent:0;mso-height-percent:0;mso-width-relative:margin;mso-height-relative:margin;v-text-anchor:middle" o:gfxdata="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" filled="f" strokecolor="black [3200]" strokeweight="1.5pt"/>
             </w:pict>
           </mc:Fallback>
         </mc:AlternateContent>
@@ -6728,7 +6545,7 @@
         <mc:AlternateContent>
           <mc:Choice Requires="wps">
             <w:drawing>
-              <wp:anchor distT="0" distB="0" distL="114300" distR="114300" simplePos="0" relativeHeight="251788288" behindDoc="0" locked="0" layoutInCell="1" allowOverlap="1" wp14:anchorId="1EF143E3" wp14:editId="0452F0C8">
+              <wp:anchor distT="0" distB="0" distL="114300" distR="114300" simplePos="0" relativeHeight="251788288" behindDoc="0" locked="0" layoutInCell="1" allowOverlap="1" wp14:anchorId="1EF143E3" wp14:editId="0C3C9CB2">
                 <wp:simplePos x="0" y="0"/>
                 <wp:positionH relativeFrom="column">
                   <wp:posOffset>762000</wp:posOffset>
@@ -6788,7 +6605,7 @@
           </mc:Choice>
           <mc:Fallback>
             <w:pict>
-              <v:shape w14:anchorId="0C4A6FB1" id="Flowchart: Alternate Process 277" o:spid="_x0000_s1026" type="#_x0000_t176" style="position:absolute;margin-left:60pt;margin-top:1.4pt;width:283.2pt;height:33.6pt;z-index:251788288;visibility:visible;mso-wrap-style:square;mso-width-percent:0;mso-height-percent:0;mso-wrap-distance-left:9pt;mso-wrap-distance-top:0;mso-wrap-distance-right:9pt;mso-wrap-distance-bottom:0;mso-position-horizontal:absolute;mso-position-horizontal-relative:text;mso-position-vertical:absolute;mso-position-vertical-relative:text;mso-width-percent:0;mso-height-percent:0;mso-width-relative:margin;mso-height-relative:margin;v-text-anchor:middle" o:gfxdata="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" fillcolor="white [3201]" strokecolor="black [3200]" strokeweight="1pt"/>
+              <v:shape w14:anchorId="3E7CEB25" id="Flowchart: Alternate Process 277" o:spid="_x0000_s1026" type="#_x0000_t176" style="position:absolute;margin-left:60pt;margin-top:1.4pt;width:283.2pt;height:33.6pt;z-index:251788288;visibility:visible;mso-wrap-style:square;mso-width-percent:0;mso-height-percent:0;mso-wrap-distance-left:9pt;mso-wrap-distance-top:0;mso-wrap-distance-right:9pt;mso-wrap-distance-bottom:0;mso-position-horizontal:absolute;mso-position-horizontal-relative:text;mso-position-vertical:absolute;mso-position-vertical-relative:text;mso-width-percent:0;mso-height-percent:0;mso-width-relative:margin;mso-height-relative:margin;v-text-anchor:middle" o:gfxdata="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" fillcolor="white [3201]" strokecolor="black [3200]" strokeweight="1pt"/>
             </w:pict>
           </mc:Fallback>
         </mc:AlternateContent>
@@ -6810,7 +6627,7 @@
         <mc:AlternateContent>
           <mc:Choice Requires="wps">
             <w:drawing>
-              <wp:anchor distT="45720" distB="45720" distL="114300" distR="114300" simplePos="0" relativeHeight="251792384" behindDoc="0" locked="0" layoutInCell="1" allowOverlap="1" wp14:anchorId="40DF4326" wp14:editId="070AD0E9">
+              <wp:anchor distT="45720" distB="45720" distL="114300" distR="114300" simplePos="0" relativeHeight="251792384" behindDoc="0" locked="0" layoutInCell="1" allowOverlap="1" wp14:anchorId="40DF4326" wp14:editId="0C5411C3">
                 <wp:simplePos x="0" y="0"/>
                 <wp:positionH relativeFrom="column">
                   <wp:posOffset>1987550</wp:posOffset>
@@ -6881,7 +6698,7 @@
           </mc:Choice>
           <mc:Fallback>
             <w:pict>
-              <v:shape w14:anchorId="40DF4326" id="_x0000_s1071" type="#_x0000_t202" style="position:absolute;margin-left:156.5pt;margin-top:6pt;width:185.9pt;height:110.6pt;z-index:251792384;visibility:visible;mso-wrap-style:square;mso-width-percent:400;mso-height-percent:200;mso-wrap-distance-left:9pt;mso-wrap-distance-top:3.6pt;mso-wrap-distance-right:9pt;mso-wrap-distance-bottom:3.6pt;mso-position-horizontal:absolute;mso-position-horizontal-relative:text;mso-position-vertical:absolute;mso-position-vertical-relative:text;mso-width-percent:400;mso-height-percent:200;mso-width-relative:margin;mso-height-relative:margin;v-text-anchor:top" o:gfxdata="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" filled="f" stroked="f">
+              <v:shape w14:anchorId="40DF4326" id="_x0000_s1083" type="#_x0000_t202" style="position:absolute;margin-left:156.5pt;margin-top:6pt;width:185.9pt;height:110.6pt;z-index:251792384;visibility:visible;mso-wrap-style:square;mso-width-percent:400;mso-height-percent:200;mso-wrap-distance-left:9pt;mso-wrap-distance-top:3.6pt;mso-wrap-distance-right:9pt;mso-wrap-distance-bottom:3.6pt;mso-position-horizontal:absolute;mso-position-horizontal-relative:text;mso-position-vertical:absolute;mso-position-vertical-relative:text;mso-width-percent:400;mso-height-percent:200;mso-width-relative:margin;mso-height-relative:margin;v-text-anchor:top" o:gfxdata="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" filled="f" stroked="f">
                 <v:textbox style="mso-fit-shape-to-text:t">
                   <w:txbxContent>
                     <w:p>
@@ -6922,7 +6739,7 @@
         <mc:AlternateContent>
           <mc:Choice Requires="wps">
             <w:drawing>
-              <wp:anchor distT="45720" distB="45720" distL="114300" distR="114300" simplePos="0" relativeHeight="251749376" behindDoc="0" locked="0" layoutInCell="1" allowOverlap="1" wp14:anchorId="60D9DC81" wp14:editId="0DA31284">
+              <wp:anchor distT="45720" distB="45720" distL="114300" distR="114300" simplePos="0" relativeHeight="251749376" behindDoc="0" locked="0" layoutInCell="1" allowOverlap="1" wp14:anchorId="60D9DC81" wp14:editId="103A290E">
                 <wp:simplePos x="0" y="0"/>
                 <wp:positionH relativeFrom="margin">
                   <wp:align>center</wp:align>
@@ -6997,7 +6814,7 @@
           </mc:Choice>
           <mc:Fallback>
             <w:pict>
-              <v:shape w14:anchorId="60D9DC81" id="_x0000_s1072" type="#_x0000_t202" style="position:absolute;margin-left:0;margin-top:.8pt;width:185.9pt;height:110.6pt;z-index:251749376;visibility:visible;mso-wrap-style:square;mso-width-percent:400;mso-height-percent:200;mso-wrap-distance-left:9pt;mso-wrap-distance-top:3.6pt;mso-wrap-distance-right:9pt;mso-wrap-distance-bottom:3.6pt;mso-position-horizontal:center;mso-position-horizontal-relative:margin;mso-position-vertical:absolute;mso-position-vertical-relative:text;mso-width-percent:400;mso-height-percent:200;mso-width-relative:margin;mso-height-relative:margin;v-text-anchor:top" o:gfxdata="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" stroked="f">
+              <v:shape w14:anchorId="60D9DC81" id="_x0000_s1084" type="#_x0000_t202" style="position:absolute;margin-left:0;margin-top:.8pt;width:185.9pt;height:110.6pt;z-index:251749376;visibility:visible;mso-wrap-style:square;mso-width-percent:400;mso-height-percent:200;mso-wrap-distance-left:9pt;mso-wrap-distance-top:3.6pt;mso-wrap-distance-right:9pt;mso-wrap-distance-bottom:3.6pt;mso-position-horizontal:center;mso-position-horizontal-relative:margin;mso-position-vertical:absolute;mso-position-vertical-relative:text;mso-width-percent:400;mso-height-percent:200;mso-width-relative:margin;mso-height-relative:margin;v-text-anchor:top" o:gfxdata="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" stroked="f">
                 <v:textbox style="mso-fit-shape-to-text:t">
                   <w:txbxContent>
                     <w:p>
@@ -7038,7 +6855,7 @@
         <mc:AlternateContent>
           <mc:Choice Requires="wps">
             <w:drawing>
-              <wp:anchor distT="0" distB="0" distL="114300" distR="114300" simplePos="0" relativeHeight="251729920" behindDoc="0" locked="0" layoutInCell="1" allowOverlap="1" wp14:anchorId="4303071F" wp14:editId="1E554542">
+              <wp:anchor distT="0" distB="0" distL="114300" distR="114300" simplePos="0" relativeHeight="251729920" behindDoc="0" locked="0" layoutInCell="1" allowOverlap="1" wp14:anchorId="4303071F" wp14:editId="2245AEF1">
                 <wp:simplePos x="0" y="0"/>
                 <wp:positionH relativeFrom="column">
                   <wp:posOffset>1334530</wp:posOffset>
@@ -7108,7 +6925,7 @@
           </mc:Choice>
           <mc:Fallback>
             <w:pict>
-              <v:shape w14:anchorId="4303071F" id="_x0000_s1073" type="#_x0000_t202" style="position:absolute;margin-left:105.1pt;margin-top:21.85pt;width:239.1pt;height:34.05pt;z-index:251729920;visibility:visible;mso-wrap-style:square;mso-height-percent:0;mso-wrap-distance-left:9pt;mso-wrap-distance-top:0;mso-wrap-distance-right:9pt;mso-wrap-distance-bottom:0;mso-position-horizontal:absolute;mso-position-horizontal-relative:text;mso-position-vertical:absolute;mso-position-vertical-relative:text;mso-height-percent:0;mso-height-relative:margin;v-text-anchor:top" o:gfxdata="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" stroked="f">
+              <v:shape w14:anchorId="4303071F" id="_x0000_s1085" type="#_x0000_t202" style="position:absolute;margin-left:105.1pt;margin-top:21.85pt;width:239.1pt;height:34.05pt;z-index:251729920;visibility:visible;mso-wrap-style:square;mso-height-percent:0;mso-wrap-distance-left:9pt;mso-wrap-distance-top:0;mso-wrap-distance-right:9pt;mso-wrap-distance-bottom:0;mso-position-horizontal:absolute;mso-position-horizontal-relative:text;mso-position-vertical:absolute;mso-position-vertical-relative:text;mso-height-percent:0;mso-height-relative:margin;v-text-anchor:top" o:gfxdata="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" stroked="f">
                 <v:textbox>
                   <w:txbxContent>
                     <w:p>
@@ -7148,7 +6965,7 @@
         <mc:AlternateContent>
           <mc:Choice Requires="wps">
             <w:drawing>
-              <wp:anchor distT="0" distB="0" distL="114300" distR="114300" simplePos="0" relativeHeight="251650047" behindDoc="0" locked="0" layoutInCell="1" allowOverlap="1" wp14:anchorId="2069FA7E" wp14:editId="644A1B99">
+              <wp:anchor distT="0" distB="0" distL="114300" distR="114300" simplePos="0" relativeHeight="251643903" behindDoc="0" locked="0" layoutInCell="1" allowOverlap="1" wp14:anchorId="2069FA7E" wp14:editId="66551782">
                 <wp:simplePos x="0" y="0"/>
                 <wp:positionH relativeFrom="column">
                   <wp:posOffset>1095153</wp:posOffset>
@@ -7230,11 +7047,7 @@
           </mc:Choice>
           <mc:Fallback>
             <w:pict>
-              <v:shapetype w14:anchorId="2069FA7E" id="_x0000_t109" coordsize="21600,21600" o:spt="109" path="m,l,21600r21600,l21600,xe">
-                <v:stroke joinstyle="miter"/>
-                <v:path gradientshapeok="t" o:connecttype="rect"/>
-              </v:shapetype>
-              <v:shape id="Flowchart: Process 248" o:spid="_x0000_s1092" type="#_x0000_t109" style="position:absolute;margin-left:86.25pt;margin-top:31.6pt;width:113.85pt;height:27.65pt;z-index:251650047;visibility:visible;mso-wrap-style:square;mso-width-percent:0;mso-height-percent:0;mso-wrap-distance-left:9pt;mso-wrap-distance-top:0;mso-wrap-distance-right:9pt;mso-wrap-distance-bottom:0;mso-position-horizontal:absolute;mso-position-horizontal-relative:text;mso-position-vertical:absolute;mso-position-vertical-relative:text;mso-width-percent:0;mso-height-percent:0;mso-width-relative:margin;mso-height-relative:margin;v-text-anchor:middle" o:gfxdata="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" fillcolor="white [3201]" strokecolor="#a5a5a5 [3206]" strokeweight="1pt">
+              <v:shape w14:anchorId="2069FA7E" id="Flowchart: Process 248" o:spid="_x0000_s1086" type="#_x0000_t109" style="position:absolute;margin-left:86.25pt;margin-top:31.6pt;width:113.85pt;height:27.65pt;z-index:251643903;visibility:visible;mso-wrap-style:square;mso-width-percent:0;mso-height-percent:0;mso-wrap-distance-left:9pt;mso-wrap-distance-top:0;mso-wrap-distance-right:9pt;mso-wrap-distance-bottom:0;mso-position-horizontal:absolute;mso-position-horizontal-relative:text;mso-position-vertical:absolute;mso-position-vertical-relative:text;mso-width-percent:0;mso-height-percent:0;mso-width-relative:margin;mso-height-relative:margin;v-text-anchor:middle" o:gfxdata="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" fillcolor="white [3201]" strokecolor="#a5a5a5 [3206]" strokeweight="1pt">
                 <v:textbox>
                   <w:txbxContent>
                     <w:p>
@@ -7514,6 +7327,7 @@
       </w:pPr>
       <w:r>
         <w:rPr>
+          <w:noProof/>
           <w:sz w:val="36"/>
           <w:u w:val="single"/>
         </w:rPr>
@@ -7632,6 +7446,7 @@
       </w:r>
       <w:r>
         <w:rPr>
+          <w:noProof/>
           <w:sz w:val="36"/>
           <w:u w:val="single"/>
         </w:rPr>
@@ -7964,6 +7779,7 @@
       </w:pPr>
       <w:r>
         <w:rPr>
+          <w:noProof/>
           <w:sz w:val="36"/>
           <w:u w:val="single"/>
         </w:rPr>
@@ -8082,6 +7898,7 @@
       </w:r>
       <w:r>
         <w:rPr>
+          <w:noProof/>
           <w:sz w:val="36"/>
           <w:u w:val="single"/>
         </w:rPr>
@@ -8236,10 +8053,9 @@
           <w:u w:val="single"/>
         </w:rPr>
       </w:pPr>
-      <w:bookmarkStart w:id="0" w:name="_GoBack"/>
-      <w:bookmarkEnd w:id="0"/>
       <w:r>
         <w:rPr>
+          <w:noProof/>
           <w:sz w:val="36"/>
           <w:u w:val="single"/>
         </w:rPr>
@@ -8358,6 +8174,7 @@
       </w:r>
       <w:r>
         <w:rPr>
+          <w:noProof/>
           <w:sz w:val="36"/>
           <w:u w:val="single"/>
         </w:rPr>
@@ -8482,14 +8299,6 @@
           <w:u w:val="single"/>
         </w:rPr>
       </w:pPr>
-    </w:p>
-    <w:p>
-      <w:pPr>
-        <w:rPr>
-          <w:sz w:val="36"/>
-          <w:u w:val="single"/>
-        </w:rPr>
-      </w:pPr>
       <w:r>
         <w:rPr>
           <w:noProof/>
@@ -8499,15 +8308,15 @@
         <mc:AlternateContent>
           <mc:Choice Requires="wps">
             <w:drawing>
-              <wp:anchor distT="0" distB="0" distL="114300" distR="114300" simplePos="0" relativeHeight="251744256" behindDoc="0" locked="0" layoutInCell="1" allowOverlap="1" wp14:anchorId="2890EB7B" wp14:editId="7A5CAA29">
+              <wp:anchor distT="0" distB="0" distL="114300" distR="114300" simplePos="0" relativeHeight="251744256" behindDoc="0" locked="0" layoutInCell="1" allowOverlap="1" wp14:anchorId="2890EB7B" wp14:editId="671F4E86">
                 <wp:simplePos x="0" y="0"/>
                 <wp:positionH relativeFrom="column">
-                  <wp:posOffset>2179674</wp:posOffset>
+                  <wp:posOffset>2179320</wp:posOffset>
                 </wp:positionH>
                 <wp:positionV relativeFrom="paragraph">
-                  <wp:posOffset>169471</wp:posOffset>
+                  <wp:posOffset>291627</wp:posOffset>
                 </wp:positionV>
-                <wp:extent cx="1063256" cy="350875"/>
+                <wp:extent cx="1062990" cy="350520"/>
                 <wp:effectExtent l="0" t="0" r="3810" b="0"/>
                 <wp:wrapNone/>
                 <wp:docPr id="261" name="Text Box 2"/>
@@ -8523,7 +8332,7 @@
                       <wps:spPr bwMode="auto">
                         <a:xfrm>
                           <a:off x="0" y="0"/>
-                          <a:ext cx="1063256" cy="350875"/>
+                          <a:ext cx="1062990" cy="350520"/>
                         </a:xfrm>
                         <a:prstGeom prst="rect">
                           <a:avLst/>
@@ -8572,7 +8381,7 @@
           </mc:Choice>
           <mc:Fallback>
             <w:pict>
-              <v:shape w14:anchorId="2890EB7B" id="_x0000_s1103" type="#_x0000_t202" style="position:absolute;margin-left:171.65pt;margin-top:13.35pt;width:83.7pt;height:27.65pt;z-index:251744256;visibility:visible;mso-wrap-style:square;mso-width-percent:0;mso-height-percent:0;mso-wrap-distance-left:9pt;mso-wrap-distance-top:0;mso-wrap-distance-right:9pt;mso-wrap-distance-bottom:0;mso-position-horizontal:absolute;mso-position-horizontal-relative:text;mso-position-vertical:absolute;mso-position-vertical-relative:text;mso-width-percent:0;mso-height-percent:0;mso-width-relative:margin;mso-height-relative:margin;v-text-anchor:top" o:gfxdata="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" stroked="f">
+              <v:shape w14:anchorId="2890EB7B" id="_x0000_s1097" type="#_x0000_t202" style="position:absolute;margin-left:171.6pt;margin-top:22.95pt;width:83.7pt;height:27.6pt;z-index:251744256;visibility:visible;mso-wrap-style:square;mso-width-percent:0;mso-height-percent:0;mso-wrap-distance-left:9pt;mso-wrap-distance-top:0;mso-wrap-distance-right:9pt;mso-wrap-distance-bottom:0;mso-position-horizontal:absolute;mso-position-horizontal-relative:text;mso-position-vertical:absolute;mso-position-vertical-relative:text;mso-width-percent:0;mso-height-percent:0;mso-width-relative:margin;mso-height-relative:margin;v-text-anchor:top" o:gfxdata="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" stroked="f">
                 <v:textbox>
                   <w:txbxContent>
                     <w:p>
@@ -8612,13 +8421,13 @@
         <mc:AlternateContent>
           <mc:Choice Requires="wps">
             <w:drawing>
-              <wp:anchor distT="0" distB="0" distL="114300" distR="114300" simplePos="0" relativeHeight="251745280" behindDoc="0" locked="0" layoutInCell="1" allowOverlap="1" wp14:anchorId="46A0AF69" wp14:editId="30EDD636">
+              <wp:anchor distT="0" distB="0" distL="114300" distR="114300" simplePos="0" relativeHeight="251745280" behindDoc="0" locked="0" layoutInCell="1" allowOverlap="1" wp14:anchorId="46A0AF69" wp14:editId="350BF5B4">
                 <wp:simplePos x="0" y="0"/>
                 <wp:positionH relativeFrom="column">
-                  <wp:posOffset>1095270</wp:posOffset>
+                  <wp:posOffset>1094740</wp:posOffset>
                 </wp:positionH>
                 <wp:positionV relativeFrom="paragraph">
-                  <wp:posOffset>114886</wp:posOffset>
+                  <wp:posOffset>257972</wp:posOffset>
                 </wp:positionV>
                 <wp:extent cx="3185160" cy="381635"/>
                 <wp:effectExtent l="0" t="0" r="15240" b="18415"/>
@@ -8699,7 +8508,7 @@
           </mc:Choice>
           <mc:Fallback>
             <w:pict>
-              <v:shape w14:anchorId="46A0AF69" id="Flowchart: Process 262" o:spid="_x0000_s1082" type="#_x0000_t109" style="position:absolute;margin-left:86.25pt;margin-top:9.05pt;width:250.8pt;height:30.05pt;z-index:251745280;visibility:visible;mso-wrap-style:square;mso-width-percent:0;mso-height-percent:0;mso-wrap-distance-left:9pt;mso-wrap-distance-top:0;mso-wrap-distance-right:9pt;mso-wrap-distance-bottom:0;mso-position-horizontal:absolute;mso-position-horizontal-relative:text;mso-position-vertical:absolute;mso-position-vertical-relative:text;mso-width-percent:0;mso-height-percent:0;mso-width-relative:margin;mso-height-relative:margin;v-text-anchor:middle" o:gfxdata="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" fillcolor="white [3201]" strokecolor="#a5a5a5 [3206]" strokeweight="1pt">
+              <v:shape w14:anchorId="46A0AF69" id="Flowchart: Process 262" o:spid="_x0000_s1098" type="#_x0000_t109" style="position:absolute;margin-left:86.2pt;margin-top:20.3pt;width:250.8pt;height:30.05pt;z-index:251745280;visibility:visible;mso-wrap-style:square;mso-width-percent:0;mso-height-percent:0;mso-wrap-distance-left:9pt;mso-wrap-distance-top:0;mso-wrap-distance-right:9pt;mso-wrap-distance-bottom:0;mso-position-horizontal:absolute;mso-position-horizontal-relative:text;mso-position-vertical:absolute;mso-position-vertical-relative:text;mso-width-percent:0;mso-height-percent:0;mso-width-relative:margin;mso-height-relative:margin;v-text-anchor:middle" o:gfxdata="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" fillcolor="white [3201]" strokecolor="#a5a5a5 [3206]" strokeweight="1pt">
                 <v:textbox>
                   <w:txbxContent>
                     <w:p>
@@ -8732,6 +8541,14 @@
           </mc:Fallback>
         </mc:AlternateContent>
       </w:r>
+    </w:p>
+    <w:p>
+      <w:pPr>
+        <w:rPr>
+          <w:sz w:val="36"/>
+          <w:u w:val="single"/>
+        </w:rPr>
+      </w:pPr>
     </w:p>
     <w:p>
       <w:pPr>
@@ -11821,7 +11638,7 @@
 </file>
 
 <file path=customXml/itemProps1.xml><?xml version="1.0" encoding="utf-8"?>
-<ds:datastoreItem xmlns:ds="http://schemas.openxmlformats.org/officeDocument/2006/customXml" ds:itemID="{4C3F381F-35B2-4E8F-B227-AB5A1F0925B8}">
+<ds:datastoreItem xmlns:ds="http://schemas.openxmlformats.org/officeDocument/2006/customXml" ds:itemID="{25E160EB-CD90-478A-A883-A32BF705559D}">
   <ds:schemaRefs>
     <ds:schemaRef ds:uri="http://schemas.openxmlformats.org/officeDocument/2006/bibliography"/>
   </ds:schemaRefs>

</xml_diff>